<commit_message>
KAZOO-2154: Added the notifications to WebRTC. Updated the doc accordingly.
</commit_message>
<xml_diff>
--- a/kazooJSDocv1.1.docx
+++ b/kazooJSDocv1.1.docx
@@ -66,7 +66,7 @@
                     </a:prstGeom>
                     <a:extLst>
                       <a:ext uri="{FAA26D3D-D897-4be2-8F04-BA451C77F1D7}">
-                        <ma14:placeholderFlag xmlns="" xmlns:mo="http://schemas.microsoft.com/office/mac/office/2008/main" xmlns:mv="urn:schemas-microsoft-com:mac:vml" xmlns:o="urn:schemas-microsoft-com:office:office" xmlns:v="urn:schemas-microsoft-com:vml" xmlns:w10="urn:schemas-microsoft-com:office:word" xmlns:w="http://schemas.openxmlformats.org/wordprocessingml/2006/main" xmlns:ma14="http://schemas.microsoft.com/office/mac/drawingml/2011/main"/>
+                        <ma14:placeholderFlag xmlns:ma14="http://schemas.microsoft.com/office/mac/drawingml/2011/main" xmlns:w="http://schemas.openxmlformats.org/wordprocessingml/2006/main" xmlns:w10="urn:schemas-microsoft-com:office:word" xmlns:v="urn:schemas-microsoft-com:vml" xmlns:o="urn:schemas-microsoft-com:office:office" xmlns:mv="urn:schemas-microsoft-com:mac:vml" xmlns:mo="http://schemas.microsoft.com/office/mac/office/2008/main" xmlns=""/>
                       </a:ext>
                     </a:extLst>
                   </pic:spPr>
@@ -184,7 +184,51 @@
           <w:sz w:val="18"/>
           <w:szCs w:val="18"/>
         </w:rPr>
-        <w:t>The goal of this library is to turn the browser in a softphone, using the correct protocol depending on the browser used by the client. On supported browsers, the goal is to allow calls using WebRTC, and to fall back on the RTMP protocol if WebRTC is not supported by the browser.</w:t>
+        <w:t xml:space="preserve">The goal of this library is to turn the browser in a softphone, using the correct protocol depending on the browser used by the client. On supported browsers, the goal is to allow calls using </w:t>
+      </w:r>
+      <w:proofErr w:type="spellStart"/>
+      <w:r>
+        <w:rPr>
+          <w:rFonts w:ascii="Verdana" w:hAnsi="Verdana"/>
+          <w:i/>
+          <w:color w:val="282828"/>
+          <w:sz w:val="18"/>
+          <w:szCs w:val="18"/>
+        </w:rPr>
+        <w:t>WebRTC</w:t>
+      </w:r>
+      <w:proofErr w:type="spellEnd"/>
+      <w:r>
+        <w:rPr>
+          <w:rFonts w:ascii="Verdana" w:hAnsi="Verdana"/>
+          <w:i/>
+          <w:color w:val="282828"/>
+          <w:sz w:val="18"/>
+          <w:szCs w:val="18"/>
+        </w:rPr>
+        <w:t xml:space="preserve">, and to fall back on the RTMP protocol if </w:t>
+      </w:r>
+      <w:proofErr w:type="spellStart"/>
+      <w:r>
+        <w:rPr>
+          <w:rFonts w:ascii="Verdana" w:hAnsi="Verdana"/>
+          <w:i/>
+          <w:color w:val="282828"/>
+          <w:sz w:val="18"/>
+          <w:szCs w:val="18"/>
+        </w:rPr>
+        <w:t>WebRTC</w:t>
+      </w:r>
+      <w:proofErr w:type="spellEnd"/>
+      <w:r>
+        <w:rPr>
+          <w:rFonts w:ascii="Verdana" w:hAnsi="Verdana"/>
+          <w:i/>
+          <w:color w:val="282828"/>
+          <w:sz w:val="18"/>
+          <w:szCs w:val="18"/>
+        </w:rPr>
+        <w:t xml:space="preserve"> is not supported by the browser.</w:t>
       </w:r>
     </w:p>
     <w:p>
@@ -346,23 +390,59 @@
                                 <w:sz w:val="22"/>
                                 <w:szCs w:val="22"/>
                               </w:rPr>
-                              <w:t>&lt;script src="lib/kazoo</w:t>
-                            </w:r>
+                              <w:t xml:space="preserve">&lt;script </w:t>
+                            </w:r>
+                            <w:proofErr w:type="spellStart"/>
                             <w:r>
                               <w:rPr>
                                 <w:rFonts w:ascii="Courier New" w:hAnsi="Courier New" w:cs="Courier New"/>
                                 <w:sz w:val="22"/>
                                 <w:szCs w:val="22"/>
                               </w:rPr>
-                              <w:t>.</w:t>
-                            </w:r>
+                              <w:t>src</w:t>
+                            </w:r>
+                            <w:proofErr w:type="spellEnd"/>
                             <w:r>
                               <w:rPr>
                                 <w:rFonts w:ascii="Courier New" w:hAnsi="Courier New" w:cs="Courier New"/>
                                 <w:sz w:val="22"/>
                                 <w:szCs w:val="22"/>
                               </w:rPr>
-                              <w:t>js" type="text/javascript"&gt;&lt;/script&gt;</w:t>
+                              <w:t>="lib/kazoo</w:t>
+                            </w:r>
+                            <w:r>
+                              <w:rPr>
+                                <w:rFonts w:ascii="Courier New" w:hAnsi="Courier New" w:cs="Courier New"/>
+                                <w:sz w:val="22"/>
+                                <w:szCs w:val="22"/>
+                              </w:rPr>
+                              <w:t>.</w:t>
+                            </w:r>
+                            <w:r>
+                              <w:rPr>
+                                <w:rFonts w:ascii="Courier New" w:hAnsi="Courier New" w:cs="Courier New"/>
+                                <w:sz w:val="22"/>
+                                <w:szCs w:val="22"/>
+                              </w:rPr>
+                              <w:t>js" type="text/</w:t>
+                            </w:r>
+                            <w:proofErr w:type="spellStart"/>
+                            <w:r>
+                              <w:rPr>
+                                <w:rFonts w:ascii="Courier New" w:hAnsi="Courier New" w:cs="Courier New"/>
+                                <w:sz w:val="22"/>
+                                <w:szCs w:val="22"/>
+                              </w:rPr>
+                              <w:t>javascript</w:t>
+                            </w:r>
+                            <w:proofErr w:type="spellEnd"/>
+                            <w:r>
+                              <w:rPr>
+                                <w:rFonts w:ascii="Courier New" w:hAnsi="Courier New" w:cs="Courier New"/>
+                                <w:sz w:val="22"/>
+                                <w:szCs w:val="22"/>
+                              </w:rPr>
+                              <w:t>"&gt;&lt;/script&gt;</w:t>
                             </w:r>
                           </w:p>
                           <w:p/>
@@ -559,7 +639,49 @@
           <w:sz w:val="20"/>
           <w:szCs w:val="20"/>
         </w:rPr>
-        <w:t>Now that the library is loaded, we need to initialize it by calling kazoo.init(params). The expected parameters are the following:</w:t>
+        <w:t xml:space="preserve">Now that the library is loaded, we need to initialize it by calling </w:t>
+      </w:r>
+      <w:proofErr w:type="spellStart"/>
+      <w:proofErr w:type="gramStart"/>
+      <w:r>
+        <w:rPr>
+          <w:rFonts w:ascii="Verdana" w:hAnsi="Verdana" w:cs="Tahoma"/>
+          <w:color w:val="282828"/>
+          <w:sz w:val="20"/>
+          <w:szCs w:val="20"/>
+        </w:rPr>
+        <w:t>kazoo.init</w:t>
+      </w:r>
+      <w:proofErr w:type="spellEnd"/>
+      <w:r>
+        <w:rPr>
+          <w:rFonts w:ascii="Verdana" w:hAnsi="Verdana" w:cs="Tahoma"/>
+          <w:color w:val="282828"/>
+          <w:sz w:val="20"/>
+          <w:szCs w:val="20"/>
+        </w:rPr>
+        <w:t>(</w:t>
+      </w:r>
+      <w:proofErr w:type="spellStart"/>
+      <w:proofErr w:type="gramEnd"/>
+      <w:r>
+        <w:rPr>
+          <w:rFonts w:ascii="Verdana" w:hAnsi="Verdana" w:cs="Tahoma"/>
+          <w:color w:val="282828"/>
+          <w:sz w:val="20"/>
+          <w:szCs w:val="20"/>
+        </w:rPr>
+        <w:t>params</w:t>
+      </w:r>
+      <w:proofErr w:type="spellEnd"/>
+      <w:r>
+        <w:rPr>
+          <w:rFonts w:ascii="Verdana" w:hAnsi="Verdana" w:cs="Tahoma"/>
+          <w:color w:val="282828"/>
+          <w:sz w:val="20"/>
+          <w:szCs w:val="20"/>
+        </w:rPr>
+        <w:t>). The expected parameters are the following:</w:t>
       </w:r>
     </w:p>
     <w:p>
@@ -577,14 +699,45 @@
           <w:szCs w:val="20"/>
         </w:rPr>
       </w:pPr>
-      <w:r>
-        <w:rPr>
-          <w:rFonts w:ascii="Verdana" w:hAnsi="Verdana" w:cs="Tahoma"/>
-          <w:color w:val="282828"/>
-          <w:sz w:val="20"/>
-          <w:szCs w:val="20"/>
-        </w:rPr>
-        <w:t>onLoaded: Javascript callback called once the library has been loaded</w:t>
+      <w:proofErr w:type="spellStart"/>
+      <w:r>
+        <w:rPr>
+          <w:rFonts w:ascii="Verdana" w:hAnsi="Verdana" w:cs="Tahoma"/>
+          <w:color w:val="282828"/>
+          <w:sz w:val="20"/>
+          <w:szCs w:val="20"/>
+        </w:rPr>
+        <w:t>onLoaded</w:t>
+      </w:r>
+      <w:proofErr w:type="spellEnd"/>
+      <w:r>
+        <w:rPr>
+          <w:rFonts w:ascii="Verdana" w:hAnsi="Verdana" w:cs="Tahoma"/>
+          <w:color w:val="282828"/>
+          <w:sz w:val="20"/>
+          <w:szCs w:val="20"/>
+        </w:rPr>
+        <w:t xml:space="preserve">: </w:t>
+      </w:r>
+      <w:proofErr w:type="spellStart"/>
+      <w:r>
+        <w:rPr>
+          <w:rFonts w:ascii="Verdana" w:hAnsi="Verdana" w:cs="Tahoma"/>
+          <w:color w:val="282828"/>
+          <w:sz w:val="20"/>
+          <w:szCs w:val="20"/>
+        </w:rPr>
+        <w:t>Javascript</w:t>
+      </w:r>
+      <w:proofErr w:type="spellEnd"/>
+      <w:r>
+        <w:rPr>
+          <w:rFonts w:ascii="Verdana" w:hAnsi="Verdana" w:cs="Tahoma"/>
+          <w:color w:val="282828"/>
+          <w:sz w:val="20"/>
+          <w:szCs w:val="20"/>
+        </w:rPr>
+        <w:t xml:space="preserve"> callback called once the library has been loaded</w:t>
       </w:r>
     </w:p>
     <w:p>
@@ -602,6 +755,8 @@
           <w:szCs w:val="20"/>
         </w:rPr>
       </w:pPr>
+      <w:proofErr w:type="spellStart"/>
+      <w:proofErr w:type="gramStart"/>
       <w:r>
         <w:rPr>
           <w:rFonts w:ascii="Verdana" w:hAnsi="Verdana" w:cs="Tahoma"/>
@@ -611,14 +766,25 @@
         </w:rPr>
         <w:t>onFlashMissing</w:t>
       </w:r>
-      <w:r>
-        <w:rPr>
-          <w:rFonts w:ascii="Verdana" w:hAnsi="Verdana" w:cs="Tahoma"/>
-          <w:color w:val="282828"/>
-          <w:sz w:val="20"/>
-          <w:szCs w:val="20"/>
-        </w:rPr>
-        <w:t>(container)</w:t>
+      <w:proofErr w:type="spellEnd"/>
+      <w:r>
+        <w:rPr>
+          <w:rFonts w:ascii="Verdana" w:hAnsi="Verdana" w:cs="Tahoma"/>
+          <w:color w:val="282828"/>
+          <w:sz w:val="20"/>
+          <w:szCs w:val="20"/>
+        </w:rPr>
+        <w:t>(</w:t>
+      </w:r>
+      <w:proofErr w:type="gramEnd"/>
+      <w:r>
+        <w:rPr>
+          <w:rFonts w:ascii="Verdana" w:hAnsi="Verdana" w:cs="Tahoma"/>
+          <w:color w:val="282828"/>
+          <w:sz w:val="20"/>
+          <w:szCs w:val="20"/>
+        </w:rPr>
+        <w:t>container)</w:t>
       </w:r>
       <w:r>
         <w:rPr>
@@ -629,14 +795,25 @@
         </w:rPr>
         <w:t xml:space="preserve">: </w:t>
       </w:r>
-      <w:r>
-        <w:rPr>
-          <w:rFonts w:ascii="Verdana" w:hAnsi="Verdana" w:cs="Tahoma"/>
-          <w:color w:val="282828"/>
-          <w:sz w:val="20"/>
-          <w:szCs w:val="20"/>
-        </w:rPr>
-        <w:t>Javascript callback called when trying to use RTMP without Flash available</w:t>
+      <w:proofErr w:type="spellStart"/>
+      <w:r>
+        <w:rPr>
+          <w:rFonts w:ascii="Verdana" w:hAnsi="Verdana" w:cs="Tahoma"/>
+          <w:color w:val="282828"/>
+          <w:sz w:val="20"/>
+          <w:szCs w:val="20"/>
+        </w:rPr>
+        <w:t>Javascript</w:t>
+      </w:r>
+      <w:proofErr w:type="spellEnd"/>
+      <w:r>
+        <w:rPr>
+          <w:rFonts w:ascii="Verdana" w:hAnsi="Verdana" w:cs="Tahoma"/>
+          <w:color w:val="282828"/>
+          <w:sz w:val="20"/>
+          <w:szCs w:val="20"/>
+        </w:rPr>
+        <w:t xml:space="preserve"> callback called when trying to use RTMP without Flash available</w:t>
       </w:r>
       <w:r>
         <w:rPr>
@@ -681,14 +858,27 @@
           <w:szCs w:val="20"/>
         </w:rPr>
       </w:pPr>
-      <w:r>
-        <w:rPr>
-          <w:rFonts w:ascii="Verdana" w:hAnsi="Verdana" w:cs="Tahoma"/>
-          <w:color w:val="282828"/>
-          <w:sz w:val="20"/>
-          <w:szCs w:val="20"/>
-        </w:rPr>
-        <w:t xml:space="preserve">forceRTMP: </w:t>
+      <w:proofErr w:type="spellStart"/>
+      <w:proofErr w:type="gramStart"/>
+      <w:r>
+        <w:rPr>
+          <w:rFonts w:ascii="Verdana" w:hAnsi="Verdana" w:cs="Tahoma"/>
+          <w:color w:val="282828"/>
+          <w:sz w:val="20"/>
+          <w:szCs w:val="20"/>
+        </w:rPr>
+        <w:t>forceRTMP</w:t>
+      </w:r>
+      <w:proofErr w:type="spellEnd"/>
+      <w:proofErr w:type="gramEnd"/>
+      <w:r>
+        <w:rPr>
+          <w:rFonts w:ascii="Verdana" w:hAnsi="Verdana" w:cs="Tahoma"/>
+          <w:color w:val="282828"/>
+          <w:sz w:val="20"/>
+          <w:szCs w:val="20"/>
+        </w:rPr>
+        <w:t xml:space="preserve">: </w:t>
       </w:r>
       <w:r>
         <w:rPr>
@@ -807,13 +997,34 @@
                               </w:rPr>
                               <w:t xml:space="preserve">     </w:t>
                             </w:r>
-                            <w:r>
-                              <w:rPr>
-                                <w:rFonts w:ascii="Courier New" w:hAnsi="Courier New" w:cs="Courier New"/>
-                                <w:sz w:val="20"/>
-                                <w:szCs w:val="20"/>
-                              </w:rPr>
-                              <w:t>var params</w:t>
+                            <w:proofErr w:type="spellStart"/>
+                            <w:proofErr w:type="gramStart"/>
+                            <w:r>
+                              <w:rPr>
+                                <w:rFonts w:ascii="Courier New" w:hAnsi="Courier New" w:cs="Courier New"/>
+                                <w:sz w:val="20"/>
+                                <w:szCs w:val="20"/>
+                              </w:rPr>
+                              <w:t>var</w:t>
+                            </w:r>
+                            <w:proofErr w:type="spellEnd"/>
+                            <w:proofErr w:type="gramEnd"/>
+                            <w:r>
+                              <w:rPr>
+                                <w:rFonts w:ascii="Courier New" w:hAnsi="Courier New" w:cs="Courier New"/>
+                                <w:sz w:val="20"/>
+                                <w:szCs w:val="20"/>
+                              </w:rPr>
+                              <w:t xml:space="preserve"> </w:t>
+                            </w:r>
+                            <w:proofErr w:type="spellStart"/>
+                            <w:r>
+                              <w:rPr>
+                                <w:rFonts w:ascii="Courier New" w:hAnsi="Courier New" w:cs="Courier New"/>
+                                <w:sz w:val="20"/>
+                                <w:szCs w:val="20"/>
+                              </w:rPr>
+                              <w:t>params</w:t>
                             </w:r>
                             <w:r>
                               <w:rPr>
@@ -823,6 +1034,7 @@
                               </w:rPr>
                               <w:t>Init</w:t>
                             </w:r>
+                            <w:proofErr w:type="spellEnd"/>
                             <w:r>
                               <w:rPr>
                                 <w:rFonts w:ascii="Courier New" w:hAnsi="Courier New" w:cs="Courier New"/>
@@ -856,13 +1068,25 @@
                               </w:rPr>
                               <w:t xml:space="preserve">    </w:t>
                             </w:r>
-                            <w:r>
-                              <w:rPr>
-                                <w:rFonts w:ascii="Courier New" w:hAnsi="Courier New" w:cs="Courier New"/>
-                                <w:sz w:val="20"/>
-                                <w:szCs w:val="20"/>
-                              </w:rPr>
-                              <w:t xml:space="preserve">forceRTMP: </w:t>
+                            <w:proofErr w:type="spellStart"/>
+                            <w:proofErr w:type="gramStart"/>
+                            <w:r>
+                              <w:rPr>
+                                <w:rFonts w:ascii="Courier New" w:hAnsi="Courier New" w:cs="Courier New"/>
+                                <w:sz w:val="20"/>
+                                <w:szCs w:val="20"/>
+                              </w:rPr>
+                              <w:t>forceRTMP</w:t>
+                            </w:r>
+                            <w:proofErr w:type="spellEnd"/>
+                            <w:proofErr w:type="gramEnd"/>
+                            <w:r>
+                              <w:rPr>
+                                <w:rFonts w:ascii="Courier New" w:hAnsi="Courier New" w:cs="Courier New"/>
+                                <w:sz w:val="20"/>
+                                <w:szCs w:val="20"/>
+                              </w:rPr>
+                              <w:t xml:space="preserve">: </w:t>
                             </w:r>
                             <w:r>
                               <w:rPr>
@@ -895,7 +1119,27 @@
                                 <w:sz w:val="20"/>
                                 <w:szCs w:val="20"/>
                               </w:rPr>
-                              <w:t xml:space="preserve">         onLoaded: function</w:t>
+                              <w:t xml:space="preserve">         </w:t>
+                            </w:r>
+                            <w:proofErr w:type="spellStart"/>
+                            <w:proofErr w:type="gramStart"/>
+                            <w:r>
+                              <w:rPr>
+                                <w:rFonts w:ascii="Courier New" w:hAnsi="Courier New" w:cs="Courier New"/>
+                                <w:sz w:val="20"/>
+                                <w:szCs w:val="20"/>
+                              </w:rPr>
+                              <w:t>onLoaded</w:t>
+                            </w:r>
+                            <w:proofErr w:type="spellEnd"/>
+                            <w:proofErr w:type="gramEnd"/>
+                            <w:r>
+                              <w:rPr>
+                                <w:rFonts w:ascii="Courier New" w:hAnsi="Courier New" w:cs="Courier New"/>
+                                <w:sz w:val="20"/>
+                                <w:szCs w:val="20"/>
+                              </w:rPr>
+                              <w:t>: function</w:t>
                             </w:r>
                             <w:r>
                               <w:rPr>
@@ -954,13 +1198,69 @@
                               </w:rPr>
                               <w:t xml:space="preserve">             </w:t>
                             </w:r>
-                            <w:r>
-                              <w:rPr>
-                                <w:rFonts w:ascii="Courier New" w:hAnsi="Courier New" w:cs="Courier New"/>
-                                <w:sz w:val="20"/>
-                                <w:szCs w:val="20"/>
-                              </w:rPr>
-                              <w:t>document.getElementById(‘loginForm’).style.display = ‘block’;</w:t>
+                            <w:proofErr w:type="spellStart"/>
+                            <w:proofErr w:type="gramStart"/>
+                            <w:r>
+                              <w:rPr>
+                                <w:rFonts w:ascii="Courier New" w:hAnsi="Courier New" w:cs="Courier New"/>
+                                <w:sz w:val="20"/>
+                                <w:szCs w:val="20"/>
+                              </w:rPr>
+                              <w:t>document.getElementById</w:t>
+                            </w:r>
+                            <w:proofErr w:type="spellEnd"/>
+                            <w:r>
+                              <w:rPr>
+                                <w:rFonts w:ascii="Courier New" w:hAnsi="Courier New" w:cs="Courier New"/>
+                                <w:sz w:val="20"/>
+                                <w:szCs w:val="20"/>
+                              </w:rPr>
+                              <w:t>(</w:t>
+                            </w:r>
+                            <w:proofErr w:type="gramEnd"/>
+                            <w:r>
+                              <w:rPr>
+                                <w:rFonts w:ascii="Courier New" w:hAnsi="Courier New" w:cs="Courier New"/>
+                                <w:sz w:val="20"/>
+                                <w:szCs w:val="20"/>
+                              </w:rPr>
+                              <w:t>‘</w:t>
+                            </w:r>
+                            <w:proofErr w:type="spellStart"/>
+                            <w:r>
+                              <w:rPr>
+                                <w:rFonts w:ascii="Courier New" w:hAnsi="Courier New" w:cs="Courier New"/>
+                                <w:sz w:val="20"/>
+                                <w:szCs w:val="20"/>
+                              </w:rPr>
+                              <w:t>loginForm</w:t>
+                            </w:r>
+                            <w:proofErr w:type="spellEnd"/>
+                            <w:r>
+                              <w:rPr>
+                                <w:rFonts w:ascii="Courier New" w:hAnsi="Courier New" w:cs="Courier New"/>
+                                <w:sz w:val="20"/>
+                                <w:szCs w:val="20"/>
+                              </w:rPr>
+                              <w:t>’).</w:t>
+                            </w:r>
+                            <w:proofErr w:type="spellStart"/>
+                            <w:r>
+                              <w:rPr>
+                                <w:rFonts w:ascii="Courier New" w:hAnsi="Courier New" w:cs="Courier New"/>
+                                <w:sz w:val="20"/>
+                                <w:szCs w:val="20"/>
+                              </w:rPr>
+                              <w:t>style.display</w:t>
+                            </w:r>
+                            <w:proofErr w:type="spellEnd"/>
+                            <w:r>
+                              <w:rPr>
+                                <w:rFonts w:ascii="Courier New" w:hAnsi="Courier New" w:cs="Courier New"/>
+                                <w:sz w:val="20"/>
+                                <w:szCs w:val="20"/>
+                              </w:rPr>
+                              <w:t xml:space="preserve"> = ‘block’;</w:t>
                             </w:r>
                           </w:p>
                           <w:p>
@@ -1007,13 +1307,25 @@
                               </w:rPr>
                               <w:t xml:space="preserve">         </w:t>
                             </w:r>
-                            <w:r>
-                              <w:rPr>
-                                <w:rFonts w:ascii="Courier New" w:hAnsi="Courier New" w:cs="Courier New"/>
-                                <w:sz w:val="20"/>
-                                <w:szCs w:val="20"/>
-                              </w:rPr>
-                              <w:t>onFlashMissing: function(container) {</w:t>
+                            <w:proofErr w:type="spellStart"/>
+                            <w:proofErr w:type="gramStart"/>
+                            <w:r>
+                              <w:rPr>
+                                <w:rFonts w:ascii="Courier New" w:hAnsi="Courier New" w:cs="Courier New"/>
+                                <w:sz w:val="20"/>
+                                <w:szCs w:val="20"/>
+                              </w:rPr>
+                              <w:t>onFlashMissing</w:t>
+                            </w:r>
+                            <w:proofErr w:type="spellEnd"/>
+                            <w:proofErr w:type="gramEnd"/>
+                            <w:r>
+                              <w:rPr>
+                                <w:rFonts w:ascii="Courier New" w:hAnsi="Courier New" w:cs="Courier New"/>
+                                <w:sz w:val="20"/>
+                                <w:szCs w:val="20"/>
+                              </w:rPr>
+                              <w:t>: function(container) {</w:t>
                             </w:r>
                           </w:p>
                           <w:p>
@@ -1032,13 +1344,23 @@
                               </w:rPr>
                               <w:t xml:space="preserve">             </w:t>
                             </w:r>
-                            <w:r>
-                              <w:rPr>
-                                <w:rFonts w:ascii="Courier New" w:hAnsi="Courier New" w:cs="Courier New"/>
-                                <w:sz w:val="20"/>
-                                <w:szCs w:val="20"/>
-                              </w:rPr>
-                              <w:t>container.innerHTML = 'This requires the Adobe Flash Player. ';</w:t>
+                            <w:proofErr w:type="spellStart"/>
+                            <w:r>
+                              <w:rPr>
+                                <w:rFonts w:ascii="Courier New" w:hAnsi="Courier New" w:cs="Courier New"/>
+                                <w:sz w:val="20"/>
+                                <w:szCs w:val="20"/>
+                              </w:rPr>
+                              <w:t>container.innerHTML</w:t>
+                            </w:r>
+                            <w:proofErr w:type="spellEnd"/>
+                            <w:r>
+                              <w:rPr>
+                                <w:rFonts w:ascii="Courier New" w:hAnsi="Courier New" w:cs="Courier New"/>
+                                <w:sz w:val="20"/>
+                                <w:szCs w:val="20"/>
+                              </w:rPr>
+                              <w:t xml:space="preserve"> = 'This requires the Adobe Flash Player. ';</w:t>
                             </w:r>
                           </w:p>
                           <w:p>
@@ -1057,13 +1379,23 @@
                               </w:rPr>
                               <w:t xml:space="preserve">             </w:t>
                             </w:r>
-                            <w:r>
-                              <w:rPr>
-                                <w:rFonts w:ascii="Courier New" w:hAnsi="Courier New" w:cs="Courier New"/>
-                                <w:sz w:val="20"/>
-                                <w:szCs w:val="20"/>
-                              </w:rPr>
-                              <w:t>container.className = 'flash-</w:t>
+                            <w:proofErr w:type="spellStart"/>
+                            <w:r>
+                              <w:rPr>
+                                <w:rFonts w:ascii="Courier New" w:hAnsi="Courier New" w:cs="Courier New"/>
+                                <w:sz w:val="20"/>
+                                <w:szCs w:val="20"/>
+                              </w:rPr>
+                              <w:t>container.className</w:t>
+                            </w:r>
+                            <w:proofErr w:type="spellEnd"/>
+                            <w:r>
+                              <w:rPr>
+                                <w:rFonts w:ascii="Courier New" w:hAnsi="Courier New" w:cs="Courier New"/>
+                                <w:sz w:val="20"/>
+                                <w:szCs w:val="20"/>
+                              </w:rPr>
+                              <w:t xml:space="preserve"> = 'flash-</w:t>
                             </w:r>
                             <w:r>
                               <w:rPr>
@@ -1147,7 +1479,36 @@
                                 <w:sz w:val="20"/>
                                 <w:szCs w:val="20"/>
                               </w:rPr>
-                              <w:t xml:space="preserve">     kazoo.init(params</w:t>
+                              <w:t xml:space="preserve">     </w:t>
+                            </w:r>
+                            <w:proofErr w:type="spellStart"/>
+                            <w:proofErr w:type="gramStart"/>
+                            <w:r>
+                              <w:rPr>
+                                <w:rFonts w:ascii="Courier New" w:hAnsi="Courier New" w:cs="Courier New"/>
+                                <w:sz w:val="20"/>
+                                <w:szCs w:val="20"/>
+                              </w:rPr>
+                              <w:t>kazoo.init</w:t>
+                            </w:r>
+                            <w:proofErr w:type="spellEnd"/>
+                            <w:r>
+                              <w:rPr>
+                                <w:rFonts w:ascii="Courier New" w:hAnsi="Courier New" w:cs="Courier New"/>
+                                <w:sz w:val="20"/>
+                                <w:szCs w:val="20"/>
+                              </w:rPr>
+                              <w:t>(</w:t>
+                            </w:r>
+                            <w:proofErr w:type="spellStart"/>
+                            <w:proofErr w:type="gramEnd"/>
+                            <w:r>
+                              <w:rPr>
+                                <w:rFonts w:ascii="Courier New" w:hAnsi="Courier New" w:cs="Courier New"/>
+                                <w:sz w:val="20"/>
+                                <w:szCs w:val="20"/>
+                              </w:rPr>
+                              <w:t>params</w:t>
                             </w:r>
                             <w:r>
                               <w:rPr>
@@ -1157,6 +1518,7 @@
                               </w:rPr>
                               <w:t>Init</w:t>
                             </w:r>
+                            <w:proofErr w:type="spellEnd"/>
                             <w:r>
                               <w:rPr>
                                 <w:rFonts w:ascii="Courier New" w:hAnsi="Courier New" w:cs="Courier New"/>
@@ -1868,7 +2230,27 @@
           <w:szCs w:val="20"/>
         </w:rPr>
         <w:lastRenderedPageBreak/>
-        <w:t>In order to register to some SIP credentials, we need to use the kazoo.register function, the expected parameters are the following:</w:t>
+        <w:t xml:space="preserve">In order to register to some SIP credentials, we need to use the </w:t>
+      </w:r>
+      <w:proofErr w:type="spellStart"/>
+      <w:r>
+        <w:rPr>
+          <w:rFonts w:ascii="Verdana" w:hAnsi="Verdana" w:cs="Tahoma"/>
+          <w:color w:val="282828"/>
+          <w:sz w:val="20"/>
+          <w:szCs w:val="20"/>
+        </w:rPr>
+        <w:t>kazoo.register</w:t>
+      </w:r>
+      <w:proofErr w:type="spellEnd"/>
+      <w:r>
+        <w:rPr>
+          <w:rFonts w:ascii="Verdana" w:hAnsi="Verdana" w:cs="Tahoma"/>
+          <w:color w:val="282828"/>
+          <w:sz w:val="20"/>
+          <w:szCs w:val="20"/>
+        </w:rPr>
+        <w:t xml:space="preserve"> function, the expected parameters are the following:</w:t>
       </w:r>
     </w:p>
     <w:p>
@@ -1897,6 +2279,7 @@
           <w:szCs w:val="20"/>
         </w:rPr>
       </w:pPr>
+      <w:proofErr w:type="spellStart"/>
       <w:r>
         <w:rPr>
           <w:rFonts w:ascii="Verdana" w:hAnsi="Verdana" w:cs="Tahoma"/>
@@ -1919,14 +2302,35 @@
         </w:rPr>
         <w:t>sUrl</w:t>
       </w:r>
-      <w:r>
-        <w:rPr>
-          <w:rFonts w:ascii="Verdana" w:hAnsi="Verdana" w:cs="Tahoma"/>
-          <w:color w:val="282828"/>
-          <w:sz w:val="20"/>
-          <w:szCs w:val="20"/>
-        </w:rPr>
-        <w:t>: Web Socket Server URL (eg: ws://10.26.0.41:8080)</w:t>
+      <w:proofErr w:type="spellEnd"/>
+      <w:r>
+        <w:rPr>
+          <w:rFonts w:ascii="Verdana" w:hAnsi="Verdana" w:cs="Tahoma"/>
+          <w:color w:val="282828"/>
+          <w:sz w:val="20"/>
+          <w:szCs w:val="20"/>
+        </w:rPr>
+        <w:t>: Web Socket Server URL (</w:t>
+      </w:r>
+      <w:proofErr w:type="spellStart"/>
+      <w:r>
+        <w:rPr>
+          <w:rFonts w:ascii="Verdana" w:hAnsi="Verdana" w:cs="Tahoma"/>
+          <w:color w:val="282828"/>
+          <w:sz w:val="20"/>
+          <w:szCs w:val="20"/>
+        </w:rPr>
+        <w:t>eg</w:t>
+      </w:r>
+      <w:proofErr w:type="spellEnd"/>
+      <w:r>
+        <w:rPr>
+          <w:rFonts w:ascii="Verdana" w:hAnsi="Verdana" w:cs="Tahoma"/>
+          <w:color w:val="282828"/>
+          <w:sz w:val="20"/>
+          <w:szCs w:val="20"/>
+        </w:rPr>
+        <w:t>: ws://10.26.0.41:8080)</w:t>
       </w:r>
     </w:p>
     <w:p>
@@ -1944,6 +2348,7 @@
           <w:szCs w:val="20"/>
         </w:rPr>
       </w:pPr>
+      <w:proofErr w:type="spellStart"/>
       <w:r>
         <w:rPr>
           <w:rFonts w:ascii="Verdana" w:hAnsi="Verdana" w:cs="Tahoma"/>
@@ -1955,14 +2360,35 @@
         </w:rPr>
         <w:t>rtmpUrl</w:t>
       </w:r>
-      <w:r>
-        <w:rPr>
-          <w:rFonts w:ascii="Verdana" w:hAnsi="Verdana" w:cs="Tahoma"/>
-          <w:color w:val="282828"/>
-          <w:sz w:val="20"/>
-          <w:szCs w:val="20"/>
-        </w:rPr>
-        <w:t>: RTMP Server URL (eg: rtmp://10.26.0.41/sip)</w:t>
+      <w:proofErr w:type="spellEnd"/>
+      <w:r>
+        <w:rPr>
+          <w:rFonts w:ascii="Verdana" w:hAnsi="Verdana" w:cs="Tahoma"/>
+          <w:color w:val="282828"/>
+          <w:sz w:val="20"/>
+          <w:szCs w:val="20"/>
+        </w:rPr>
+        <w:t>: RTMP Server URL (</w:t>
+      </w:r>
+      <w:proofErr w:type="spellStart"/>
+      <w:r>
+        <w:rPr>
+          <w:rFonts w:ascii="Verdana" w:hAnsi="Verdana" w:cs="Tahoma"/>
+          <w:color w:val="282828"/>
+          <w:sz w:val="20"/>
+          <w:szCs w:val="20"/>
+        </w:rPr>
+        <w:t>eg</w:t>
+      </w:r>
+      <w:proofErr w:type="spellEnd"/>
+      <w:r>
+        <w:rPr>
+          <w:rFonts w:ascii="Verdana" w:hAnsi="Verdana" w:cs="Tahoma"/>
+          <w:color w:val="282828"/>
+          <w:sz w:val="20"/>
+          <w:szCs w:val="20"/>
+        </w:rPr>
+        <w:t>: rtmp://10.26.0.41/sip)</w:t>
       </w:r>
     </w:p>
     <w:p>
@@ -1998,7 +2424,27 @@
           <w:sz w:val="20"/>
           <w:szCs w:val="20"/>
         </w:rPr>
-        <w:t>: SIP Realm (Realm linked to your Kazoo account, eg: d218ds.sip.2600hz.com)</w:t>
+        <w:t xml:space="preserve">: SIP Realm (Realm linked to your Kazoo account, </w:t>
+      </w:r>
+      <w:proofErr w:type="spellStart"/>
+      <w:r>
+        <w:rPr>
+          <w:rFonts w:ascii="Verdana" w:hAnsi="Verdana" w:cs="Tahoma"/>
+          <w:color w:val="282828"/>
+          <w:sz w:val="20"/>
+          <w:szCs w:val="20"/>
+        </w:rPr>
+        <w:t>eg</w:t>
+      </w:r>
+      <w:proofErr w:type="spellEnd"/>
+      <w:r>
+        <w:rPr>
+          <w:rFonts w:ascii="Verdana" w:hAnsi="Verdana" w:cs="Tahoma"/>
+          <w:color w:val="282828"/>
+          <w:sz w:val="20"/>
+          <w:szCs w:val="20"/>
+        </w:rPr>
+        <w:t>: d218ds.sip.2600hz.com)</w:t>
       </w:r>
     </w:p>
     <w:p>
@@ -2016,6 +2462,7 @@
           <w:szCs w:val="20"/>
         </w:rPr>
       </w:pPr>
+      <w:proofErr w:type="spellStart"/>
       <w:r>
         <w:rPr>
           <w:rFonts w:ascii="Verdana" w:hAnsi="Verdana" w:cs="Tahoma"/>
@@ -2027,6 +2474,7 @@
         </w:rPr>
         <w:t>privateIdentity</w:t>
       </w:r>
+      <w:proofErr w:type="spellEnd"/>
       <w:r>
         <w:rPr>
           <w:rFonts w:ascii="Verdana" w:hAnsi="Verdana" w:cs="Tahoma"/>
@@ -2070,7 +2518,27 @@
           <w:sz w:val="20"/>
           <w:szCs w:val="20"/>
         </w:rPr>
-        <w:t xml:space="preserve"> (eg: </w:t>
+        <w:t xml:space="preserve"> (</w:t>
+      </w:r>
+      <w:proofErr w:type="spellStart"/>
+      <w:r>
+        <w:rPr>
+          <w:rFonts w:ascii="Verdana" w:hAnsi="Verdana" w:cs="Tahoma"/>
+          <w:color w:val="282828"/>
+          <w:sz w:val="20"/>
+          <w:szCs w:val="20"/>
+        </w:rPr>
+        <w:t>eg</w:t>
+      </w:r>
+      <w:proofErr w:type="spellEnd"/>
+      <w:r>
+        <w:rPr>
+          <w:rFonts w:ascii="Verdana" w:hAnsi="Verdana" w:cs="Tahoma"/>
+          <w:color w:val="282828"/>
+          <w:sz w:val="20"/>
+          <w:szCs w:val="20"/>
+        </w:rPr>
+        <w:t xml:space="preserve">: </w:t>
       </w:r>
       <w:r>
         <w:rPr>
@@ -2124,6 +2592,7 @@
           <w:szCs w:val="20"/>
         </w:rPr>
       </w:pPr>
+      <w:proofErr w:type="spellStart"/>
       <w:r>
         <w:rPr>
           <w:rFonts w:ascii="Verdana" w:hAnsi="Verdana" w:cs="Tahoma"/>
@@ -2135,14 +2604,35 @@
         </w:rPr>
         <w:t>publicIdentity</w:t>
       </w:r>
-      <w:r>
-        <w:rPr>
-          <w:rFonts w:ascii="Verdana" w:hAnsi="Verdana" w:cs="Tahoma"/>
-          <w:color w:val="282828"/>
-          <w:sz w:val="20"/>
-          <w:szCs w:val="20"/>
-        </w:rPr>
-        <w:t>: SIP Username (eg: user_31dsajsjds)</w:t>
+      <w:proofErr w:type="spellEnd"/>
+      <w:r>
+        <w:rPr>
+          <w:rFonts w:ascii="Verdana" w:hAnsi="Verdana" w:cs="Tahoma"/>
+          <w:color w:val="282828"/>
+          <w:sz w:val="20"/>
+          <w:szCs w:val="20"/>
+        </w:rPr>
+        <w:t>: SIP Username (</w:t>
+      </w:r>
+      <w:proofErr w:type="spellStart"/>
+      <w:r>
+        <w:rPr>
+          <w:rFonts w:ascii="Verdana" w:hAnsi="Verdana" w:cs="Tahoma"/>
+          <w:color w:val="282828"/>
+          <w:sz w:val="20"/>
+          <w:szCs w:val="20"/>
+        </w:rPr>
+        <w:t>eg</w:t>
+      </w:r>
+      <w:proofErr w:type="spellEnd"/>
+      <w:r>
+        <w:rPr>
+          <w:rFonts w:ascii="Verdana" w:hAnsi="Verdana" w:cs="Tahoma"/>
+          <w:color w:val="282828"/>
+          <w:sz w:val="20"/>
+          <w:szCs w:val="20"/>
+        </w:rPr>
+        <w:t>: user_31dsajsjds)</w:t>
       </w:r>
     </w:p>
     <w:p>
@@ -2178,7 +2668,27 @@
           <w:sz w:val="20"/>
           <w:szCs w:val="20"/>
         </w:rPr>
-        <w:t>: SIP Password (eg: 23bf1f9wwdslw2)</w:t>
+        <w:t>: SIP Password (</w:t>
+      </w:r>
+      <w:proofErr w:type="spellStart"/>
+      <w:r>
+        <w:rPr>
+          <w:rFonts w:ascii="Verdana" w:hAnsi="Verdana" w:cs="Tahoma"/>
+          <w:color w:val="282828"/>
+          <w:sz w:val="20"/>
+          <w:szCs w:val="20"/>
+        </w:rPr>
+        <w:t>eg</w:t>
+      </w:r>
+      <w:proofErr w:type="spellEnd"/>
+      <w:r>
+        <w:rPr>
+          <w:rFonts w:ascii="Verdana" w:hAnsi="Verdana" w:cs="Tahoma"/>
+          <w:color w:val="282828"/>
+          <w:sz w:val="20"/>
+          <w:szCs w:val="20"/>
+        </w:rPr>
+        <w:t>: 23bf1f9wwdslw2)</w:t>
       </w:r>
     </w:p>
     <w:p>
@@ -2196,6 +2706,8 @@
           <w:szCs w:val="20"/>
         </w:rPr>
       </w:pPr>
+      <w:proofErr w:type="spellStart"/>
+      <w:proofErr w:type="gramStart"/>
       <w:r>
         <w:rPr>
           <w:rFonts w:ascii="Verdana" w:hAnsi="Verdana" w:cs="Tahoma"/>
@@ -2207,14 +2719,76 @@
         </w:rPr>
         <w:t>onIncoming</w:t>
       </w:r>
-      <w:r>
-        <w:rPr>
-          <w:rFonts w:ascii="Verdana" w:hAnsi="Verdana" w:cs="Tahoma"/>
-          <w:color w:val="282828"/>
-          <w:sz w:val="20"/>
-          <w:szCs w:val="20"/>
-        </w:rPr>
-        <w:t xml:space="preserve">: Javascript callback called once an incoming call has been detected. It takes one argument, a call object that has 2 methods: accept, and reject (which will either accept or reject the call) and one attribute: callerName (which will give you the callerId for this incoming call). </w:t>
+      <w:proofErr w:type="spellEnd"/>
+      <w:proofErr w:type="gramEnd"/>
+      <w:r>
+        <w:rPr>
+          <w:rFonts w:ascii="Verdana" w:hAnsi="Verdana" w:cs="Tahoma"/>
+          <w:color w:val="282828"/>
+          <w:sz w:val="20"/>
+          <w:szCs w:val="20"/>
+        </w:rPr>
+        <w:t xml:space="preserve">: </w:t>
+      </w:r>
+      <w:proofErr w:type="spellStart"/>
+      <w:r>
+        <w:rPr>
+          <w:rFonts w:ascii="Verdana" w:hAnsi="Verdana" w:cs="Tahoma"/>
+          <w:color w:val="282828"/>
+          <w:sz w:val="20"/>
+          <w:szCs w:val="20"/>
+        </w:rPr>
+        <w:t>Javascript</w:t>
+      </w:r>
+      <w:proofErr w:type="spellEnd"/>
+      <w:r>
+        <w:rPr>
+          <w:rFonts w:ascii="Verdana" w:hAnsi="Verdana" w:cs="Tahoma"/>
+          <w:color w:val="282828"/>
+          <w:sz w:val="20"/>
+          <w:szCs w:val="20"/>
+        </w:rPr>
+        <w:t xml:space="preserve"> callback called once an incoming call has been detected. It takes one argument, a call object that has 2 methods: accept, and reject (which will either accept or reject the call) and one attribute: </w:t>
+      </w:r>
+      <w:proofErr w:type="spellStart"/>
+      <w:r>
+        <w:rPr>
+          <w:rFonts w:ascii="Verdana" w:hAnsi="Verdana" w:cs="Tahoma"/>
+          <w:color w:val="282828"/>
+          <w:sz w:val="20"/>
+          <w:szCs w:val="20"/>
+        </w:rPr>
+        <w:t>callerName</w:t>
+      </w:r>
+      <w:proofErr w:type="spellEnd"/>
+      <w:r>
+        <w:rPr>
+          <w:rFonts w:ascii="Verdana" w:hAnsi="Verdana" w:cs="Tahoma"/>
+          <w:color w:val="282828"/>
+          <w:sz w:val="20"/>
+          <w:szCs w:val="20"/>
+        </w:rPr>
+        <w:t xml:space="preserve"> (which will give you the </w:t>
+      </w:r>
+      <w:proofErr w:type="spellStart"/>
+      <w:r>
+        <w:rPr>
+          <w:rFonts w:ascii="Verdana" w:hAnsi="Verdana" w:cs="Tahoma"/>
+          <w:color w:val="282828"/>
+          <w:sz w:val="20"/>
+          <w:szCs w:val="20"/>
+        </w:rPr>
+        <w:t>callerId</w:t>
+      </w:r>
+      <w:proofErr w:type="spellEnd"/>
+      <w:r>
+        <w:rPr>
+          <w:rFonts w:ascii="Verdana" w:hAnsi="Verdana" w:cs="Tahoma"/>
+          <w:color w:val="282828"/>
+          <w:sz w:val="20"/>
+          <w:szCs w:val="20"/>
+        </w:rPr>
+        <w:t xml:space="preserve"> for this incoming call). </w:t>
       </w:r>
     </w:p>
     <w:p>
@@ -2232,6 +2806,7 @@
           <w:szCs w:val="20"/>
         </w:rPr>
       </w:pPr>
+      <w:proofErr w:type="spellStart"/>
       <w:r>
         <w:rPr>
           <w:rFonts w:ascii="Verdana" w:hAnsi="Verdana" w:cs="Tahoma"/>
@@ -2243,14 +2818,35 @@
         </w:rPr>
         <w:t>onConnected</w:t>
       </w:r>
-      <w:r>
-        <w:rPr>
-          <w:rFonts w:ascii="Verdana" w:hAnsi="Verdana" w:cs="Tahoma"/>
-          <w:color w:val="282828"/>
-          <w:sz w:val="20"/>
-          <w:szCs w:val="20"/>
-        </w:rPr>
-        <w:t>: OPTIONAL, Javascript function called by the library once the user is successfully registered</w:t>
+      <w:proofErr w:type="spellEnd"/>
+      <w:r>
+        <w:rPr>
+          <w:rFonts w:ascii="Verdana" w:hAnsi="Verdana" w:cs="Tahoma"/>
+          <w:color w:val="282828"/>
+          <w:sz w:val="20"/>
+          <w:szCs w:val="20"/>
+        </w:rPr>
+        <w:t xml:space="preserve">: OPTIONAL, </w:t>
+      </w:r>
+      <w:proofErr w:type="spellStart"/>
+      <w:r>
+        <w:rPr>
+          <w:rFonts w:ascii="Verdana" w:hAnsi="Verdana" w:cs="Tahoma"/>
+          <w:color w:val="282828"/>
+          <w:sz w:val="20"/>
+          <w:szCs w:val="20"/>
+        </w:rPr>
+        <w:t>Javascript</w:t>
+      </w:r>
+      <w:proofErr w:type="spellEnd"/>
+      <w:r>
+        <w:rPr>
+          <w:rFonts w:ascii="Verdana" w:hAnsi="Verdana" w:cs="Tahoma"/>
+          <w:color w:val="282828"/>
+          <w:sz w:val="20"/>
+          <w:szCs w:val="20"/>
+        </w:rPr>
+        <w:t xml:space="preserve"> function called by the library once the user is successfully registered</w:t>
       </w:r>
     </w:p>
     <w:p>
@@ -2268,6 +2864,7 @@
           <w:szCs w:val="20"/>
         </w:rPr>
       </w:pPr>
+      <w:proofErr w:type="spellStart"/>
       <w:r>
         <w:rPr>
           <w:rFonts w:ascii="Verdana" w:hAnsi="Verdana" w:cs="Tahoma"/>
@@ -2279,6 +2876,7 @@
         </w:rPr>
         <w:t>onAccepted</w:t>
       </w:r>
+      <w:proofErr w:type="spellEnd"/>
       <w:r>
         <w:rPr>
           <w:rFonts w:ascii="Verdana" w:hAnsi="Verdana" w:cs="Tahoma"/>
@@ -2304,6 +2902,8 @@
           <w:szCs w:val="20"/>
         </w:rPr>
       </w:pPr>
+      <w:proofErr w:type="spellStart"/>
+      <w:proofErr w:type="gramStart"/>
       <w:r>
         <w:rPr>
           <w:rFonts w:ascii="Verdana" w:hAnsi="Verdana" w:cs="Tahoma"/>
@@ -2315,14 +2915,36 @@
         </w:rPr>
         <w:t>onHangup</w:t>
       </w:r>
-      <w:r>
-        <w:rPr>
-          <w:rFonts w:ascii="Verdana" w:hAnsi="Verdana" w:cs="Tahoma"/>
-          <w:color w:val="282828"/>
-          <w:sz w:val="20"/>
-          <w:szCs w:val="20"/>
-        </w:rPr>
-        <w:t>: OPTIONAL, Javascript callback called once a call has been terminated.</w:t>
+      <w:proofErr w:type="spellEnd"/>
+      <w:proofErr w:type="gramEnd"/>
+      <w:r>
+        <w:rPr>
+          <w:rFonts w:ascii="Verdana" w:hAnsi="Verdana" w:cs="Tahoma"/>
+          <w:color w:val="282828"/>
+          <w:sz w:val="20"/>
+          <w:szCs w:val="20"/>
+        </w:rPr>
+        <w:t xml:space="preserve">: OPTIONAL, </w:t>
+      </w:r>
+      <w:proofErr w:type="spellStart"/>
+      <w:r>
+        <w:rPr>
+          <w:rFonts w:ascii="Verdana" w:hAnsi="Verdana" w:cs="Tahoma"/>
+          <w:color w:val="282828"/>
+          <w:sz w:val="20"/>
+          <w:szCs w:val="20"/>
+        </w:rPr>
+        <w:t>Javascript</w:t>
+      </w:r>
+      <w:proofErr w:type="spellEnd"/>
+      <w:r>
+        <w:rPr>
+          <w:rFonts w:ascii="Verdana" w:hAnsi="Verdana" w:cs="Tahoma"/>
+          <w:color w:val="282828"/>
+          <w:sz w:val="20"/>
+          <w:szCs w:val="20"/>
+        </w:rPr>
+        <w:t xml:space="preserve"> callback called once a call has been terminated.</w:t>
       </w:r>
     </w:p>
     <w:p>
@@ -2340,6 +2962,7 @@
           <w:szCs w:val="20"/>
         </w:rPr>
       </w:pPr>
+      <w:proofErr w:type="spellStart"/>
       <w:r>
         <w:rPr>
           <w:rFonts w:ascii="Verdana" w:hAnsi="Verdana" w:cs="Tahoma"/>
@@ -2351,14 +2974,35 @@
         </w:rPr>
         <w:t>onTransfer</w:t>
       </w:r>
-      <w:r>
-        <w:rPr>
-          <w:rFonts w:ascii="Verdana" w:hAnsi="Verdana" w:cs="Tahoma"/>
-          <w:color w:val="282828"/>
-          <w:sz w:val="20"/>
-          <w:szCs w:val="20"/>
-        </w:rPr>
-        <w:t xml:space="preserve">: Javascript callback called once a call has been transferred </w:t>
+      <w:proofErr w:type="spellEnd"/>
+      <w:r>
+        <w:rPr>
+          <w:rFonts w:ascii="Verdana" w:hAnsi="Verdana" w:cs="Tahoma"/>
+          <w:color w:val="282828"/>
+          <w:sz w:val="20"/>
+          <w:szCs w:val="20"/>
+        </w:rPr>
+        <w:t xml:space="preserve">: </w:t>
+      </w:r>
+      <w:proofErr w:type="spellStart"/>
+      <w:r>
+        <w:rPr>
+          <w:rFonts w:ascii="Verdana" w:hAnsi="Verdana" w:cs="Tahoma"/>
+          <w:color w:val="282828"/>
+          <w:sz w:val="20"/>
+          <w:szCs w:val="20"/>
+        </w:rPr>
+        <w:t>Javascript</w:t>
+      </w:r>
+      <w:proofErr w:type="spellEnd"/>
+      <w:r>
+        <w:rPr>
+          <w:rFonts w:ascii="Verdana" w:hAnsi="Verdana" w:cs="Tahoma"/>
+          <w:color w:val="282828"/>
+          <w:sz w:val="20"/>
+          <w:szCs w:val="20"/>
+        </w:rPr>
+        <w:t xml:space="preserve"> callback called once a call has been transferred </w:t>
       </w:r>
     </w:p>
     <w:p>
@@ -2376,6 +3020,8 @@
           <w:szCs w:val="20"/>
         </w:rPr>
       </w:pPr>
+      <w:proofErr w:type="spellStart"/>
+      <w:proofErr w:type="gramStart"/>
       <w:r>
         <w:rPr>
           <w:rFonts w:ascii="Verdana" w:hAnsi="Verdana" w:cs="Tahoma"/>
@@ -2398,14 +3044,36 @@
         </w:rPr>
         <w:t>Notified</w:t>
       </w:r>
-      <w:r>
-        <w:rPr>
-          <w:rFonts w:ascii="Verdana" w:hAnsi="Verdana" w:cs="Tahoma"/>
-          <w:color w:val="282828"/>
-          <w:sz w:val="20"/>
-          <w:szCs w:val="20"/>
-        </w:rPr>
-        <w:t xml:space="preserve">: Javascript callback called </w:t>
+      <w:proofErr w:type="spellEnd"/>
+      <w:proofErr w:type="gramEnd"/>
+      <w:r>
+        <w:rPr>
+          <w:rFonts w:ascii="Verdana" w:hAnsi="Verdana" w:cs="Tahoma"/>
+          <w:color w:val="282828"/>
+          <w:sz w:val="20"/>
+          <w:szCs w:val="20"/>
+        </w:rPr>
+        <w:t xml:space="preserve">: </w:t>
+      </w:r>
+      <w:proofErr w:type="spellStart"/>
+      <w:r>
+        <w:rPr>
+          <w:rFonts w:ascii="Verdana" w:hAnsi="Verdana" w:cs="Tahoma"/>
+          <w:color w:val="282828"/>
+          <w:sz w:val="20"/>
+          <w:szCs w:val="20"/>
+        </w:rPr>
+        <w:t>Javascript</w:t>
+      </w:r>
+      <w:proofErr w:type="spellEnd"/>
+      <w:r>
+        <w:rPr>
+          <w:rFonts w:ascii="Verdana" w:hAnsi="Verdana" w:cs="Tahoma"/>
+          <w:color w:val="282828"/>
+          <w:sz w:val="20"/>
+          <w:szCs w:val="20"/>
+        </w:rPr>
+        <w:t xml:space="preserve"> callback called </w:t>
       </w:r>
       <w:r>
         <w:rPr>
@@ -2432,6 +3100,8 @@
           <w:szCs w:val="20"/>
         </w:rPr>
       </w:pPr>
+      <w:proofErr w:type="spellStart"/>
+      <w:proofErr w:type="gramStart"/>
       <w:r>
         <w:rPr>
           <w:rFonts w:ascii="Verdana" w:hAnsi="Verdana" w:cs="Tahoma"/>
@@ -2454,14 +3124,36 @@
         </w:rPr>
         <w:t>Error</w:t>
       </w:r>
-      <w:r>
-        <w:rPr>
-          <w:rFonts w:ascii="Verdana" w:hAnsi="Verdana" w:cs="Tahoma"/>
-          <w:color w:val="282828"/>
-          <w:sz w:val="20"/>
-          <w:szCs w:val="20"/>
-        </w:rPr>
-        <w:t xml:space="preserve">: Javascript callback called </w:t>
+      <w:proofErr w:type="spellEnd"/>
+      <w:proofErr w:type="gramEnd"/>
+      <w:r>
+        <w:rPr>
+          <w:rFonts w:ascii="Verdana" w:hAnsi="Verdana" w:cs="Tahoma"/>
+          <w:color w:val="282828"/>
+          <w:sz w:val="20"/>
+          <w:szCs w:val="20"/>
+        </w:rPr>
+        <w:t xml:space="preserve">: </w:t>
+      </w:r>
+      <w:proofErr w:type="spellStart"/>
+      <w:r>
+        <w:rPr>
+          <w:rFonts w:ascii="Verdana" w:hAnsi="Verdana" w:cs="Tahoma"/>
+          <w:color w:val="282828"/>
+          <w:sz w:val="20"/>
+          <w:szCs w:val="20"/>
+        </w:rPr>
+        <w:t>Javascript</w:t>
+      </w:r>
+      <w:proofErr w:type="spellEnd"/>
+      <w:r>
+        <w:rPr>
+          <w:rFonts w:ascii="Verdana" w:hAnsi="Verdana" w:cs="Tahoma"/>
+          <w:color w:val="282828"/>
+          <w:sz w:val="20"/>
+          <w:szCs w:val="20"/>
+        </w:rPr>
+        <w:t xml:space="preserve"> callback called </w:t>
       </w:r>
       <w:r>
         <w:rPr>
@@ -2566,13 +3258,41 @@
                                 <w:szCs w:val="20"/>
                               </w:rPr>
                             </w:pPr>
-                            <w:r>
-                              <w:rPr>
-                                <w:rFonts w:ascii="Courier New" w:hAnsi="Courier New" w:cs="Courier New"/>
-                                <w:sz w:val="20"/>
-                                <w:szCs w:val="20"/>
-                              </w:rPr>
-                              <w:t>function onIncoming(call) {</w:t>
+                            <w:proofErr w:type="gramStart"/>
+                            <w:r>
+                              <w:rPr>
+                                <w:rFonts w:ascii="Courier New" w:hAnsi="Courier New" w:cs="Courier New"/>
+                                <w:sz w:val="20"/>
+                                <w:szCs w:val="20"/>
+                              </w:rPr>
+                              <w:t>function</w:t>
+                            </w:r>
+                            <w:proofErr w:type="gramEnd"/>
+                            <w:r>
+                              <w:rPr>
+                                <w:rFonts w:ascii="Courier New" w:hAnsi="Courier New" w:cs="Courier New"/>
+                                <w:sz w:val="20"/>
+                                <w:szCs w:val="20"/>
+                              </w:rPr>
+                              <w:t xml:space="preserve"> </w:t>
+                            </w:r>
+                            <w:proofErr w:type="spellStart"/>
+                            <w:r>
+                              <w:rPr>
+                                <w:rFonts w:ascii="Courier New" w:hAnsi="Courier New" w:cs="Courier New"/>
+                                <w:sz w:val="20"/>
+                                <w:szCs w:val="20"/>
+                              </w:rPr>
+                              <w:t>onIncoming</w:t>
+                            </w:r>
+                            <w:proofErr w:type="spellEnd"/>
+                            <w:r>
+                              <w:rPr>
+                                <w:rFonts w:ascii="Courier New" w:hAnsi="Courier New" w:cs="Courier New"/>
+                                <w:sz w:val="20"/>
+                                <w:szCs w:val="20"/>
+                              </w:rPr>
+                              <w:t>(call) {</w:t>
                             </w:r>
                           </w:p>
                           <w:p>
@@ -2584,13 +3304,79 @@
                                 <w:szCs w:val="20"/>
                               </w:rPr>
                             </w:pPr>
-                            <w:r>
-                              <w:rPr>
-                                <w:rFonts w:ascii="Courier New" w:hAnsi="Courier New" w:cs="Courier New"/>
-                                <w:sz w:val="20"/>
-                                <w:szCs w:val="20"/>
-                              </w:rPr>
-                              <w:t>confirm(call.callerName + ' is calling you! Pick up the call?') ? call.accept() : call.reject();</w:t>
+                            <w:proofErr w:type="gramStart"/>
+                            <w:r>
+                              <w:rPr>
+                                <w:rFonts w:ascii="Courier New" w:hAnsi="Courier New" w:cs="Courier New"/>
+                                <w:sz w:val="20"/>
+                                <w:szCs w:val="20"/>
+                              </w:rPr>
+                              <w:t>confirm(</w:t>
+                            </w:r>
+                            <w:proofErr w:type="spellStart"/>
+                            <w:proofErr w:type="gramEnd"/>
+                            <w:r>
+                              <w:rPr>
+                                <w:rFonts w:ascii="Courier New" w:hAnsi="Courier New" w:cs="Courier New"/>
+                                <w:sz w:val="20"/>
+                                <w:szCs w:val="20"/>
+                              </w:rPr>
+                              <w:t>call.callerName</w:t>
+                            </w:r>
+                            <w:proofErr w:type="spellEnd"/>
+                            <w:r>
+                              <w:rPr>
+                                <w:rFonts w:ascii="Courier New" w:hAnsi="Courier New" w:cs="Courier New"/>
+                                <w:sz w:val="20"/>
+                                <w:szCs w:val="20"/>
+                              </w:rPr>
+                              <w:t xml:space="preserve"> + ' is calling you! Pick up the call?') ? </w:t>
+                            </w:r>
+                            <w:proofErr w:type="spellStart"/>
+                            <w:proofErr w:type="gramStart"/>
+                            <w:r>
+                              <w:rPr>
+                                <w:rFonts w:ascii="Courier New" w:hAnsi="Courier New" w:cs="Courier New"/>
+                                <w:sz w:val="20"/>
+                                <w:szCs w:val="20"/>
+                              </w:rPr>
+                              <w:t>call.accept</w:t>
+                            </w:r>
+                            <w:proofErr w:type="spellEnd"/>
+                            <w:r>
+                              <w:rPr>
+                                <w:rFonts w:ascii="Courier New" w:hAnsi="Courier New" w:cs="Courier New"/>
+                                <w:sz w:val="20"/>
+                                <w:szCs w:val="20"/>
+                              </w:rPr>
+                              <w:t>(</w:t>
+                            </w:r>
+                            <w:proofErr w:type="gramEnd"/>
+                            <w:r>
+                              <w:rPr>
+                                <w:rFonts w:ascii="Courier New" w:hAnsi="Courier New" w:cs="Courier New"/>
+                                <w:sz w:val="20"/>
+                                <w:szCs w:val="20"/>
+                              </w:rPr>
+                              <w:t xml:space="preserve">) : </w:t>
+                            </w:r>
+                            <w:proofErr w:type="spellStart"/>
+                            <w:r>
+                              <w:rPr>
+                                <w:rFonts w:ascii="Courier New" w:hAnsi="Courier New" w:cs="Courier New"/>
+                                <w:sz w:val="20"/>
+                                <w:szCs w:val="20"/>
+                              </w:rPr>
+                              <w:t>call.reject</w:t>
+                            </w:r>
+                            <w:proofErr w:type="spellEnd"/>
+                            <w:r>
+                              <w:rPr>
+                                <w:rFonts w:ascii="Courier New" w:hAnsi="Courier New" w:cs="Courier New"/>
+                                <w:sz w:val="20"/>
+                                <w:szCs w:val="20"/>
+                              </w:rPr>
+                              <w:t>();</w:t>
                             </w:r>
                           </w:p>
                           <w:p>
@@ -2630,13 +3416,41 @@
                                 <w:szCs w:val="20"/>
                               </w:rPr>
                             </w:pPr>
-                            <w:r>
-                              <w:rPr>
-                                <w:rFonts w:ascii="Courier New" w:hAnsi="Courier New" w:cs="Courier New"/>
-                                <w:sz w:val="20"/>
-                                <w:szCs w:val="20"/>
-                              </w:rPr>
-                              <w:t>function onHangup() {</w:t>
+                            <w:proofErr w:type="gramStart"/>
+                            <w:r>
+                              <w:rPr>
+                                <w:rFonts w:ascii="Courier New" w:hAnsi="Courier New" w:cs="Courier New"/>
+                                <w:sz w:val="20"/>
+                                <w:szCs w:val="20"/>
+                              </w:rPr>
+                              <w:t>function</w:t>
+                            </w:r>
+                            <w:proofErr w:type="gramEnd"/>
+                            <w:r>
+                              <w:rPr>
+                                <w:rFonts w:ascii="Courier New" w:hAnsi="Courier New" w:cs="Courier New"/>
+                                <w:sz w:val="20"/>
+                                <w:szCs w:val="20"/>
+                              </w:rPr>
+                              <w:t xml:space="preserve"> </w:t>
+                            </w:r>
+                            <w:proofErr w:type="spellStart"/>
+                            <w:r>
+                              <w:rPr>
+                                <w:rFonts w:ascii="Courier New" w:hAnsi="Courier New" w:cs="Courier New"/>
+                                <w:sz w:val="20"/>
+                                <w:szCs w:val="20"/>
+                              </w:rPr>
+                              <w:t>onHangup</w:t>
+                            </w:r>
+                            <w:proofErr w:type="spellEnd"/>
+                            <w:r>
+                              <w:rPr>
+                                <w:rFonts w:ascii="Courier New" w:hAnsi="Courier New" w:cs="Courier New"/>
+                                <w:sz w:val="20"/>
+                                <w:szCs w:val="20"/>
+                              </w:rPr>
+                              <w:t>() {</w:t>
                             </w:r>
                           </w:p>
                           <w:p>
@@ -2648,13 +3462,69 @@
                                 <w:szCs w:val="20"/>
                               </w:rPr>
                             </w:pPr>
-                            <w:r>
-                              <w:rPr>
-                                <w:rFonts w:ascii="Courier New" w:hAnsi="Courier New" w:cs="Courier New"/>
-                                <w:sz w:val="20"/>
-                                <w:szCs w:val="20"/>
-                              </w:rPr>
-                              <w:t>document.getElementById('divCalling').style.display = "none";</w:t>
+                            <w:proofErr w:type="spellStart"/>
+                            <w:proofErr w:type="gramStart"/>
+                            <w:r>
+                              <w:rPr>
+                                <w:rFonts w:ascii="Courier New" w:hAnsi="Courier New" w:cs="Courier New"/>
+                                <w:sz w:val="20"/>
+                                <w:szCs w:val="20"/>
+                              </w:rPr>
+                              <w:t>document.getElementById</w:t>
+                            </w:r>
+                            <w:proofErr w:type="spellEnd"/>
+                            <w:r>
+                              <w:rPr>
+                                <w:rFonts w:ascii="Courier New" w:hAnsi="Courier New" w:cs="Courier New"/>
+                                <w:sz w:val="20"/>
+                                <w:szCs w:val="20"/>
+                              </w:rPr>
+                              <w:t>(</w:t>
+                            </w:r>
+                            <w:proofErr w:type="gramEnd"/>
+                            <w:r>
+                              <w:rPr>
+                                <w:rFonts w:ascii="Courier New" w:hAnsi="Courier New" w:cs="Courier New"/>
+                                <w:sz w:val="20"/>
+                                <w:szCs w:val="20"/>
+                              </w:rPr>
+                              <w:t>'</w:t>
+                            </w:r>
+                            <w:proofErr w:type="spellStart"/>
+                            <w:r>
+                              <w:rPr>
+                                <w:rFonts w:ascii="Courier New" w:hAnsi="Courier New" w:cs="Courier New"/>
+                                <w:sz w:val="20"/>
+                                <w:szCs w:val="20"/>
+                              </w:rPr>
+                              <w:t>divCalling</w:t>
+                            </w:r>
+                            <w:proofErr w:type="spellEnd"/>
+                            <w:r>
+                              <w:rPr>
+                                <w:rFonts w:ascii="Courier New" w:hAnsi="Courier New" w:cs="Courier New"/>
+                                <w:sz w:val="20"/>
+                                <w:szCs w:val="20"/>
+                              </w:rPr>
+                              <w:t>').</w:t>
+                            </w:r>
+                            <w:proofErr w:type="spellStart"/>
+                            <w:r>
+                              <w:rPr>
+                                <w:rFonts w:ascii="Courier New" w:hAnsi="Courier New" w:cs="Courier New"/>
+                                <w:sz w:val="20"/>
+                                <w:szCs w:val="20"/>
+                              </w:rPr>
+                              <w:t>style.display</w:t>
+                            </w:r>
+                            <w:proofErr w:type="spellEnd"/>
+                            <w:r>
+                              <w:rPr>
+                                <w:rFonts w:ascii="Courier New" w:hAnsi="Courier New" w:cs="Courier New"/>
+                                <w:sz w:val="20"/>
+                                <w:szCs w:val="20"/>
+                              </w:rPr>
+                              <w:t xml:space="preserve"> = "none";</w:t>
                             </w:r>
                           </w:p>
                           <w:p>
@@ -2694,14 +3564,27 @@
                                 <w:szCs w:val="20"/>
                               </w:rPr>
                             </w:pPr>
-                            <w:r>
-                              <w:rPr>
-                                <w:rFonts w:ascii="Courier New" w:hAnsi="Courier New" w:cs="Courier New"/>
-                                <w:sz w:val="20"/>
-                                <w:szCs w:val="20"/>
-                              </w:rPr>
-                              <w:t xml:space="preserve">var </w:t>
-                            </w:r>
+                            <w:proofErr w:type="spellStart"/>
+                            <w:proofErr w:type="gramStart"/>
+                            <w:r>
+                              <w:rPr>
+                                <w:rFonts w:ascii="Courier New" w:hAnsi="Courier New" w:cs="Courier New"/>
+                                <w:sz w:val="20"/>
+                                <w:szCs w:val="20"/>
+                              </w:rPr>
+                              <w:t>var</w:t>
+                            </w:r>
+                            <w:proofErr w:type="spellEnd"/>
+                            <w:proofErr w:type="gramEnd"/>
+                            <w:r>
+                              <w:rPr>
+                                <w:rFonts w:ascii="Courier New" w:hAnsi="Courier New" w:cs="Courier New"/>
+                                <w:sz w:val="20"/>
+                                <w:szCs w:val="20"/>
+                              </w:rPr>
+                              <w:t xml:space="preserve"> </w:t>
+                            </w:r>
+                            <w:proofErr w:type="spellStart"/>
                             <w:r>
                               <w:rPr>
                                 <w:rFonts w:ascii="Courier New" w:hAnsi="Courier New" w:cs="Courier New"/>
@@ -2716,7 +3599,16 @@
                                 <w:sz w:val="20"/>
                                 <w:szCs w:val="20"/>
                               </w:rPr>
-                              <w:t>arams = {</w:t>
+                              <w:t>arams</w:t>
+                            </w:r>
+                            <w:proofErr w:type="spellEnd"/>
+                            <w:r>
+                              <w:rPr>
+                                <w:rFonts w:ascii="Courier New" w:hAnsi="Courier New" w:cs="Courier New"/>
+                                <w:sz w:val="20"/>
+                                <w:szCs w:val="20"/>
+                              </w:rPr>
+                              <w:t xml:space="preserve"> = {</w:t>
                             </w:r>
                           </w:p>
                           <w:p>
@@ -2728,13 +3620,25 @@
                                 <w:szCs w:val="20"/>
                               </w:rPr>
                             </w:pPr>
-                            <w:r>
-                              <w:rPr>
-                                <w:rFonts w:ascii="Courier New" w:hAnsi="Courier New" w:cs="Courier New"/>
-                                <w:sz w:val="20"/>
-                                <w:szCs w:val="20"/>
-                              </w:rPr>
-                              <w:t>forceRTMP: true,</w:t>
+                            <w:proofErr w:type="spellStart"/>
+                            <w:proofErr w:type="gramStart"/>
+                            <w:r>
+                              <w:rPr>
+                                <w:rFonts w:ascii="Courier New" w:hAnsi="Courier New" w:cs="Courier New"/>
+                                <w:sz w:val="20"/>
+                                <w:szCs w:val="20"/>
+                              </w:rPr>
+                              <w:t>forceRTMP</w:t>
+                            </w:r>
+                            <w:proofErr w:type="spellEnd"/>
+                            <w:proofErr w:type="gramEnd"/>
+                            <w:r>
+                              <w:rPr>
+                                <w:rFonts w:ascii="Courier New" w:hAnsi="Courier New" w:cs="Courier New"/>
+                                <w:sz w:val="20"/>
+                                <w:szCs w:val="20"/>
+                              </w:rPr>
+                              <w:t>: true,</w:t>
                             </w:r>
                           </w:p>
                           <w:p>
@@ -2769,13 +3673,43 @@
                               </w:rPr>
                               <w:tab/>
                             </w:r>
-                            <w:r>
-                              <w:rPr>
-                                <w:rFonts w:ascii="Courier New" w:hAnsi="Courier New" w:cs="Courier New"/>
-                                <w:sz w:val="20"/>
-                                <w:szCs w:val="20"/>
-                              </w:rPr>
-                              <w:t>wsUrl: 'ws://10.26.0.41:8080',</w:t>
+                            <w:proofErr w:type="spellStart"/>
+                            <w:proofErr w:type="gramStart"/>
+                            <w:r>
+                              <w:rPr>
+                                <w:rFonts w:ascii="Courier New" w:hAnsi="Courier New" w:cs="Courier New"/>
+                                <w:sz w:val="20"/>
+                                <w:szCs w:val="20"/>
+                              </w:rPr>
+                              <w:t>wsUrl</w:t>
+                            </w:r>
+                            <w:proofErr w:type="spellEnd"/>
+                            <w:proofErr w:type="gramEnd"/>
+                            <w:r>
+                              <w:rPr>
+                                <w:rFonts w:ascii="Courier New" w:hAnsi="Courier New" w:cs="Courier New"/>
+                                <w:sz w:val="20"/>
+                                <w:szCs w:val="20"/>
+                              </w:rPr>
+                              <w:t>: '</w:t>
+                            </w:r>
+                            <w:proofErr w:type="spellStart"/>
+                            <w:r>
+                              <w:rPr>
+                                <w:rFonts w:ascii="Courier New" w:hAnsi="Courier New" w:cs="Courier New"/>
+                                <w:sz w:val="20"/>
+                                <w:szCs w:val="20"/>
+                              </w:rPr>
+                              <w:t>ws</w:t>
+                            </w:r>
+                            <w:proofErr w:type="spellEnd"/>
+                            <w:r>
+                              <w:rPr>
+                                <w:rFonts w:ascii="Courier New" w:hAnsi="Courier New" w:cs="Courier New"/>
+                                <w:sz w:val="20"/>
+                                <w:szCs w:val="20"/>
+                              </w:rPr>
+                              <w:t>://10.26.0.41:8080',</w:t>
                             </w:r>
                           </w:p>
                           <w:p>
@@ -2787,13 +3721,43 @@
                                 <w:szCs w:val="20"/>
                               </w:rPr>
                             </w:pPr>
-                            <w:r>
-                              <w:rPr>
-                                <w:rFonts w:ascii="Courier New" w:hAnsi="Courier New" w:cs="Courier New"/>
-                                <w:sz w:val="20"/>
-                                <w:szCs w:val="20"/>
-                              </w:rPr>
-                              <w:t>rtmpUrl: 'rtmp://10.26.0.41/sip',</w:t>
+                            <w:proofErr w:type="spellStart"/>
+                            <w:proofErr w:type="gramStart"/>
+                            <w:r>
+                              <w:rPr>
+                                <w:rFonts w:ascii="Courier New" w:hAnsi="Courier New" w:cs="Courier New"/>
+                                <w:sz w:val="20"/>
+                                <w:szCs w:val="20"/>
+                              </w:rPr>
+                              <w:t>rtmpUrl</w:t>
+                            </w:r>
+                            <w:proofErr w:type="spellEnd"/>
+                            <w:proofErr w:type="gramEnd"/>
+                            <w:r>
+                              <w:rPr>
+                                <w:rFonts w:ascii="Courier New" w:hAnsi="Courier New" w:cs="Courier New"/>
+                                <w:sz w:val="20"/>
+                                <w:szCs w:val="20"/>
+                              </w:rPr>
+                              <w:t>: '</w:t>
+                            </w:r>
+                            <w:proofErr w:type="spellStart"/>
+                            <w:r>
+                              <w:rPr>
+                                <w:rFonts w:ascii="Courier New" w:hAnsi="Courier New" w:cs="Courier New"/>
+                                <w:sz w:val="20"/>
+                                <w:szCs w:val="20"/>
+                              </w:rPr>
+                              <w:t>rtmp</w:t>
+                            </w:r>
+                            <w:proofErr w:type="spellEnd"/>
+                            <w:r>
+                              <w:rPr>
+                                <w:rFonts w:ascii="Courier New" w:hAnsi="Courier New" w:cs="Courier New"/>
+                                <w:sz w:val="20"/>
+                                <w:szCs w:val="20"/>
+                              </w:rPr>
+                              <w:t>://10.26.0.41/sip',</w:t>
                             </w:r>
                           </w:p>
                           <w:p>
@@ -2805,13 +3769,41 @@
                                 <w:szCs w:val="20"/>
                               </w:rPr>
                             </w:pPr>
-                            <w:r>
-                              <w:rPr>
-                                <w:rFonts w:ascii="Courier New" w:hAnsi="Courier New" w:cs="Courier New"/>
-                                <w:sz w:val="20"/>
-                                <w:szCs w:val="20"/>
-                              </w:rPr>
-                              <w:t>realm: document.getElementById('realm').value,</w:t>
+                            <w:proofErr w:type="gramStart"/>
+                            <w:r>
+                              <w:rPr>
+                                <w:rFonts w:ascii="Courier New" w:hAnsi="Courier New" w:cs="Courier New"/>
+                                <w:sz w:val="20"/>
+                                <w:szCs w:val="20"/>
+                              </w:rPr>
+                              <w:t>realm</w:t>
+                            </w:r>
+                            <w:proofErr w:type="gramEnd"/>
+                            <w:r>
+                              <w:rPr>
+                                <w:rFonts w:ascii="Courier New" w:hAnsi="Courier New" w:cs="Courier New"/>
+                                <w:sz w:val="20"/>
+                                <w:szCs w:val="20"/>
+                              </w:rPr>
+                              <w:t xml:space="preserve">: </w:t>
+                            </w:r>
+                            <w:proofErr w:type="spellStart"/>
+                            <w:r>
+                              <w:rPr>
+                                <w:rFonts w:ascii="Courier New" w:hAnsi="Courier New" w:cs="Courier New"/>
+                                <w:sz w:val="20"/>
+                                <w:szCs w:val="20"/>
+                              </w:rPr>
+                              <w:t>document.getElementById</w:t>
+                            </w:r>
+                            <w:proofErr w:type="spellEnd"/>
+                            <w:r>
+                              <w:rPr>
+                                <w:rFonts w:ascii="Courier New" w:hAnsi="Courier New" w:cs="Courier New"/>
+                                <w:sz w:val="20"/>
+                                <w:szCs w:val="20"/>
+                              </w:rPr>
+                              <w:t>('realm').value,</w:t>
                             </w:r>
                           </w:p>
                           <w:p>
@@ -2823,13 +3815,61 @@
                                 <w:szCs w:val="20"/>
                               </w:rPr>
                             </w:pPr>
-                            <w:r>
-                              <w:rPr>
-                                <w:rFonts w:ascii="Courier New" w:hAnsi="Courier New" w:cs="Courier New"/>
-                                <w:sz w:val="20"/>
-                                <w:szCs w:val="20"/>
-                              </w:rPr>
-                              <w:t>privateIdentity: document.getElementById('privateIdentity').value,</w:t>
+                            <w:proofErr w:type="spellStart"/>
+                            <w:proofErr w:type="gramStart"/>
+                            <w:r>
+                              <w:rPr>
+                                <w:rFonts w:ascii="Courier New" w:hAnsi="Courier New" w:cs="Courier New"/>
+                                <w:sz w:val="20"/>
+                                <w:szCs w:val="20"/>
+                              </w:rPr>
+                              <w:t>privateIdentity</w:t>
+                            </w:r>
+                            <w:proofErr w:type="spellEnd"/>
+                            <w:proofErr w:type="gramEnd"/>
+                            <w:r>
+                              <w:rPr>
+                                <w:rFonts w:ascii="Courier New" w:hAnsi="Courier New" w:cs="Courier New"/>
+                                <w:sz w:val="20"/>
+                                <w:szCs w:val="20"/>
+                              </w:rPr>
+                              <w:t xml:space="preserve">: </w:t>
+                            </w:r>
+                            <w:proofErr w:type="spellStart"/>
+                            <w:r>
+                              <w:rPr>
+                                <w:rFonts w:ascii="Courier New" w:hAnsi="Courier New" w:cs="Courier New"/>
+                                <w:sz w:val="20"/>
+                                <w:szCs w:val="20"/>
+                              </w:rPr>
+                              <w:t>document.getElementById</w:t>
+                            </w:r>
+                            <w:proofErr w:type="spellEnd"/>
+                            <w:r>
+                              <w:rPr>
+                                <w:rFonts w:ascii="Courier New" w:hAnsi="Courier New" w:cs="Courier New"/>
+                                <w:sz w:val="20"/>
+                                <w:szCs w:val="20"/>
+                              </w:rPr>
+                              <w:t>('</w:t>
+                            </w:r>
+                            <w:proofErr w:type="spellStart"/>
+                            <w:r>
+                              <w:rPr>
+                                <w:rFonts w:ascii="Courier New" w:hAnsi="Courier New" w:cs="Courier New"/>
+                                <w:sz w:val="20"/>
+                                <w:szCs w:val="20"/>
+                              </w:rPr>
+                              <w:t>privateIdentity</w:t>
+                            </w:r>
+                            <w:proofErr w:type="spellEnd"/>
+                            <w:r>
+                              <w:rPr>
+                                <w:rFonts w:ascii="Courier New" w:hAnsi="Courier New" w:cs="Courier New"/>
+                                <w:sz w:val="20"/>
+                                <w:szCs w:val="20"/>
+                              </w:rPr>
+                              <w:t>').value,</w:t>
                             </w:r>
                           </w:p>
                           <w:p>
@@ -2841,13 +3881,61 @@
                                 <w:szCs w:val="20"/>
                               </w:rPr>
                             </w:pPr>
-                            <w:r>
-                              <w:rPr>
-                                <w:rFonts w:ascii="Courier New" w:hAnsi="Courier New" w:cs="Courier New"/>
-                                <w:sz w:val="20"/>
-                                <w:szCs w:val="20"/>
-                              </w:rPr>
-                              <w:t>publicIdentity: document.getElementById('publicIdentity').value,</w:t>
+                            <w:proofErr w:type="spellStart"/>
+                            <w:proofErr w:type="gramStart"/>
+                            <w:r>
+                              <w:rPr>
+                                <w:rFonts w:ascii="Courier New" w:hAnsi="Courier New" w:cs="Courier New"/>
+                                <w:sz w:val="20"/>
+                                <w:szCs w:val="20"/>
+                              </w:rPr>
+                              <w:t>publicIdentity</w:t>
+                            </w:r>
+                            <w:proofErr w:type="spellEnd"/>
+                            <w:proofErr w:type="gramEnd"/>
+                            <w:r>
+                              <w:rPr>
+                                <w:rFonts w:ascii="Courier New" w:hAnsi="Courier New" w:cs="Courier New"/>
+                                <w:sz w:val="20"/>
+                                <w:szCs w:val="20"/>
+                              </w:rPr>
+                              <w:t xml:space="preserve">: </w:t>
+                            </w:r>
+                            <w:proofErr w:type="spellStart"/>
+                            <w:r>
+                              <w:rPr>
+                                <w:rFonts w:ascii="Courier New" w:hAnsi="Courier New" w:cs="Courier New"/>
+                                <w:sz w:val="20"/>
+                                <w:szCs w:val="20"/>
+                              </w:rPr>
+                              <w:t>document.getElementById</w:t>
+                            </w:r>
+                            <w:proofErr w:type="spellEnd"/>
+                            <w:r>
+                              <w:rPr>
+                                <w:rFonts w:ascii="Courier New" w:hAnsi="Courier New" w:cs="Courier New"/>
+                                <w:sz w:val="20"/>
+                                <w:szCs w:val="20"/>
+                              </w:rPr>
+                              <w:t>('</w:t>
+                            </w:r>
+                            <w:proofErr w:type="spellStart"/>
+                            <w:r>
+                              <w:rPr>
+                                <w:rFonts w:ascii="Courier New" w:hAnsi="Courier New" w:cs="Courier New"/>
+                                <w:sz w:val="20"/>
+                                <w:szCs w:val="20"/>
+                              </w:rPr>
+                              <w:t>publicIdentity</w:t>
+                            </w:r>
+                            <w:proofErr w:type="spellEnd"/>
+                            <w:r>
+                              <w:rPr>
+                                <w:rFonts w:ascii="Courier New" w:hAnsi="Courier New" w:cs="Courier New"/>
+                                <w:sz w:val="20"/>
+                                <w:szCs w:val="20"/>
+                              </w:rPr>
+                              <w:t>').value,</w:t>
                             </w:r>
                           </w:p>
                           <w:p>
@@ -2859,13 +3947,41 @@
                                 <w:szCs w:val="20"/>
                               </w:rPr>
                             </w:pPr>
-                            <w:r>
-                              <w:rPr>
-                                <w:rFonts w:ascii="Courier New" w:hAnsi="Courier New" w:cs="Courier New"/>
-                                <w:sz w:val="20"/>
-                                <w:szCs w:val="20"/>
-                              </w:rPr>
-                              <w:t>password: document.getElementById('password').value,</w:t>
+                            <w:proofErr w:type="gramStart"/>
+                            <w:r>
+                              <w:rPr>
+                                <w:rFonts w:ascii="Courier New" w:hAnsi="Courier New" w:cs="Courier New"/>
+                                <w:sz w:val="20"/>
+                                <w:szCs w:val="20"/>
+                              </w:rPr>
+                              <w:t>password</w:t>
+                            </w:r>
+                            <w:proofErr w:type="gramEnd"/>
+                            <w:r>
+                              <w:rPr>
+                                <w:rFonts w:ascii="Courier New" w:hAnsi="Courier New" w:cs="Courier New"/>
+                                <w:sz w:val="20"/>
+                                <w:szCs w:val="20"/>
+                              </w:rPr>
+                              <w:t xml:space="preserve">: </w:t>
+                            </w:r>
+                            <w:proofErr w:type="spellStart"/>
+                            <w:r>
+                              <w:rPr>
+                                <w:rFonts w:ascii="Courier New" w:hAnsi="Courier New" w:cs="Courier New"/>
+                                <w:sz w:val="20"/>
+                                <w:szCs w:val="20"/>
+                              </w:rPr>
+                              <w:t>document.getElementById</w:t>
+                            </w:r>
+                            <w:proofErr w:type="spellEnd"/>
+                            <w:r>
+                              <w:rPr>
+                                <w:rFonts w:ascii="Courier New" w:hAnsi="Courier New" w:cs="Courier New"/>
+                                <w:sz w:val="20"/>
+                                <w:szCs w:val="20"/>
+                              </w:rPr>
+                              <w:t>('password').value,</w:t>
                             </w:r>
                           </w:p>
                           <w:p>
@@ -2877,13 +3993,25 @@
                                 <w:szCs w:val="20"/>
                               </w:rPr>
                             </w:pPr>
-                            <w:r>
-                              <w:rPr>
-                                <w:rFonts w:ascii="Courier New" w:hAnsi="Courier New" w:cs="Courier New"/>
-                                <w:sz w:val="20"/>
-                                <w:szCs w:val="20"/>
-                              </w:rPr>
-                              <w:t xml:space="preserve">onAccepted: </w:t>
+                            <w:proofErr w:type="spellStart"/>
+                            <w:proofErr w:type="gramStart"/>
+                            <w:r>
+                              <w:rPr>
+                                <w:rFonts w:ascii="Courier New" w:hAnsi="Courier New" w:cs="Courier New"/>
+                                <w:sz w:val="20"/>
+                                <w:szCs w:val="20"/>
+                              </w:rPr>
+                              <w:t>onAccepted</w:t>
+                            </w:r>
+                            <w:proofErr w:type="spellEnd"/>
+                            <w:proofErr w:type="gramEnd"/>
+                            <w:r>
+                              <w:rPr>
+                                <w:rFonts w:ascii="Courier New" w:hAnsi="Courier New" w:cs="Courier New"/>
+                                <w:sz w:val="20"/>
+                                <w:szCs w:val="20"/>
+                              </w:rPr>
+                              <w:t xml:space="preserve">: </w:t>
                             </w:r>
                             <w:r>
                               <w:rPr>
@@ -2911,13 +4039,25 @@
                                 <w:szCs w:val="20"/>
                               </w:rPr>
                             </w:pPr>
-                            <w:r>
-                              <w:rPr>
-                                <w:rFonts w:ascii="Courier New" w:hAnsi="Courier New" w:cs="Courier New"/>
-                                <w:sz w:val="20"/>
-                                <w:szCs w:val="20"/>
-                              </w:rPr>
-                              <w:t xml:space="preserve">onConnected: </w:t>
+                            <w:proofErr w:type="spellStart"/>
+                            <w:proofErr w:type="gramStart"/>
+                            <w:r>
+                              <w:rPr>
+                                <w:rFonts w:ascii="Courier New" w:hAnsi="Courier New" w:cs="Courier New"/>
+                                <w:sz w:val="20"/>
+                                <w:szCs w:val="20"/>
+                              </w:rPr>
+                              <w:t>onConnected</w:t>
+                            </w:r>
+                            <w:proofErr w:type="spellEnd"/>
+                            <w:proofErr w:type="gramEnd"/>
+                            <w:r>
+                              <w:rPr>
+                                <w:rFonts w:ascii="Courier New" w:hAnsi="Courier New" w:cs="Courier New"/>
+                                <w:sz w:val="20"/>
+                                <w:szCs w:val="20"/>
+                              </w:rPr>
+                              <w:t xml:space="preserve">: </w:t>
                             </w:r>
                             <w:r>
                               <w:rPr>
@@ -2945,14 +4085,8 @@
                                 <w:szCs w:val="20"/>
                               </w:rPr>
                             </w:pPr>
-                            <w:r>
-                              <w:rPr>
-                                <w:rFonts w:ascii="Courier New" w:hAnsi="Courier New" w:cs="Courier New"/>
-                                <w:sz w:val="20"/>
-                                <w:szCs w:val="20"/>
-                              </w:rPr>
-                              <w:t xml:space="preserve">onHangup: </w:t>
-                            </w:r>
+                            <w:proofErr w:type="spellStart"/>
+                            <w:proofErr w:type="gramStart"/>
                             <w:r>
                               <w:rPr>
                                 <w:rFonts w:ascii="Courier New" w:hAnsi="Courier New" w:cs="Courier New"/>
@@ -2961,6 +4095,26 @@
                               </w:rPr>
                               <w:t>onHangup</w:t>
                             </w:r>
+                            <w:proofErr w:type="spellEnd"/>
+                            <w:proofErr w:type="gramEnd"/>
+                            <w:r>
+                              <w:rPr>
+                                <w:rFonts w:ascii="Courier New" w:hAnsi="Courier New" w:cs="Courier New"/>
+                                <w:sz w:val="20"/>
+                                <w:szCs w:val="20"/>
+                              </w:rPr>
+                              <w:t xml:space="preserve">: </w:t>
+                            </w:r>
+                            <w:proofErr w:type="spellStart"/>
+                            <w:r>
+                              <w:rPr>
+                                <w:rFonts w:ascii="Courier New" w:hAnsi="Courier New" w:cs="Courier New"/>
+                                <w:sz w:val="20"/>
+                                <w:szCs w:val="20"/>
+                              </w:rPr>
+                              <w:t>onHangup</w:t>
+                            </w:r>
+                            <w:proofErr w:type="spellEnd"/>
                             <w:r>
                               <w:rPr>
                                 <w:rFonts w:ascii="Courier New" w:hAnsi="Courier New" w:cs="Courier New"/>
@@ -2979,14 +4133,8 @@
                                 <w:szCs w:val="20"/>
                               </w:rPr>
                             </w:pPr>
-                            <w:r>
-                              <w:rPr>
-                                <w:rFonts w:ascii="Courier New" w:hAnsi="Courier New" w:cs="Courier New"/>
-                                <w:sz w:val="20"/>
-                                <w:szCs w:val="20"/>
-                              </w:rPr>
-                              <w:t xml:space="preserve">onIncoming: </w:t>
-                            </w:r>
+                            <w:proofErr w:type="spellStart"/>
+                            <w:proofErr w:type="gramStart"/>
                             <w:r>
                               <w:rPr>
                                 <w:rFonts w:ascii="Courier New" w:hAnsi="Courier New" w:cs="Courier New"/>
@@ -2995,6 +4143,26 @@
                               </w:rPr>
                               <w:t>onIncoming</w:t>
                             </w:r>
+                            <w:proofErr w:type="spellEnd"/>
+                            <w:proofErr w:type="gramEnd"/>
+                            <w:r>
+                              <w:rPr>
+                                <w:rFonts w:ascii="Courier New" w:hAnsi="Courier New" w:cs="Courier New"/>
+                                <w:sz w:val="20"/>
+                                <w:szCs w:val="20"/>
+                              </w:rPr>
+                              <w:t xml:space="preserve">: </w:t>
+                            </w:r>
+                            <w:proofErr w:type="spellStart"/>
+                            <w:r>
+                              <w:rPr>
+                                <w:rFonts w:ascii="Courier New" w:hAnsi="Courier New" w:cs="Courier New"/>
+                                <w:sz w:val="20"/>
+                                <w:szCs w:val="20"/>
+                              </w:rPr>
+                              <w:t>onIncoming</w:t>
+                            </w:r>
+                            <w:proofErr w:type="spellEnd"/>
                             <w:r>
                               <w:rPr>
                                 <w:rFonts w:ascii="Courier New" w:hAnsi="Courier New" w:cs="Courier New"/>
@@ -3013,13 +4181,25 @@
                                 <w:szCs w:val="20"/>
                               </w:rPr>
                             </w:pPr>
-                            <w:r>
-                              <w:rPr>
-                                <w:rFonts w:ascii="Courier New" w:hAnsi="Courier New" w:cs="Courier New"/>
-                                <w:sz w:val="20"/>
-                                <w:szCs w:val="20"/>
-                              </w:rPr>
-                              <w:t xml:space="preserve">onTransfer: </w:t>
+                            <w:proofErr w:type="spellStart"/>
+                            <w:proofErr w:type="gramStart"/>
+                            <w:r>
+                              <w:rPr>
+                                <w:rFonts w:ascii="Courier New" w:hAnsi="Courier New" w:cs="Courier New"/>
+                                <w:sz w:val="20"/>
+                                <w:szCs w:val="20"/>
+                              </w:rPr>
+                              <w:t>onTransfer</w:t>
+                            </w:r>
+                            <w:proofErr w:type="spellEnd"/>
+                            <w:proofErr w:type="gramEnd"/>
+                            <w:r>
+                              <w:rPr>
+                                <w:rFonts w:ascii="Courier New" w:hAnsi="Courier New" w:cs="Courier New"/>
+                                <w:sz w:val="20"/>
+                                <w:szCs w:val="20"/>
+                              </w:rPr>
+                              <w:t xml:space="preserve">: </w:t>
                             </w:r>
                             <w:r>
                               <w:rPr>
@@ -3039,6 +4219,8 @@
                                 <w:szCs w:val="20"/>
                               </w:rPr>
                             </w:pPr>
+                            <w:proofErr w:type="spellStart"/>
+                            <w:proofErr w:type="gramStart"/>
                             <w:r>
                               <w:rPr>
                                 <w:rFonts w:ascii="Courier New" w:hAnsi="Courier New" w:cs="Courier New"/>
@@ -3055,6 +4237,8 @@
                               </w:rPr>
                               <w:t>Notified</w:t>
                             </w:r>
+                            <w:proofErr w:type="spellEnd"/>
+                            <w:proofErr w:type="gramEnd"/>
                             <w:r>
                               <w:rPr>
                                 <w:rFonts w:ascii="Courier New" w:hAnsi="Courier New" w:cs="Courier New"/>
@@ -3089,6 +4273,8 @@
                                 <w:szCs w:val="20"/>
                               </w:rPr>
                             </w:pPr>
+                            <w:proofErr w:type="spellStart"/>
+                            <w:proofErr w:type="gramStart"/>
                             <w:r>
                               <w:rPr>
                                 <w:rFonts w:ascii="Courier New" w:hAnsi="Courier New" w:cs="Courier New"/>
@@ -3105,6 +4291,8 @@
                               </w:rPr>
                               <w:t>Error</w:t>
                             </w:r>
+                            <w:proofErr w:type="spellEnd"/>
+                            <w:proofErr w:type="gramEnd"/>
                             <w:r>
                               <w:rPr>
                                 <w:rFonts w:ascii="Courier New" w:hAnsi="Courier New" w:cs="Courier New"/>
@@ -3166,6 +4354,8 @@
                                 <w:szCs w:val="20"/>
                               </w:rPr>
                             </w:pPr>
+                            <w:proofErr w:type="spellStart"/>
+                            <w:proofErr w:type="gramStart"/>
                             <w:r>
                               <w:rPr>
                                 <w:rFonts w:ascii="Courier New" w:hAnsi="Courier New" w:cs="Courier New"/>
@@ -3182,6 +4372,7 @@
                               </w:rPr>
                               <w:t>register</w:t>
                             </w:r>
+                            <w:proofErr w:type="spellEnd"/>
                             <w:r>
                               <w:rPr>
                                 <w:rFonts w:ascii="Courier New" w:hAnsi="Courier New" w:cs="Courier New"/>
@@ -3190,6 +4381,8 @@
                               </w:rPr>
                               <w:t>(</w:t>
                             </w:r>
+                            <w:proofErr w:type="spellStart"/>
+                            <w:proofErr w:type="gramEnd"/>
                             <w:r>
                               <w:rPr>
                                 <w:rFonts w:ascii="Courier New" w:hAnsi="Courier New" w:cs="Courier New"/>
@@ -3198,6 +4391,7 @@
                               </w:rPr>
                               <w:t>registerParams</w:t>
                             </w:r>
+                            <w:proofErr w:type="spellEnd"/>
                             <w:r>
                               <w:rPr>
                                 <w:rFonts w:ascii="Courier New" w:hAnsi="Courier New" w:cs="Courier New"/>
@@ -4561,7 +5755,47 @@
           <w:sz w:val="20"/>
           <w:szCs w:val="20"/>
         </w:rPr>
-        <w:t>Below is the complete list of notifications and errors that you can handle in the onNotified and onError callbacks.</w:t>
+        <w:t xml:space="preserve">Below is the complete list of notifications and errors that you can handle in the </w:t>
+      </w:r>
+      <w:proofErr w:type="spellStart"/>
+      <w:r>
+        <w:rPr>
+          <w:rFonts w:ascii="Verdana" w:hAnsi="Verdana"/>
+          <w:color w:val="282828"/>
+          <w:sz w:val="20"/>
+          <w:szCs w:val="20"/>
+        </w:rPr>
+        <w:t>onNotified</w:t>
+      </w:r>
+      <w:proofErr w:type="spellEnd"/>
+      <w:r>
+        <w:rPr>
+          <w:rFonts w:ascii="Verdana" w:hAnsi="Verdana"/>
+          <w:color w:val="282828"/>
+          <w:sz w:val="20"/>
+          <w:szCs w:val="20"/>
+        </w:rPr>
+        <w:t xml:space="preserve"> and </w:t>
+      </w:r>
+      <w:proofErr w:type="spellStart"/>
+      <w:r>
+        <w:rPr>
+          <w:rFonts w:ascii="Verdana" w:hAnsi="Verdana"/>
+          <w:color w:val="282828"/>
+          <w:sz w:val="20"/>
+          <w:szCs w:val="20"/>
+        </w:rPr>
+        <w:t>onError</w:t>
+      </w:r>
+      <w:proofErr w:type="spellEnd"/>
+      <w:r>
+        <w:rPr>
+          <w:rFonts w:ascii="Verdana" w:hAnsi="Verdana"/>
+          <w:color w:val="282828"/>
+          <w:sz w:val="20"/>
+          <w:szCs w:val="20"/>
+        </w:rPr>
+        <w:t xml:space="preserve"> callbacks.</w:t>
       </w:r>
       <w:r>
         <w:rPr>
@@ -4786,6 +6020,7 @@
                 <w:szCs w:val="20"/>
               </w:rPr>
             </w:pPr>
+            <w:proofErr w:type="spellStart"/>
             <w:r>
               <w:rPr>
                 <w:rFonts w:ascii="Verdana" w:hAnsi="Verdana"/>
@@ -4795,6 +6030,7 @@
               </w:rPr>
               <w:t>Occurence</w:t>
             </w:r>
+            <w:proofErr w:type="spellEnd"/>
           </w:p>
         </w:tc>
         <w:tc>
@@ -4931,6 +6167,7 @@
                 <w:szCs w:val="20"/>
               </w:rPr>
             </w:pPr>
+            <w:proofErr w:type="spellStart"/>
             <w:r>
               <w:rPr>
                 <w:rFonts w:ascii="Verdana" w:hAnsi="Verdana"/>
@@ -4942,6 +6179,7 @@
               </w:rPr>
               <w:t>WebRTC</w:t>
             </w:r>
+            <w:proofErr w:type="spellEnd"/>
           </w:p>
         </w:tc>
         <w:tc>
@@ -5007,6 +6245,7 @@
                 <w:szCs w:val="16"/>
               </w:rPr>
             </w:pPr>
+            <w:proofErr w:type="spellStart"/>
             <w:r>
               <w:rPr>
                 <w:rFonts w:ascii="Verdana" w:hAnsi="Verdana"/>
@@ -5017,6 +6256,7 @@
               </w:rPr>
               <w:t>server_not_reachable</w:t>
             </w:r>
+            <w:proofErr w:type="spellEnd"/>
           </w:p>
         </w:tc>
         <w:tc>
@@ -5606,6 +6846,7 @@
                 <w:szCs w:val="16"/>
               </w:rPr>
             </w:pPr>
+            <w:proofErr w:type="spellStart"/>
             <w:r>
               <w:rPr>
                 <w:rFonts w:ascii="Verdana" w:hAnsi="Verdana"/>
@@ -5616,6 +6857,7 @@
               </w:rPr>
               <w:t>overriding_registration</w:t>
             </w:r>
+            <w:proofErr w:type="spellEnd"/>
           </w:p>
         </w:tc>
         <w:tc>
@@ -5709,6 +6951,15 @@
                 <w:szCs w:val="32"/>
               </w:rPr>
             </w:pPr>
+            <w:r>
+              <w:rPr>
+                <w:rFonts w:ascii="Verdana" w:hAnsi="Verdana"/>
+                <w:color w:val="282828"/>
+                <w:sz w:val="32"/>
+                <w:szCs w:val="32"/>
+              </w:rPr>
+              <w:t>x</w:t>
+            </w:r>
           </w:p>
         </w:tc>
         <w:tc>
@@ -5762,6 +7013,7 @@
                 <w:szCs w:val="16"/>
               </w:rPr>
             </w:pPr>
+            <w:proofErr w:type="spellStart"/>
             <w:r>
               <w:rPr>
                 <w:rFonts w:ascii="Verdana" w:hAnsi="Verdana"/>
@@ -5772,6 +7024,7 @@
               </w:rPr>
               <w:t>replaced_registration</w:t>
             </w:r>
+            <w:proofErr w:type="spellEnd"/>
           </w:p>
         </w:tc>
         <w:tc>
@@ -5856,6 +7109,15 @@
                 <w:szCs w:val="32"/>
               </w:rPr>
             </w:pPr>
+            <w:r>
+              <w:rPr>
+                <w:rFonts w:ascii="Verdana" w:hAnsi="Verdana"/>
+                <w:color w:val="282828"/>
+                <w:sz w:val="32"/>
+                <w:szCs w:val="32"/>
+              </w:rPr>
+              <w:t>x</w:t>
+            </w:r>
           </w:p>
         </w:tc>
         <w:tc>
@@ -5908,6 +7170,7 @@
                 <w:szCs w:val="16"/>
               </w:rPr>
             </w:pPr>
+            <w:proofErr w:type="spellStart"/>
             <w:r>
               <w:rPr>
                 <w:rFonts w:ascii="Verdana" w:hAnsi="Verdana"/>
@@ -5918,6 +7181,7 @@
               </w:rPr>
               <w:t>voicemail_notification</w:t>
             </w:r>
+            <w:proofErr w:type="spellEnd"/>
           </w:p>
         </w:tc>
         <w:tc>
@@ -6002,6 +7266,15 @@
                 <w:szCs w:val="32"/>
               </w:rPr>
             </w:pPr>
+            <w:r>
+              <w:rPr>
+                <w:rFonts w:ascii="Verdana" w:hAnsi="Verdana"/>
+                <w:color w:val="282828"/>
+                <w:sz w:val="32"/>
+                <w:szCs w:val="32"/>
+              </w:rPr>
+              <w:t>x</w:t>
+            </w:r>
           </w:p>
         </w:tc>
         <w:tc>
@@ -6055,6 +7328,7 @@
                 <w:szCs w:val="16"/>
               </w:rPr>
             </w:pPr>
+            <w:proofErr w:type="spellStart"/>
             <w:r>
               <w:rPr>
                 <w:rFonts w:ascii="Verdana" w:hAnsi="Verdana"/>
@@ -6065,6 +7339,7 @@
               </w:rPr>
               <w:t>unknown_notification</w:t>
             </w:r>
+            <w:proofErr w:type="spellEnd"/>
           </w:p>
         </w:tc>
         <w:tc>
@@ -6149,6 +7424,17 @@
                 <w:szCs w:val="32"/>
               </w:rPr>
             </w:pPr>
+            <w:r>
+              <w:rPr>
+                <w:rFonts w:ascii="Verdana" w:hAnsi="Verdana"/>
+                <w:color w:val="282828"/>
+                <w:sz w:val="32"/>
+                <w:szCs w:val="32"/>
+              </w:rPr>
+              <w:t>x</w:t>
+            </w:r>
+            <w:bookmarkStart w:id="0" w:name="_GoBack"/>
+            <w:bookmarkEnd w:id="0"/>
           </w:p>
         </w:tc>
         <w:tc>
@@ -6353,6 +7639,7 @@
           <w:szCs w:val="20"/>
         </w:rPr>
       </w:pPr>
+      <w:proofErr w:type="spellStart"/>
       <w:r>
         <w:rPr>
           <w:rFonts w:ascii="Verdana" w:hAnsi="Verdana"/>
@@ -6364,6 +7651,7 @@
         </w:rPr>
         <w:t>init</w:t>
       </w:r>
+      <w:proofErr w:type="spellEnd"/>
       <w:r>
         <w:rPr>
           <w:rFonts w:ascii="Verdana" w:hAnsi="Verdana"/>
@@ -6452,7 +7740,37 @@
           <w:sz w:val="20"/>
           <w:szCs w:val="20"/>
         </w:rPr>
-        <w:t>: takes a SIP URL as the only parameter, and will try to call the following address (eg: kazoo.</w:t>
+        <w:t>: takes a SIP URL as the only parameter, and will try to call the following address (</w:t>
+      </w:r>
+      <w:proofErr w:type="spellStart"/>
+      <w:r>
+        <w:rPr>
+          <w:rFonts w:ascii="Verdana" w:hAnsi="Verdana"/>
+          <w:color w:val="282828"/>
+          <w:sz w:val="20"/>
+          <w:szCs w:val="20"/>
+        </w:rPr>
+        <w:t>eg</w:t>
+      </w:r>
+      <w:proofErr w:type="spellEnd"/>
+      <w:r>
+        <w:rPr>
+          <w:rFonts w:ascii="Verdana" w:hAnsi="Verdana"/>
+          <w:color w:val="282828"/>
+          <w:sz w:val="20"/>
+          <w:szCs w:val="20"/>
+        </w:rPr>
+        <w:t xml:space="preserve">: </w:t>
+      </w:r>
+      <w:proofErr w:type="spellStart"/>
+      <w:r>
+        <w:rPr>
+          <w:rFonts w:ascii="Verdana" w:hAnsi="Verdana"/>
+          <w:color w:val="282828"/>
+          <w:sz w:val="20"/>
+          <w:szCs w:val="20"/>
+        </w:rPr>
+        <w:t>kazoo.</w:t>
       </w:r>
       <w:r>
         <w:rPr>
@@ -6463,6 +7781,7 @@
         </w:rPr>
         <w:t>connect</w:t>
       </w:r>
+      <w:proofErr w:type="spellEnd"/>
       <w:r>
         <w:rPr>
           <w:rFonts w:ascii="Verdana" w:hAnsi="Verdana"/>
@@ -6497,6 +7816,8 @@
           <w:szCs w:val="20"/>
         </w:rPr>
       </w:pPr>
+      <w:proofErr w:type="spellStart"/>
+      <w:proofErr w:type="gramStart"/>
       <w:r>
         <w:rPr>
           <w:rFonts w:ascii="Verdana" w:hAnsi="Verdana"/>
@@ -6508,23 +7829,85 @@
         </w:rPr>
         <w:t>hangup</w:t>
       </w:r>
-      <w:r>
-        <w:rPr>
-          <w:rFonts w:ascii="Verdana" w:hAnsi="Verdana"/>
-          <w:color w:val="282828"/>
-          <w:sz w:val="20"/>
-          <w:szCs w:val="20"/>
-        </w:rPr>
-        <w:t>: no arguments needed, will hangup the current call.</w:t>
-      </w:r>
-      <w:r>
-        <w:rPr>
-          <w:rFonts w:ascii="Verdana" w:hAnsi="Verdana"/>
-          <w:color w:val="282828"/>
-          <w:sz w:val="20"/>
-          <w:szCs w:val="20"/>
-        </w:rPr>
-        <w:t xml:space="preserve"> (eg: kazoo.hangup());</w:t>
+      <w:proofErr w:type="spellEnd"/>
+      <w:proofErr w:type="gramEnd"/>
+      <w:r>
+        <w:rPr>
+          <w:rFonts w:ascii="Verdana" w:hAnsi="Verdana"/>
+          <w:color w:val="282828"/>
+          <w:sz w:val="20"/>
+          <w:szCs w:val="20"/>
+        </w:rPr>
+        <w:t xml:space="preserve">: no arguments needed, will </w:t>
+      </w:r>
+      <w:proofErr w:type="spellStart"/>
+      <w:r>
+        <w:rPr>
+          <w:rFonts w:ascii="Verdana" w:hAnsi="Verdana"/>
+          <w:color w:val="282828"/>
+          <w:sz w:val="20"/>
+          <w:szCs w:val="20"/>
+        </w:rPr>
+        <w:t>hangup</w:t>
+      </w:r>
+      <w:proofErr w:type="spellEnd"/>
+      <w:r>
+        <w:rPr>
+          <w:rFonts w:ascii="Verdana" w:hAnsi="Verdana"/>
+          <w:color w:val="282828"/>
+          <w:sz w:val="20"/>
+          <w:szCs w:val="20"/>
+        </w:rPr>
+        <w:t xml:space="preserve"> the current call.</w:t>
+      </w:r>
+      <w:r>
+        <w:rPr>
+          <w:rFonts w:ascii="Verdana" w:hAnsi="Verdana"/>
+          <w:color w:val="282828"/>
+          <w:sz w:val="20"/>
+          <w:szCs w:val="20"/>
+        </w:rPr>
+        <w:t xml:space="preserve"> (</w:t>
+      </w:r>
+      <w:proofErr w:type="spellStart"/>
+      <w:r>
+        <w:rPr>
+          <w:rFonts w:ascii="Verdana" w:hAnsi="Verdana"/>
+          <w:color w:val="282828"/>
+          <w:sz w:val="20"/>
+          <w:szCs w:val="20"/>
+        </w:rPr>
+        <w:t>eg</w:t>
+      </w:r>
+      <w:proofErr w:type="spellEnd"/>
+      <w:r>
+        <w:rPr>
+          <w:rFonts w:ascii="Verdana" w:hAnsi="Verdana"/>
+          <w:color w:val="282828"/>
+          <w:sz w:val="20"/>
+          <w:szCs w:val="20"/>
+        </w:rPr>
+        <w:t xml:space="preserve">: </w:t>
+      </w:r>
+      <w:proofErr w:type="spellStart"/>
+      <w:r>
+        <w:rPr>
+          <w:rFonts w:ascii="Verdana" w:hAnsi="Verdana"/>
+          <w:color w:val="282828"/>
+          <w:sz w:val="20"/>
+          <w:szCs w:val="20"/>
+        </w:rPr>
+        <w:t>kazoo.hangup</w:t>
+      </w:r>
+      <w:proofErr w:type="spellEnd"/>
+      <w:r>
+        <w:rPr>
+          <w:rFonts w:ascii="Verdana" w:hAnsi="Verdana"/>
+          <w:color w:val="282828"/>
+          <w:sz w:val="20"/>
+          <w:szCs w:val="20"/>
+        </w:rPr>
+        <w:t>());</w:t>
       </w:r>
     </w:p>
     <w:p>
@@ -6542,6 +7925,7 @@
           <w:szCs w:val="20"/>
         </w:rPr>
       </w:pPr>
+      <w:proofErr w:type="spellStart"/>
       <w:r>
         <w:rPr>
           <w:rFonts w:ascii="Verdana" w:hAnsi="Verdana"/>
@@ -6553,6 +7937,7 @@
         </w:rPr>
         <w:t>sendDTMF</w:t>
       </w:r>
+      <w:proofErr w:type="spellEnd"/>
       <w:r>
         <w:rPr>
           <w:rFonts w:ascii="Verdana" w:hAnsi="Verdana"/>
@@ -6587,7 +7972,47 @@
           <w:sz w:val="20"/>
           <w:szCs w:val="20"/>
         </w:rPr>
-        <w:t xml:space="preserve"> and send it as a DTMF to the platform (eg: kazoo.sendDTMF(‘2’));</w:t>
+        <w:t xml:space="preserve"> and send it as a DTMF to the platform (</w:t>
+      </w:r>
+      <w:proofErr w:type="spellStart"/>
+      <w:r>
+        <w:rPr>
+          <w:rFonts w:ascii="Verdana" w:hAnsi="Verdana"/>
+          <w:color w:val="282828"/>
+          <w:sz w:val="20"/>
+          <w:szCs w:val="20"/>
+        </w:rPr>
+        <w:t>eg</w:t>
+      </w:r>
+      <w:proofErr w:type="spellEnd"/>
+      <w:r>
+        <w:rPr>
+          <w:rFonts w:ascii="Verdana" w:hAnsi="Verdana"/>
+          <w:color w:val="282828"/>
+          <w:sz w:val="20"/>
+          <w:szCs w:val="20"/>
+        </w:rPr>
+        <w:t xml:space="preserve">: </w:t>
+      </w:r>
+      <w:proofErr w:type="spellStart"/>
+      <w:r>
+        <w:rPr>
+          <w:rFonts w:ascii="Verdana" w:hAnsi="Verdana"/>
+          <w:color w:val="282828"/>
+          <w:sz w:val="20"/>
+          <w:szCs w:val="20"/>
+        </w:rPr>
+        <w:t>kazoo.sendDTMF</w:t>
+      </w:r>
+      <w:proofErr w:type="spellEnd"/>
+      <w:r>
+        <w:rPr>
+          <w:rFonts w:ascii="Verdana" w:hAnsi="Verdana"/>
+          <w:color w:val="282828"/>
+          <w:sz w:val="20"/>
+          <w:szCs w:val="20"/>
+        </w:rPr>
+        <w:t>(‘2’));</w:t>
       </w:r>
     </w:p>
     <w:p>
@@ -6623,7 +8048,47 @@
           <w:sz w:val="20"/>
           <w:szCs w:val="20"/>
         </w:rPr>
-        <w:t>: Will unregister the browser from the platform (eg: kazoo.logout());</w:t>
+        <w:t>: Will unregister the browser from the platform (</w:t>
+      </w:r>
+      <w:proofErr w:type="spellStart"/>
+      <w:r>
+        <w:rPr>
+          <w:rFonts w:ascii="Verdana" w:hAnsi="Verdana"/>
+          <w:color w:val="282828"/>
+          <w:sz w:val="20"/>
+          <w:szCs w:val="20"/>
+        </w:rPr>
+        <w:t>eg</w:t>
+      </w:r>
+      <w:proofErr w:type="spellEnd"/>
+      <w:r>
+        <w:rPr>
+          <w:rFonts w:ascii="Verdana" w:hAnsi="Verdana"/>
+          <w:color w:val="282828"/>
+          <w:sz w:val="20"/>
+          <w:szCs w:val="20"/>
+        </w:rPr>
+        <w:t xml:space="preserve">: </w:t>
+      </w:r>
+      <w:proofErr w:type="spellStart"/>
+      <w:r>
+        <w:rPr>
+          <w:rFonts w:ascii="Verdana" w:hAnsi="Verdana"/>
+          <w:color w:val="282828"/>
+          <w:sz w:val="20"/>
+          <w:szCs w:val="20"/>
+        </w:rPr>
+        <w:t>kazoo.logout</w:t>
+      </w:r>
+      <w:proofErr w:type="spellEnd"/>
+      <w:r>
+        <w:rPr>
+          <w:rFonts w:ascii="Verdana" w:hAnsi="Verdana"/>
+          <w:color w:val="282828"/>
+          <w:sz w:val="20"/>
+          <w:szCs w:val="20"/>
+        </w:rPr>
+        <w:t>());</w:t>
       </w:r>
     </w:p>
     <w:p>
@@ -6641,6 +8106,7 @@
           <w:szCs w:val="20"/>
         </w:rPr>
       </w:pPr>
+      <w:proofErr w:type="gramStart"/>
       <w:r>
         <w:rPr>
           <w:rFonts w:ascii="Verdana" w:hAnsi="Verdana"/>
@@ -6652,14 +8118,55 @@
         </w:rPr>
         <w:t>transfer</w:t>
       </w:r>
-      <w:r>
-        <w:rPr>
-          <w:rFonts w:ascii="Verdana" w:hAnsi="Verdana"/>
-          <w:color w:val="282828"/>
-          <w:sz w:val="20"/>
-          <w:szCs w:val="20"/>
-        </w:rPr>
-        <w:t>: takes a SIP URL as the only parameter, and will try to call the following address (eg: kazoo.transfer(‘sip</w:t>
+      <w:proofErr w:type="gramEnd"/>
+      <w:r>
+        <w:rPr>
+          <w:rFonts w:ascii="Verdana" w:hAnsi="Verdana"/>
+          <w:color w:val="282828"/>
+          <w:sz w:val="20"/>
+          <w:szCs w:val="20"/>
+        </w:rPr>
+        <w:t>: takes a SIP URL as the only parameter, and will try to call the following address (</w:t>
+      </w:r>
+      <w:proofErr w:type="spellStart"/>
+      <w:r>
+        <w:rPr>
+          <w:rFonts w:ascii="Verdana" w:hAnsi="Verdana"/>
+          <w:color w:val="282828"/>
+          <w:sz w:val="20"/>
+          <w:szCs w:val="20"/>
+        </w:rPr>
+        <w:t>eg</w:t>
+      </w:r>
+      <w:proofErr w:type="spellEnd"/>
+      <w:r>
+        <w:rPr>
+          <w:rFonts w:ascii="Verdana" w:hAnsi="Verdana"/>
+          <w:color w:val="282828"/>
+          <w:sz w:val="20"/>
+          <w:szCs w:val="20"/>
+        </w:rPr>
+        <w:t xml:space="preserve">: </w:t>
+      </w:r>
+      <w:proofErr w:type="spellStart"/>
+      <w:r>
+        <w:rPr>
+          <w:rFonts w:ascii="Verdana" w:hAnsi="Verdana"/>
+          <w:color w:val="282828"/>
+          <w:sz w:val="20"/>
+          <w:szCs w:val="20"/>
+        </w:rPr>
+        <w:t>kazoo.transfer</w:t>
+      </w:r>
+      <w:proofErr w:type="spellEnd"/>
+      <w:r>
+        <w:rPr>
+          <w:rFonts w:ascii="Verdana" w:hAnsi="Verdana"/>
+          <w:color w:val="282828"/>
+          <w:sz w:val="20"/>
+          <w:szCs w:val="20"/>
+        </w:rPr>
+        <w:t>(‘sip</w:t>
       </w:r>
       <w:r>
         <w:rPr>
@@ -6670,8 +8177,6 @@
         </w:rPr>
         <w:t>:2222@sdsdd.sip.2600hz.com’) ).</w:t>
       </w:r>
-      <w:bookmarkStart w:id="0" w:name="_GoBack"/>
-      <w:bookmarkEnd w:id="0"/>
     </w:p>
     <w:p>
       <w:pPr>
@@ -6688,6 +8193,8 @@
           <w:szCs w:val="20"/>
         </w:rPr>
       </w:pPr>
+      <w:proofErr w:type="spellStart"/>
+      <w:proofErr w:type="gramStart"/>
       <w:r>
         <w:rPr>
           <w:rFonts w:ascii="Verdana" w:hAnsi="Verdana"/>
@@ -6699,6 +8206,8 @@
         </w:rPr>
         <w:t>muteMicrophone</w:t>
       </w:r>
+      <w:proofErr w:type="spellEnd"/>
+      <w:proofErr w:type="gramEnd"/>
       <w:r>
         <w:rPr>
           <w:rFonts w:ascii="Verdana" w:hAnsi="Verdana"/>
@@ -6715,7 +8224,27 @@
           <w:sz w:val="20"/>
           <w:szCs w:val="20"/>
         </w:rPr>
-        <w:t xml:space="preserve"> takes a boolean as a parameter</w:t>
+        <w:t xml:space="preserve"> takes a </w:t>
+      </w:r>
+      <w:proofErr w:type="spellStart"/>
+      <w:r>
+        <w:rPr>
+          <w:rFonts w:ascii="Verdana" w:hAnsi="Verdana"/>
+          <w:color w:val="282828"/>
+          <w:sz w:val="20"/>
+          <w:szCs w:val="20"/>
+        </w:rPr>
+        <w:t>boolean</w:t>
+      </w:r>
+      <w:proofErr w:type="spellEnd"/>
+      <w:r>
+        <w:rPr>
+          <w:rFonts w:ascii="Verdana" w:hAnsi="Verdana"/>
+          <w:color w:val="282828"/>
+          <w:sz w:val="20"/>
+          <w:szCs w:val="20"/>
+        </w:rPr>
+        <w:t xml:space="preserve"> as a parameter</w:t>
       </w:r>
       <w:r>
         <w:rPr>
@@ -6762,7 +8291,27 @@
           <w:sz w:val="20"/>
           <w:szCs w:val="20"/>
         </w:rPr>
-        <w:t xml:space="preserve"> to unmute), as well as two callbacks for success and error (e.g. kazoo.muteMicrophone(true, success, error); ).</w:t>
+        <w:t xml:space="preserve"> to unmute), as well as two callbacks for success and error (e.g. </w:t>
+      </w:r>
+      <w:proofErr w:type="spellStart"/>
+      <w:r>
+        <w:rPr>
+          <w:rFonts w:ascii="Verdana" w:hAnsi="Verdana"/>
+          <w:color w:val="282828"/>
+          <w:sz w:val="20"/>
+          <w:szCs w:val="20"/>
+        </w:rPr>
+        <w:t>kazoo.muteMicrophone</w:t>
+      </w:r>
+      <w:proofErr w:type="spellEnd"/>
+      <w:r>
+        <w:rPr>
+          <w:rFonts w:ascii="Verdana" w:hAnsi="Verdana"/>
+          <w:color w:val="282828"/>
+          <w:sz w:val="20"/>
+          <w:szCs w:val="20"/>
+        </w:rPr>
+        <w:t>(true, success, error); ).</w:t>
       </w:r>
     </w:p>
     <w:p>
@@ -8109,7 +9658,7 @@
 </file>
 
 <file path=customXml/itemProps1.xml><?xml version="1.0" encoding="utf-8"?>
-<ds:datastoreItem xmlns:ds="http://schemas.openxmlformats.org/officeDocument/2006/customXml" ds:itemID="{E531E633-DA55-4E6D-BB2D-E86CD48CB549}">
+<ds:datastoreItem xmlns:ds="http://schemas.openxmlformats.org/officeDocument/2006/customXml" ds:itemID="{55CF6260-7E75-46B4-A97B-823209E722B3}">
   <ds:schemaRefs>
     <ds:schemaRef ds:uri="http://schemas.openxmlformats.org/officeDocument/2006/bibliography"/>
   </ds:schemaRefs>

</xml_diff>

<commit_message>
KAZOO-2363: Added an onCancel callback that gets triggered by cancel & reject events (SIP codes 603, 486, 480 and 481)
</commit_message>
<xml_diff>
--- a/kazooJSDocv1.1.docx
+++ b/kazooJSDocv1.1.docx
@@ -66,7 +66,7 @@
                     </a:prstGeom>
                     <a:extLst>
                       <a:ext uri="{FAA26D3D-D897-4be2-8F04-BA451C77F1D7}">
-                        <ma14:placeholderFlag xmlns:ma14="http://schemas.microsoft.com/office/mac/drawingml/2011/main" xmlns:w="http://schemas.openxmlformats.org/wordprocessingml/2006/main" xmlns:w10="urn:schemas-microsoft-com:office:word" xmlns:v="urn:schemas-microsoft-com:vml" xmlns:o="urn:schemas-microsoft-com:office:office" xmlns:mv="urn:schemas-microsoft-com:mac:vml" xmlns:mo="http://schemas.microsoft.com/office/mac/office/2008/main" xmlns=""/>
+                        <ma14:placeholderFlag xmlns="" xmlns:mo="http://schemas.microsoft.com/office/mac/office/2008/main" xmlns:mv="urn:schemas-microsoft-com:mac:vml" xmlns:o="urn:schemas-microsoft-com:office:office" xmlns:v="urn:schemas-microsoft-com:vml" xmlns:w10="urn:schemas-microsoft-com:office:word" xmlns:w="http://schemas.openxmlformats.org/wordprocessingml/2006/main" xmlns:ma14="http://schemas.microsoft.com/office/mac/drawingml/2011/main"/>
                       </a:ext>
                     </a:extLst>
                   </pic:spPr>
@@ -184,51 +184,7 @@
           <w:sz w:val="18"/>
           <w:szCs w:val="18"/>
         </w:rPr>
-        <w:t xml:space="preserve">The goal of this library is to turn the browser in a softphone, using the correct protocol depending on the browser used by the client. On supported browsers, the goal is to allow calls using </w:t>
-      </w:r>
-      <w:proofErr w:type="spellStart"/>
-      <w:r>
-        <w:rPr>
-          <w:rFonts w:ascii="Verdana" w:hAnsi="Verdana"/>
-          <w:i/>
-          <w:color w:val="282828"/>
-          <w:sz w:val="18"/>
-          <w:szCs w:val="18"/>
-        </w:rPr>
-        <w:t>WebRTC</w:t>
-      </w:r>
-      <w:proofErr w:type="spellEnd"/>
-      <w:r>
-        <w:rPr>
-          <w:rFonts w:ascii="Verdana" w:hAnsi="Verdana"/>
-          <w:i/>
-          <w:color w:val="282828"/>
-          <w:sz w:val="18"/>
-          <w:szCs w:val="18"/>
-        </w:rPr>
-        <w:t xml:space="preserve">, and to fall back on the RTMP protocol if </w:t>
-      </w:r>
-      <w:proofErr w:type="spellStart"/>
-      <w:r>
-        <w:rPr>
-          <w:rFonts w:ascii="Verdana" w:hAnsi="Verdana"/>
-          <w:i/>
-          <w:color w:val="282828"/>
-          <w:sz w:val="18"/>
-          <w:szCs w:val="18"/>
-        </w:rPr>
-        <w:t>WebRTC</w:t>
-      </w:r>
-      <w:proofErr w:type="spellEnd"/>
-      <w:r>
-        <w:rPr>
-          <w:rFonts w:ascii="Verdana" w:hAnsi="Verdana"/>
-          <w:i/>
-          <w:color w:val="282828"/>
-          <w:sz w:val="18"/>
-          <w:szCs w:val="18"/>
-        </w:rPr>
-        <w:t xml:space="preserve"> is not supported by the browser.</w:t>
+        <w:t>The goal of this library is to turn the browser in a softphone, using the correct protocol depending on the browser used by the client. On supported browsers, the goal is to allow calls using WebRTC, and to fall back on the RTMP protocol if WebRTC is not supported by the browser.</w:t>
       </w:r>
     </w:p>
     <w:p>
@@ -390,59 +346,23 @@
                                 <w:sz w:val="22"/>
                                 <w:szCs w:val="22"/>
                               </w:rPr>
-                              <w:t xml:space="preserve">&lt;script </w:t>
-                            </w:r>
-                            <w:proofErr w:type="spellStart"/>
+                              <w:t>&lt;script src="lib/kazoo</w:t>
+                            </w:r>
                             <w:r>
                               <w:rPr>
                                 <w:rFonts w:ascii="Courier New" w:hAnsi="Courier New" w:cs="Courier New"/>
                                 <w:sz w:val="22"/>
                                 <w:szCs w:val="22"/>
                               </w:rPr>
-                              <w:t>src</w:t>
-                            </w:r>
-                            <w:proofErr w:type="spellEnd"/>
+                              <w:t>.</w:t>
+                            </w:r>
                             <w:r>
                               <w:rPr>
                                 <w:rFonts w:ascii="Courier New" w:hAnsi="Courier New" w:cs="Courier New"/>
                                 <w:sz w:val="22"/>
                                 <w:szCs w:val="22"/>
                               </w:rPr>
-                              <w:t>="lib/kazoo</w:t>
-                            </w:r>
-                            <w:r>
-                              <w:rPr>
-                                <w:rFonts w:ascii="Courier New" w:hAnsi="Courier New" w:cs="Courier New"/>
-                                <w:sz w:val="22"/>
-                                <w:szCs w:val="22"/>
-                              </w:rPr>
-                              <w:t>.</w:t>
-                            </w:r>
-                            <w:r>
-                              <w:rPr>
-                                <w:rFonts w:ascii="Courier New" w:hAnsi="Courier New" w:cs="Courier New"/>
-                                <w:sz w:val="22"/>
-                                <w:szCs w:val="22"/>
-                              </w:rPr>
-                              <w:t>js" type="text/</w:t>
-                            </w:r>
-                            <w:proofErr w:type="spellStart"/>
-                            <w:r>
-                              <w:rPr>
-                                <w:rFonts w:ascii="Courier New" w:hAnsi="Courier New" w:cs="Courier New"/>
-                                <w:sz w:val="22"/>
-                                <w:szCs w:val="22"/>
-                              </w:rPr>
-                              <w:t>javascript</w:t>
-                            </w:r>
-                            <w:proofErr w:type="spellEnd"/>
-                            <w:r>
-                              <w:rPr>
-                                <w:rFonts w:ascii="Courier New" w:hAnsi="Courier New" w:cs="Courier New"/>
-                                <w:sz w:val="22"/>
-                                <w:szCs w:val="22"/>
-                              </w:rPr>
-                              <w:t>"&gt;&lt;/script&gt;</w:t>
+                              <w:t>js" type="text/javascript"&gt;&lt;/script&gt;</w:t>
                             </w:r>
                           </w:p>
                           <w:p/>
@@ -639,49 +559,7 @@
           <w:sz w:val="20"/>
           <w:szCs w:val="20"/>
         </w:rPr>
-        <w:t xml:space="preserve">Now that the library is loaded, we need to initialize it by calling </w:t>
-      </w:r>
-      <w:proofErr w:type="spellStart"/>
-      <w:proofErr w:type="gramStart"/>
-      <w:r>
-        <w:rPr>
-          <w:rFonts w:ascii="Verdana" w:hAnsi="Verdana" w:cs="Tahoma"/>
-          <w:color w:val="282828"/>
-          <w:sz w:val="20"/>
-          <w:szCs w:val="20"/>
-        </w:rPr>
-        <w:t>kazoo.init</w:t>
-      </w:r>
-      <w:proofErr w:type="spellEnd"/>
-      <w:r>
-        <w:rPr>
-          <w:rFonts w:ascii="Verdana" w:hAnsi="Verdana" w:cs="Tahoma"/>
-          <w:color w:val="282828"/>
-          <w:sz w:val="20"/>
-          <w:szCs w:val="20"/>
-        </w:rPr>
-        <w:t>(</w:t>
-      </w:r>
-      <w:proofErr w:type="spellStart"/>
-      <w:proofErr w:type="gramEnd"/>
-      <w:r>
-        <w:rPr>
-          <w:rFonts w:ascii="Verdana" w:hAnsi="Verdana" w:cs="Tahoma"/>
-          <w:color w:val="282828"/>
-          <w:sz w:val="20"/>
-          <w:szCs w:val="20"/>
-        </w:rPr>
-        <w:t>params</w:t>
-      </w:r>
-      <w:proofErr w:type="spellEnd"/>
-      <w:r>
-        <w:rPr>
-          <w:rFonts w:ascii="Verdana" w:hAnsi="Verdana" w:cs="Tahoma"/>
-          <w:color w:val="282828"/>
-          <w:sz w:val="20"/>
-          <w:szCs w:val="20"/>
-        </w:rPr>
-        <w:t>). The expected parameters are the following:</w:t>
+        <w:t>Now that the library is loaded, we need to initialize it by calling kazoo.init(params). The expected parameters are the following:</w:t>
       </w:r>
     </w:p>
     <w:p>
@@ -699,45 +577,14 @@
           <w:szCs w:val="20"/>
         </w:rPr>
       </w:pPr>
-      <w:proofErr w:type="spellStart"/>
-      <w:r>
-        <w:rPr>
-          <w:rFonts w:ascii="Verdana" w:hAnsi="Verdana" w:cs="Tahoma"/>
-          <w:color w:val="282828"/>
-          <w:sz w:val="20"/>
-          <w:szCs w:val="20"/>
-        </w:rPr>
-        <w:t>onLoaded</w:t>
-      </w:r>
-      <w:proofErr w:type="spellEnd"/>
-      <w:r>
-        <w:rPr>
-          <w:rFonts w:ascii="Verdana" w:hAnsi="Verdana" w:cs="Tahoma"/>
-          <w:color w:val="282828"/>
-          <w:sz w:val="20"/>
-          <w:szCs w:val="20"/>
-        </w:rPr>
-        <w:t xml:space="preserve">: </w:t>
-      </w:r>
-      <w:proofErr w:type="spellStart"/>
-      <w:r>
-        <w:rPr>
-          <w:rFonts w:ascii="Verdana" w:hAnsi="Verdana" w:cs="Tahoma"/>
-          <w:color w:val="282828"/>
-          <w:sz w:val="20"/>
-          <w:szCs w:val="20"/>
-        </w:rPr>
-        <w:t>Javascript</w:t>
-      </w:r>
-      <w:proofErr w:type="spellEnd"/>
-      <w:r>
-        <w:rPr>
-          <w:rFonts w:ascii="Verdana" w:hAnsi="Verdana" w:cs="Tahoma"/>
-          <w:color w:val="282828"/>
-          <w:sz w:val="20"/>
-          <w:szCs w:val="20"/>
-        </w:rPr>
-        <w:t xml:space="preserve"> callback called once the library has been loaded</w:t>
+      <w:r>
+        <w:rPr>
+          <w:rFonts w:ascii="Verdana" w:hAnsi="Verdana" w:cs="Tahoma"/>
+          <w:color w:val="282828"/>
+          <w:sz w:val="20"/>
+          <w:szCs w:val="20"/>
+        </w:rPr>
+        <w:t>onLoaded: Javascript callback called once the library has been loaded</w:t>
       </w:r>
     </w:p>
     <w:p>
@@ -755,8 +602,6 @@
           <w:szCs w:val="20"/>
         </w:rPr>
       </w:pPr>
-      <w:proofErr w:type="spellStart"/>
-      <w:proofErr w:type="gramStart"/>
       <w:r>
         <w:rPr>
           <w:rFonts w:ascii="Verdana" w:hAnsi="Verdana" w:cs="Tahoma"/>
@@ -766,25 +611,14 @@
         </w:rPr>
         <w:t>onFlashMissing</w:t>
       </w:r>
-      <w:proofErr w:type="spellEnd"/>
-      <w:r>
-        <w:rPr>
-          <w:rFonts w:ascii="Verdana" w:hAnsi="Verdana" w:cs="Tahoma"/>
-          <w:color w:val="282828"/>
-          <w:sz w:val="20"/>
-          <w:szCs w:val="20"/>
-        </w:rPr>
-        <w:t>(</w:t>
-      </w:r>
-      <w:proofErr w:type="gramEnd"/>
-      <w:r>
-        <w:rPr>
-          <w:rFonts w:ascii="Verdana" w:hAnsi="Verdana" w:cs="Tahoma"/>
-          <w:color w:val="282828"/>
-          <w:sz w:val="20"/>
-          <w:szCs w:val="20"/>
-        </w:rPr>
-        <w:t>container)</w:t>
+      <w:r>
+        <w:rPr>
+          <w:rFonts w:ascii="Verdana" w:hAnsi="Verdana" w:cs="Tahoma"/>
+          <w:color w:val="282828"/>
+          <w:sz w:val="20"/>
+          <w:szCs w:val="20"/>
+        </w:rPr>
+        <w:t>(container)</w:t>
       </w:r>
       <w:r>
         <w:rPr>
@@ -795,25 +629,14 @@
         </w:rPr>
         <w:t xml:space="preserve">: </w:t>
       </w:r>
-      <w:proofErr w:type="spellStart"/>
-      <w:r>
-        <w:rPr>
-          <w:rFonts w:ascii="Verdana" w:hAnsi="Verdana" w:cs="Tahoma"/>
-          <w:color w:val="282828"/>
-          <w:sz w:val="20"/>
-          <w:szCs w:val="20"/>
-        </w:rPr>
-        <w:t>Javascript</w:t>
-      </w:r>
-      <w:proofErr w:type="spellEnd"/>
-      <w:r>
-        <w:rPr>
-          <w:rFonts w:ascii="Verdana" w:hAnsi="Verdana" w:cs="Tahoma"/>
-          <w:color w:val="282828"/>
-          <w:sz w:val="20"/>
-          <w:szCs w:val="20"/>
-        </w:rPr>
-        <w:t xml:space="preserve"> callback called when trying to use RTMP without Flash available</w:t>
+      <w:r>
+        <w:rPr>
+          <w:rFonts w:ascii="Verdana" w:hAnsi="Verdana" w:cs="Tahoma"/>
+          <w:color w:val="282828"/>
+          <w:sz w:val="20"/>
+          <w:szCs w:val="20"/>
+        </w:rPr>
+        <w:t>Javascript callback called when trying to use RTMP without Flash available</w:t>
       </w:r>
       <w:r>
         <w:rPr>
@@ -858,27 +681,14 @@
           <w:szCs w:val="20"/>
         </w:rPr>
       </w:pPr>
-      <w:proofErr w:type="spellStart"/>
-      <w:proofErr w:type="gramStart"/>
-      <w:r>
-        <w:rPr>
-          <w:rFonts w:ascii="Verdana" w:hAnsi="Verdana" w:cs="Tahoma"/>
-          <w:color w:val="282828"/>
-          <w:sz w:val="20"/>
-          <w:szCs w:val="20"/>
-        </w:rPr>
-        <w:t>forceRTMP</w:t>
-      </w:r>
-      <w:proofErr w:type="spellEnd"/>
-      <w:proofErr w:type="gramEnd"/>
-      <w:r>
-        <w:rPr>
-          <w:rFonts w:ascii="Verdana" w:hAnsi="Verdana" w:cs="Tahoma"/>
-          <w:color w:val="282828"/>
-          <w:sz w:val="20"/>
-          <w:szCs w:val="20"/>
-        </w:rPr>
-        <w:t xml:space="preserve">: </w:t>
+      <w:r>
+        <w:rPr>
+          <w:rFonts w:ascii="Verdana" w:hAnsi="Verdana" w:cs="Tahoma"/>
+          <w:color w:val="282828"/>
+          <w:sz w:val="20"/>
+          <w:szCs w:val="20"/>
+        </w:rPr>
+        <w:t xml:space="preserve">forceRTMP: </w:t>
       </w:r>
       <w:r>
         <w:rPr>
@@ -997,34 +807,13 @@
                               </w:rPr>
                               <w:t xml:space="preserve">     </w:t>
                             </w:r>
-                            <w:proofErr w:type="spellStart"/>
-                            <w:proofErr w:type="gramStart"/>
-                            <w:r>
-                              <w:rPr>
-                                <w:rFonts w:ascii="Courier New" w:hAnsi="Courier New" w:cs="Courier New"/>
-                                <w:sz w:val="20"/>
-                                <w:szCs w:val="20"/>
-                              </w:rPr>
-                              <w:t>var</w:t>
-                            </w:r>
-                            <w:proofErr w:type="spellEnd"/>
-                            <w:proofErr w:type="gramEnd"/>
-                            <w:r>
-                              <w:rPr>
-                                <w:rFonts w:ascii="Courier New" w:hAnsi="Courier New" w:cs="Courier New"/>
-                                <w:sz w:val="20"/>
-                                <w:szCs w:val="20"/>
-                              </w:rPr>
-                              <w:t xml:space="preserve"> </w:t>
-                            </w:r>
-                            <w:proofErr w:type="spellStart"/>
-                            <w:r>
-                              <w:rPr>
-                                <w:rFonts w:ascii="Courier New" w:hAnsi="Courier New" w:cs="Courier New"/>
-                                <w:sz w:val="20"/>
-                                <w:szCs w:val="20"/>
-                              </w:rPr>
-                              <w:t>params</w:t>
+                            <w:r>
+                              <w:rPr>
+                                <w:rFonts w:ascii="Courier New" w:hAnsi="Courier New" w:cs="Courier New"/>
+                                <w:sz w:val="20"/>
+                                <w:szCs w:val="20"/>
+                              </w:rPr>
+                              <w:t>var params</w:t>
                             </w:r>
                             <w:r>
                               <w:rPr>
@@ -1034,7 +823,6 @@
                               </w:rPr>
                               <w:t>Init</w:t>
                             </w:r>
-                            <w:proofErr w:type="spellEnd"/>
                             <w:r>
                               <w:rPr>
                                 <w:rFonts w:ascii="Courier New" w:hAnsi="Courier New" w:cs="Courier New"/>
@@ -1068,25 +856,13 @@
                               </w:rPr>
                               <w:t xml:space="preserve">    </w:t>
                             </w:r>
-                            <w:proofErr w:type="spellStart"/>
-                            <w:proofErr w:type="gramStart"/>
-                            <w:r>
-                              <w:rPr>
-                                <w:rFonts w:ascii="Courier New" w:hAnsi="Courier New" w:cs="Courier New"/>
-                                <w:sz w:val="20"/>
-                                <w:szCs w:val="20"/>
-                              </w:rPr>
-                              <w:t>forceRTMP</w:t>
-                            </w:r>
-                            <w:proofErr w:type="spellEnd"/>
-                            <w:proofErr w:type="gramEnd"/>
-                            <w:r>
-                              <w:rPr>
-                                <w:rFonts w:ascii="Courier New" w:hAnsi="Courier New" w:cs="Courier New"/>
-                                <w:sz w:val="20"/>
-                                <w:szCs w:val="20"/>
-                              </w:rPr>
-                              <w:t xml:space="preserve">: </w:t>
+                            <w:r>
+                              <w:rPr>
+                                <w:rFonts w:ascii="Courier New" w:hAnsi="Courier New" w:cs="Courier New"/>
+                                <w:sz w:val="20"/>
+                                <w:szCs w:val="20"/>
+                              </w:rPr>
+                              <w:t xml:space="preserve">forceRTMP: </w:t>
                             </w:r>
                             <w:r>
                               <w:rPr>
@@ -1119,27 +895,7 @@
                                 <w:sz w:val="20"/>
                                 <w:szCs w:val="20"/>
                               </w:rPr>
-                              <w:t xml:space="preserve">         </w:t>
-                            </w:r>
-                            <w:proofErr w:type="spellStart"/>
-                            <w:proofErr w:type="gramStart"/>
-                            <w:r>
-                              <w:rPr>
-                                <w:rFonts w:ascii="Courier New" w:hAnsi="Courier New" w:cs="Courier New"/>
-                                <w:sz w:val="20"/>
-                                <w:szCs w:val="20"/>
-                              </w:rPr>
-                              <w:t>onLoaded</w:t>
-                            </w:r>
-                            <w:proofErr w:type="spellEnd"/>
-                            <w:proofErr w:type="gramEnd"/>
-                            <w:r>
-                              <w:rPr>
-                                <w:rFonts w:ascii="Courier New" w:hAnsi="Courier New" w:cs="Courier New"/>
-                                <w:sz w:val="20"/>
-                                <w:szCs w:val="20"/>
-                              </w:rPr>
-                              <w:t>: function</w:t>
+                              <w:t xml:space="preserve">         onLoaded: function</w:t>
                             </w:r>
                             <w:r>
                               <w:rPr>
@@ -1198,69 +954,13 @@
                               </w:rPr>
                               <w:t xml:space="preserve">             </w:t>
                             </w:r>
-                            <w:proofErr w:type="spellStart"/>
-                            <w:proofErr w:type="gramStart"/>
-                            <w:r>
-                              <w:rPr>
-                                <w:rFonts w:ascii="Courier New" w:hAnsi="Courier New" w:cs="Courier New"/>
-                                <w:sz w:val="20"/>
-                                <w:szCs w:val="20"/>
-                              </w:rPr>
-                              <w:t>document.getElementById</w:t>
-                            </w:r>
-                            <w:proofErr w:type="spellEnd"/>
-                            <w:r>
-                              <w:rPr>
-                                <w:rFonts w:ascii="Courier New" w:hAnsi="Courier New" w:cs="Courier New"/>
-                                <w:sz w:val="20"/>
-                                <w:szCs w:val="20"/>
-                              </w:rPr>
-                              <w:t>(</w:t>
-                            </w:r>
-                            <w:proofErr w:type="gramEnd"/>
-                            <w:r>
-                              <w:rPr>
-                                <w:rFonts w:ascii="Courier New" w:hAnsi="Courier New" w:cs="Courier New"/>
-                                <w:sz w:val="20"/>
-                                <w:szCs w:val="20"/>
-                              </w:rPr>
-                              <w:t>‘</w:t>
-                            </w:r>
-                            <w:proofErr w:type="spellStart"/>
-                            <w:r>
-                              <w:rPr>
-                                <w:rFonts w:ascii="Courier New" w:hAnsi="Courier New" w:cs="Courier New"/>
-                                <w:sz w:val="20"/>
-                                <w:szCs w:val="20"/>
-                              </w:rPr>
-                              <w:t>loginForm</w:t>
-                            </w:r>
-                            <w:proofErr w:type="spellEnd"/>
-                            <w:r>
-                              <w:rPr>
-                                <w:rFonts w:ascii="Courier New" w:hAnsi="Courier New" w:cs="Courier New"/>
-                                <w:sz w:val="20"/>
-                                <w:szCs w:val="20"/>
-                              </w:rPr>
-                              <w:t>’).</w:t>
-                            </w:r>
-                            <w:proofErr w:type="spellStart"/>
-                            <w:r>
-                              <w:rPr>
-                                <w:rFonts w:ascii="Courier New" w:hAnsi="Courier New" w:cs="Courier New"/>
-                                <w:sz w:val="20"/>
-                                <w:szCs w:val="20"/>
-                              </w:rPr>
-                              <w:t>style.display</w:t>
-                            </w:r>
-                            <w:proofErr w:type="spellEnd"/>
-                            <w:r>
-                              <w:rPr>
-                                <w:rFonts w:ascii="Courier New" w:hAnsi="Courier New" w:cs="Courier New"/>
-                                <w:sz w:val="20"/>
-                                <w:szCs w:val="20"/>
-                              </w:rPr>
-                              <w:t xml:space="preserve"> = ‘block’;</w:t>
+                            <w:r>
+                              <w:rPr>
+                                <w:rFonts w:ascii="Courier New" w:hAnsi="Courier New" w:cs="Courier New"/>
+                                <w:sz w:val="20"/>
+                                <w:szCs w:val="20"/>
+                              </w:rPr>
+                              <w:t>document.getElementById(‘loginForm’).style.display = ‘block’;</w:t>
                             </w:r>
                           </w:p>
                           <w:p>
@@ -1307,25 +1007,13 @@
                               </w:rPr>
                               <w:t xml:space="preserve">         </w:t>
                             </w:r>
-                            <w:proofErr w:type="spellStart"/>
-                            <w:proofErr w:type="gramStart"/>
-                            <w:r>
-                              <w:rPr>
-                                <w:rFonts w:ascii="Courier New" w:hAnsi="Courier New" w:cs="Courier New"/>
-                                <w:sz w:val="20"/>
-                                <w:szCs w:val="20"/>
-                              </w:rPr>
-                              <w:t>onFlashMissing</w:t>
-                            </w:r>
-                            <w:proofErr w:type="spellEnd"/>
-                            <w:proofErr w:type="gramEnd"/>
-                            <w:r>
-                              <w:rPr>
-                                <w:rFonts w:ascii="Courier New" w:hAnsi="Courier New" w:cs="Courier New"/>
-                                <w:sz w:val="20"/>
-                                <w:szCs w:val="20"/>
-                              </w:rPr>
-                              <w:t>: function(container) {</w:t>
+                            <w:r>
+                              <w:rPr>
+                                <w:rFonts w:ascii="Courier New" w:hAnsi="Courier New" w:cs="Courier New"/>
+                                <w:sz w:val="20"/>
+                                <w:szCs w:val="20"/>
+                              </w:rPr>
+                              <w:t>onFlashMissing: function(container) {</w:t>
                             </w:r>
                           </w:p>
                           <w:p>
@@ -1344,23 +1032,13 @@
                               </w:rPr>
                               <w:t xml:space="preserve">             </w:t>
                             </w:r>
-                            <w:proofErr w:type="spellStart"/>
-                            <w:r>
-                              <w:rPr>
-                                <w:rFonts w:ascii="Courier New" w:hAnsi="Courier New" w:cs="Courier New"/>
-                                <w:sz w:val="20"/>
-                                <w:szCs w:val="20"/>
-                              </w:rPr>
-                              <w:t>container.innerHTML</w:t>
-                            </w:r>
-                            <w:proofErr w:type="spellEnd"/>
-                            <w:r>
-                              <w:rPr>
-                                <w:rFonts w:ascii="Courier New" w:hAnsi="Courier New" w:cs="Courier New"/>
-                                <w:sz w:val="20"/>
-                                <w:szCs w:val="20"/>
-                              </w:rPr>
-                              <w:t xml:space="preserve"> = 'This requires the Adobe Flash Player. ';</w:t>
+                            <w:r>
+                              <w:rPr>
+                                <w:rFonts w:ascii="Courier New" w:hAnsi="Courier New" w:cs="Courier New"/>
+                                <w:sz w:val="20"/>
+                                <w:szCs w:val="20"/>
+                              </w:rPr>
+                              <w:t>container.innerHTML = 'This requires the Adobe Flash Player. ';</w:t>
                             </w:r>
                           </w:p>
                           <w:p>
@@ -1379,23 +1057,13 @@
                               </w:rPr>
                               <w:t xml:space="preserve">             </w:t>
                             </w:r>
-                            <w:proofErr w:type="spellStart"/>
-                            <w:r>
-                              <w:rPr>
-                                <w:rFonts w:ascii="Courier New" w:hAnsi="Courier New" w:cs="Courier New"/>
-                                <w:sz w:val="20"/>
-                                <w:szCs w:val="20"/>
-                              </w:rPr>
-                              <w:t>container.className</w:t>
-                            </w:r>
-                            <w:proofErr w:type="spellEnd"/>
-                            <w:r>
-                              <w:rPr>
-                                <w:rFonts w:ascii="Courier New" w:hAnsi="Courier New" w:cs="Courier New"/>
-                                <w:sz w:val="20"/>
-                                <w:szCs w:val="20"/>
-                              </w:rPr>
-                              <w:t xml:space="preserve"> = 'flash-</w:t>
+                            <w:r>
+                              <w:rPr>
+                                <w:rFonts w:ascii="Courier New" w:hAnsi="Courier New" w:cs="Courier New"/>
+                                <w:sz w:val="20"/>
+                                <w:szCs w:val="20"/>
+                              </w:rPr>
+                              <w:t>container.className = 'flash-</w:t>
                             </w:r>
                             <w:r>
                               <w:rPr>
@@ -1479,36 +1147,7 @@
                                 <w:sz w:val="20"/>
                                 <w:szCs w:val="20"/>
                               </w:rPr>
-                              <w:t xml:space="preserve">     </w:t>
-                            </w:r>
-                            <w:proofErr w:type="spellStart"/>
-                            <w:proofErr w:type="gramStart"/>
-                            <w:r>
-                              <w:rPr>
-                                <w:rFonts w:ascii="Courier New" w:hAnsi="Courier New" w:cs="Courier New"/>
-                                <w:sz w:val="20"/>
-                                <w:szCs w:val="20"/>
-                              </w:rPr>
-                              <w:t>kazoo.init</w:t>
-                            </w:r>
-                            <w:proofErr w:type="spellEnd"/>
-                            <w:r>
-                              <w:rPr>
-                                <w:rFonts w:ascii="Courier New" w:hAnsi="Courier New" w:cs="Courier New"/>
-                                <w:sz w:val="20"/>
-                                <w:szCs w:val="20"/>
-                              </w:rPr>
-                              <w:t>(</w:t>
-                            </w:r>
-                            <w:proofErr w:type="spellStart"/>
-                            <w:proofErr w:type="gramEnd"/>
-                            <w:r>
-                              <w:rPr>
-                                <w:rFonts w:ascii="Courier New" w:hAnsi="Courier New" w:cs="Courier New"/>
-                                <w:sz w:val="20"/>
-                                <w:szCs w:val="20"/>
-                              </w:rPr>
-                              <w:t>params</w:t>
+                              <w:t xml:space="preserve">     kazoo.init(params</w:t>
                             </w:r>
                             <w:r>
                               <w:rPr>
@@ -1518,7 +1157,6 @@
                               </w:rPr>
                               <w:t>Init</w:t>
                             </w:r>
-                            <w:proofErr w:type="spellEnd"/>
                             <w:r>
                               <w:rPr>
                                 <w:rFonts w:ascii="Courier New" w:hAnsi="Courier New" w:cs="Courier New"/>
@@ -2230,27 +1868,7 @@
           <w:szCs w:val="20"/>
         </w:rPr>
         <w:lastRenderedPageBreak/>
-        <w:t xml:space="preserve">In order to register to some SIP credentials, we need to use the </w:t>
-      </w:r>
-      <w:proofErr w:type="spellStart"/>
-      <w:r>
-        <w:rPr>
-          <w:rFonts w:ascii="Verdana" w:hAnsi="Verdana" w:cs="Tahoma"/>
-          <w:color w:val="282828"/>
-          <w:sz w:val="20"/>
-          <w:szCs w:val="20"/>
-        </w:rPr>
-        <w:t>kazoo.register</w:t>
-      </w:r>
-      <w:proofErr w:type="spellEnd"/>
-      <w:r>
-        <w:rPr>
-          <w:rFonts w:ascii="Verdana" w:hAnsi="Verdana" w:cs="Tahoma"/>
-          <w:color w:val="282828"/>
-          <w:sz w:val="20"/>
-          <w:szCs w:val="20"/>
-        </w:rPr>
-        <w:t xml:space="preserve"> function, the expected parameters are the following:</w:t>
+        <w:t>In order to register to some SIP credentials, we need to use the kazoo.register function, the expected parameters are the following:</w:t>
       </w:r>
     </w:p>
     <w:p>
@@ -2279,7 +1897,6 @@
           <w:szCs w:val="20"/>
         </w:rPr>
       </w:pPr>
-      <w:proofErr w:type="spellStart"/>
       <w:r>
         <w:rPr>
           <w:rFonts w:ascii="Verdana" w:hAnsi="Verdana" w:cs="Tahoma"/>
@@ -2302,35 +1919,14 @@
         </w:rPr>
         <w:t>sUrl</w:t>
       </w:r>
-      <w:proofErr w:type="spellEnd"/>
-      <w:r>
-        <w:rPr>
-          <w:rFonts w:ascii="Verdana" w:hAnsi="Verdana" w:cs="Tahoma"/>
-          <w:color w:val="282828"/>
-          <w:sz w:val="20"/>
-          <w:szCs w:val="20"/>
-        </w:rPr>
-        <w:t>: Web Socket Server URL (</w:t>
-      </w:r>
-      <w:proofErr w:type="spellStart"/>
-      <w:r>
-        <w:rPr>
-          <w:rFonts w:ascii="Verdana" w:hAnsi="Verdana" w:cs="Tahoma"/>
-          <w:color w:val="282828"/>
-          <w:sz w:val="20"/>
-          <w:szCs w:val="20"/>
-        </w:rPr>
-        <w:t>eg</w:t>
-      </w:r>
-      <w:proofErr w:type="spellEnd"/>
-      <w:r>
-        <w:rPr>
-          <w:rFonts w:ascii="Verdana" w:hAnsi="Verdana" w:cs="Tahoma"/>
-          <w:color w:val="282828"/>
-          <w:sz w:val="20"/>
-          <w:szCs w:val="20"/>
-        </w:rPr>
-        <w:t>: ws://10.26.0.41:8080)</w:t>
+      <w:r>
+        <w:rPr>
+          <w:rFonts w:ascii="Verdana" w:hAnsi="Verdana" w:cs="Tahoma"/>
+          <w:color w:val="282828"/>
+          <w:sz w:val="20"/>
+          <w:szCs w:val="20"/>
+        </w:rPr>
+        <w:t>: Web Socket Server URL (eg: ws://10.26.0.41:8080)</w:t>
       </w:r>
     </w:p>
     <w:p>
@@ -2348,7 +1944,6 @@
           <w:szCs w:val="20"/>
         </w:rPr>
       </w:pPr>
-      <w:proofErr w:type="spellStart"/>
       <w:r>
         <w:rPr>
           <w:rFonts w:ascii="Verdana" w:hAnsi="Verdana" w:cs="Tahoma"/>
@@ -2360,35 +1955,14 @@
         </w:rPr>
         <w:t>rtmpUrl</w:t>
       </w:r>
-      <w:proofErr w:type="spellEnd"/>
-      <w:r>
-        <w:rPr>
-          <w:rFonts w:ascii="Verdana" w:hAnsi="Verdana" w:cs="Tahoma"/>
-          <w:color w:val="282828"/>
-          <w:sz w:val="20"/>
-          <w:szCs w:val="20"/>
-        </w:rPr>
-        <w:t>: RTMP Server URL (</w:t>
-      </w:r>
-      <w:proofErr w:type="spellStart"/>
-      <w:r>
-        <w:rPr>
-          <w:rFonts w:ascii="Verdana" w:hAnsi="Verdana" w:cs="Tahoma"/>
-          <w:color w:val="282828"/>
-          <w:sz w:val="20"/>
-          <w:szCs w:val="20"/>
-        </w:rPr>
-        <w:t>eg</w:t>
-      </w:r>
-      <w:proofErr w:type="spellEnd"/>
-      <w:r>
-        <w:rPr>
-          <w:rFonts w:ascii="Verdana" w:hAnsi="Verdana" w:cs="Tahoma"/>
-          <w:color w:val="282828"/>
-          <w:sz w:val="20"/>
-          <w:szCs w:val="20"/>
-        </w:rPr>
-        <w:t>: rtmp://10.26.0.41/sip)</w:t>
+      <w:r>
+        <w:rPr>
+          <w:rFonts w:ascii="Verdana" w:hAnsi="Verdana" w:cs="Tahoma"/>
+          <w:color w:val="282828"/>
+          <w:sz w:val="20"/>
+          <w:szCs w:val="20"/>
+        </w:rPr>
+        <w:t>: RTMP Server URL (eg: rtmp://10.26.0.41/sip)</w:t>
       </w:r>
     </w:p>
     <w:p>
@@ -2424,27 +1998,7 @@
           <w:sz w:val="20"/>
           <w:szCs w:val="20"/>
         </w:rPr>
-        <w:t xml:space="preserve">: SIP Realm (Realm linked to your Kazoo account, </w:t>
-      </w:r>
-      <w:proofErr w:type="spellStart"/>
-      <w:r>
-        <w:rPr>
-          <w:rFonts w:ascii="Verdana" w:hAnsi="Verdana" w:cs="Tahoma"/>
-          <w:color w:val="282828"/>
-          <w:sz w:val="20"/>
-          <w:szCs w:val="20"/>
-        </w:rPr>
-        <w:t>eg</w:t>
-      </w:r>
-      <w:proofErr w:type="spellEnd"/>
-      <w:r>
-        <w:rPr>
-          <w:rFonts w:ascii="Verdana" w:hAnsi="Verdana" w:cs="Tahoma"/>
-          <w:color w:val="282828"/>
-          <w:sz w:val="20"/>
-          <w:szCs w:val="20"/>
-        </w:rPr>
-        <w:t>: d218ds.sip.2600hz.com)</w:t>
+        <w:t>: SIP Realm (Realm linked to your Kazoo account, eg: d218ds.sip.2600hz.com)</w:t>
       </w:r>
     </w:p>
     <w:p>
@@ -2462,7 +2016,6 @@
           <w:szCs w:val="20"/>
         </w:rPr>
       </w:pPr>
-      <w:proofErr w:type="spellStart"/>
       <w:r>
         <w:rPr>
           <w:rFonts w:ascii="Verdana" w:hAnsi="Verdana" w:cs="Tahoma"/>
@@ -2474,7 +2027,6 @@
         </w:rPr>
         <w:t>privateIdentity</w:t>
       </w:r>
-      <w:proofErr w:type="spellEnd"/>
       <w:r>
         <w:rPr>
           <w:rFonts w:ascii="Verdana" w:hAnsi="Verdana" w:cs="Tahoma"/>
@@ -2518,27 +2070,7 @@
           <w:sz w:val="20"/>
           <w:szCs w:val="20"/>
         </w:rPr>
-        <w:t xml:space="preserve"> (</w:t>
-      </w:r>
-      <w:proofErr w:type="spellStart"/>
-      <w:r>
-        <w:rPr>
-          <w:rFonts w:ascii="Verdana" w:hAnsi="Verdana" w:cs="Tahoma"/>
-          <w:color w:val="282828"/>
-          <w:sz w:val="20"/>
-          <w:szCs w:val="20"/>
-        </w:rPr>
-        <w:t>eg</w:t>
-      </w:r>
-      <w:proofErr w:type="spellEnd"/>
-      <w:r>
-        <w:rPr>
-          <w:rFonts w:ascii="Verdana" w:hAnsi="Verdana" w:cs="Tahoma"/>
-          <w:color w:val="282828"/>
-          <w:sz w:val="20"/>
-          <w:szCs w:val="20"/>
-        </w:rPr>
-        <w:t xml:space="preserve">: </w:t>
+        <w:t xml:space="preserve"> (eg: </w:t>
       </w:r>
       <w:r>
         <w:rPr>
@@ -2592,7 +2124,6 @@
           <w:szCs w:val="20"/>
         </w:rPr>
       </w:pPr>
-      <w:proofErr w:type="spellStart"/>
       <w:r>
         <w:rPr>
           <w:rFonts w:ascii="Verdana" w:hAnsi="Verdana" w:cs="Tahoma"/>
@@ -2604,35 +2135,14 @@
         </w:rPr>
         <w:t>publicIdentity</w:t>
       </w:r>
-      <w:proofErr w:type="spellEnd"/>
-      <w:r>
-        <w:rPr>
-          <w:rFonts w:ascii="Verdana" w:hAnsi="Verdana" w:cs="Tahoma"/>
-          <w:color w:val="282828"/>
-          <w:sz w:val="20"/>
-          <w:szCs w:val="20"/>
-        </w:rPr>
-        <w:t>: SIP Username (</w:t>
-      </w:r>
-      <w:proofErr w:type="spellStart"/>
-      <w:r>
-        <w:rPr>
-          <w:rFonts w:ascii="Verdana" w:hAnsi="Verdana" w:cs="Tahoma"/>
-          <w:color w:val="282828"/>
-          <w:sz w:val="20"/>
-          <w:szCs w:val="20"/>
-        </w:rPr>
-        <w:t>eg</w:t>
-      </w:r>
-      <w:proofErr w:type="spellEnd"/>
-      <w:r>
-        <w:rPr>
-          <w:rFonts w:ascii="Verdana" w:hAnsi="Verdana" w:cs="Tahoma"/>
-          <w:color w:val="282828"/>
-          <w:sz w:val="20"/>
-          <w:szCs w:val="20"/>
-        </w:rPr>
-        <w:t>: user_31dsajsjds)</w:t>
+      <w:r>
+        <w:rPr>
+          <w:rFonts w:ascii="Verdana" w:hAnsi="Verdana" w:cs="Tahoma"/>
+          <w:color w:val="282828"/>
+          <w:sz w:val="20"/>
+          <w:szCs w:val="20"/>
+        </w:rPr>
+        <w:t>: SIP Username (eg: user_31dsajsjds)</w:t>
       </w:r>
     </w:p>
     <w:p>
@@ -2668,27 +2178,7 @@
           <w:sz w:val="20"/>
           <w:szCs w:val="20"/>
         </w:rPr>
-        <w:t>: SIP Password (</w:t>
-      </w:r>
-      <w:proofErr w:type="spellStart"/>
-      <w:r>
-        <w:rPr>
-          <w:rFonts w:ascii="Verdana" w:hAnsi="Verdana" w:cs="Tahoma"/>
-          <w:color w:val="282828"/>
-          <w:sz w:val="20"/>
-          <w:szCs w:val="20"/>
-        </w:rPr>
-        <w:t>eg</w:t>
-      </w:r>
-      <w:proofErr w:type="spellEnd"/>
-      <w:r>
-        <w:rPr>
-          <w:rFonts w:ascii="Verdana" w:hAnsi="Verdana" w:cs="Tahoma"/>
-          <w:color w:val="282828"/>
-          <w:sz w:val="20"/>
-          <w:szCs w:val="20"/>
-        </w:rPr>
-        <w:t>: 23bf1f9wwdslw2)</w:t>
+        <w:t>: SIP Password (eg: 23bf1f9wwdslw2)</w:t>
       </w:r>
     </w:p>
     <w:p>
@@ -2706,8 +2196,6 @@
           <w:szCs w:val="20"/>
         </w:rPr>
       </w:pPr>
-      <w:proofErr w:type="spellStart"/>
-      <w:proofErr w:type="gramStart"/>
       <w:r>
         <w:rPr>
           <w:rFonts w:ascii="Verdana" w:hAnsi="Verdana" w:cs="Tahoma"/>
@@ -2719,76 +2207,14 @@
         </w:rPr>
         <w:t>onIncoming</w:t>
       </w:r>
-      <w:proofErr w:type="spellEnd"/>
-      <w:proofErr w:type="gramEnd"/>
-      <w:r>
-        <w:rPr>
-          <w:rFonts w:ascii="Verdana" w:hAnsi="Verdana" w:cs="Tahoma"/>
-          <w:color w:val="282828"/>
-          <w:sz w:val="20"/>
-          <w:szCs w:val="20"/>
-        </w:rPr>
-        <w:t xml:space="preserve">: </w:t>
-      </w:r>
-      <w:proofErr w:type="spellStart"/>
-      <w:r>
-        <w:rPr>
-          <w:rFonts w:ascii="Verdana" w:hAnsi="Verdana" w:cs="Tahoma"/>
-          <w:color w:val="282828"/>
-          <w:sz w:val="20"/>
-          <w:szCs w:val="20"/>
-        </w:rPr>
-        <w:t>Javascript</w:t>
-      </w:r>
-      <w:proofErr w:type="spellEnd"/>
-      <w:r>
-        <w:rPr>
-          <w:rFonts w:ascii="Verdana" w:hAnsi="Verdana" w:cs="Tahoma"/>
-          <w:color w:val="282828"/>
-          <w:sz w:val="20"/>
-          <w:szCs w:val="20"/>
-        </w:rPr>
-        <w:t xml:space="preserve"> callback called once an incoming call has been detected. It takes one argument, a call object that has 2 methods: accept, and reject (which will either accept or reject the call) and one attribute: </w:t>
-      </w:r>
-      <w:proofErr w:type="spellStart"/>
-      <w:r>
-        <w:rPr>
-          <w:rFonts w:ascii="Verdana" w:hAnsi="Verdana" w:cs="Tahoma"/>
-          <w:color w:val="282828"/>
-          <w:sz w:val="20"/>
-          <w:szCs w:val="20"/>
-        </w:rPr>
-        <w:t>callerName</w:t>
-      </w:r>
-      <w:proofErr w:type="spellEnd"/>
-      <w:r>
-        <w:rPr>
-          <w:rFonts w:ascii="Verdana" w:hAnsi="Verdana" w:cs="Tahoma"/>
-          <w:color w:val="282828"/>
-          <w:sz w:val="20"/>
-          <w:szCs w:val="20"/>
-        </w:rPr>
-        <w:t xml:space="preserve"> (which will give you the </w:t>
-      </w:r>
-      <w:proofErr w:type="spellStart"/>
-      <w:r>
-        <w:rPr>
-          <w:rFonts w:ascii="Verdana" w:hAnsi="Verdana" w:cs="Tahoma"/>
-          <w:color w:val="282828"/>
-          <w:sz w:val="20"/>
-          <w:szCs w:val="20"/>
-        </w:rPr>
-        <w:t>callerId</w:t>
-      </w:r>
-      <w:proofErr w:type="spellEnd"/>
-      <w:r>
-        <w:rPr>
-          <w:rFonts w:ascii="Verdana" w:hAnsi="Verdana" w:cs="Tahoma"/>
-          <w:color w:val="282828"/>
-          <w:sz w:val="20"/>
-          <w:szCs w:val="20"/>
-        </w:rPr>
-        <w:t xml:space="preserve"> for this incoming call). </w:t>
+      <w:r>
+        <w:rPr>
+          <w:rFonts w:ascii="Verdana" w:hAnsi="Verdana" w:cs="Tahoma"/>
+          <w:color w:val="282828"/>
+          <w:sz w:val="20"/>
+          <w:szCs w:val="20"/>
+        </w:rPr>
+        <w:t xml:space="preserve">: Javascript callback called once an incoming call has been detected. It takes one argument, a call object that has 2 methods: accept, and reject (which will either accept or reject the call) and one attribute: callerName (which will give you the callerId for this incoming call). </w:t>
       </w:r>
     </w:p>
     <w:p>
@@ -2806,7 +2232,6 @@
           <w:szCs w:val="20"/>
         </w:rPr>
       </w:pPr>
-      <w:proofErr w:type="spellStart"/>
       <w:r>
         <w:rPr>
           <w:rFonts w:ascii="Verdana" w:hAnsi="Verdana" w:cs="Tahoma"/>
@@ -2818,35 +2243,14 @@
         </w:rPr>
         <w:t>onConnected</w:t>
       </w:r>
-      <w:proofErr w:type="spellEnd"/>
-      <w:r>
-        <w:rPr>
-          <w:rFonts w:ascii="Verdana" w:hAnsi="Verdana" w:cs="Tahoma"/>
-          <w:color w:val="282828"/>
-          <w:sz w:val="20"/>
-          <w:szCs w:val="20"/>
-        </w:rPr>
-        <w:t xml:space="preserve">: OPTIONAL, </w:t>
-      </w:r>
-      <w:proofErr w:type="spellStart"/>
-      <w:r>
-        <w:rPr>
-          <w:rFonts w:ascii="Verdana" w:hAnsi="Verdana" w:cs="Tahoma"/>
-          <w:color w:val="282828"/>
-          <w:sz w:val="20"/>
-          <w:szCs w:val="20"/>
-        </w:rPr>
-        <w:t>Javascript</w:t>
-      </w:r>
-      <w:proofErr w:type="spellEnd"/>
-      <w:r>
-        <w:rPr>
-          <w:rFonts w:ascii="Verdana" w:hAnsi="Verdana" w:cs="Tahoma"/>
-          <w:color w:val="282828"/>
-          <w:sz w:val="20"/>
-          <w:szCs w:val="20"/>
-        </w:rPr>
-        <w:t xml:space="preserve"> function called by the library once the user is successfully registered</w:t>
+      <w:r>
+        <w:rPr>
+          <w:rFonts w:ascii="Verdana" w:hAnsi="Verdana" w:cs="Tahoma"/>
+          <w:color w:val="282828"/>
+          <w:sz w:val="20"/>
+          <w:szCs w:val="20"/>
+        </w:rPr>
+        <w:t>: OPTIONAL, Javascript function called by the library once the user is successfully registered</w:t>
       </w:r>
     </w:p>
     <w:p>
@@ -2864,7 +2268,6 @@
           <w:szCs w:val="20"/>
         </w:rPr>
       </w:pPr>
-      <w:proofErr w:type="spellStart"/>
       <w:r>
         <w:rPr>
           <w:rFonts w:ascii="Verdana" w:hAnsi="Verdana" w:cs="Tahoma"/>
@@ -2876,7 +2279,6 @@
         </w:rPr>
         <w:t>onAccepted</w:t>
       </w:r>
-      <w:proofErr w:type="spellEnd"/>
       <w:r>
         <w:rPr>
           <w:rFonts w:ascii="Verdana" w:hAnsi="Verdana" w:cs="Tahoma"/>
@@ -2902,8 +2304,6 @@
           <w:szCs w:val="20"/>
         </w:rPr>
       </w:pPr>
-      <w:proofErr w:type="spellStart"/>
-      <w:proofErr w:type="gramStart"/>
       <w:r>
         <w:rPr>
           <w:rFonts w:ascii="Verdana" w:hAnsi="Verdana" w:cs="Tahoma"/>
@@ -2915,36 +2315,14 @@
         </w:rPr>
         <w:t>onHangup</w:t>
       </w:r>
-      <w:proofErr w:type="spellEnd"/>
-      <w:proofErr w:type="gramEnd"/>
-      <w:r>
-        <w:rPr>
-          <w:rFonts w:ascii="Verdana" w:hAnsi="Verdana" w:cs="Tahoma"/>
-          <w:color w:val="282828"/>
-          <w:sz w:val="20"/>
-          <w:szCs w:val="20"/>
-        </w:rPr>
-        <w:t xml:space="preserve">: OPTIONAL, </w:t>
-      </w:r>
-      <w:proofErr w:type="spellStart"/>
-      <w:r>
-        <w:rPr>
-          <w:rFonts w:ascii="Verdana" w:hAnsi="Verdana" w:cs="Tahoma"/>
-          <w:color w:val="282828"/>
-          <w:sz w:val="20"/>
-          <w:szCs w:val="20"/>
-        </w:rPr>
-        <w:t>Javascript</w:t>
-      </w:r>
-      <w:proofErr w:type="spellEnd"/>
-      <w:r>
-        <w:rPr>
-          <w:rFonts w:ascii="Verdana" w:hAnsi="Verdana" w:cs="Tahoma"/>
-          <w:color w:val="282828"/>
-          <w:sz w:val="20"/>
-          <w:szCs w:val="20"/>
-        </w:rPr>
-        <w:t xml:space="preserve"> callback called once a call has been terminated.</w:t>
+      <w:r>
+        <w:rPr>
+          <w:rFonts w:ascii="Verdana" w:hAnsi="Verdana" w:cs="Tahoma"/>
+          <w:color w:val="282828"/>
+          <w:sz w:val="20"/>
+          <w:szCs w:val="20"/>
+        </w:rPr>
+        <w:t>: OPTIONAL, Javascript callback called once a call has been terminated.</w:t>
       </w:r>
     </w:p>
     <w:p>
@@ -2956,13 +2334,12 @@
         </w:numPr>
         <w:spacing w:line="276" w:lineRule="auto"/>
         <w:rPr>
-          <w:rFonts w:ascii="Verdana" w:hAnsi="Verdana"/>
+          <w:rFonts w:ascii="Verdana" w:hAnsi="Verdana" w:cs="Tahoma"/>
           <w:color w:val="282828"/>
           <w:sz w:val="20"/>
           <w:szCs w:val="20"/>
         </w:rPr>
       </w:pPr>
-      <w:proofErr w:type="spellStart"/>
       <w:r>
         <w:rPr>
           <w:rFonts w:ascii="Verdana" w:hAnsi="Verdana" w:cs="Tahoma"/>
@@ -2972,37 +2349,25 @@
           <w:sz w:val="20"/>
           <w:szCs w:val="20"/>
         </w:rPr>
-        <w:t>onTransfer</w:t>
-      </w:r>
-      <w:proofErr w:type="spellEnd"/>
-      <w:r>
-        <w:rPr>
-          <w:rFonts w:ascii="Verdana" w:hAnsi="Verdana" w:cs="Tahoma"/>
-          <w:color w:val="282828"/>
-          <w:sz w:val="20"/>
-          <w:szCs w:val="20"/>
-        </w:rPr>
-        <w:t xml:space="preserve">: </w:t>
-      </w:r>
-      <w:proofErr w:type="spellStart"/>
-      <w:r>
-        <w:rPr>
-          <w:rFonts w:ascii="Verdana" w:hAnsi="Verdana" w:cs="Tahoma"/>
-          <w:color w:val="282828"/>
-          <w:sz w:val="20"/>
-          <w:szCs w:val="20"/>
-        </w:rPr>
-        <w:t>Javascript</w:t>
-      </w:r>
-      <w:proofErr w:type="spellEnd"/>
-      <w:r>
-        <w:rPr>
-          <w:rFonts w:ascii="Verdana" w:hAnsi="Verdana" w:cs="Tahoma"/>
-          <w:color w:val="282828"/>
-          <w:sz w:val="20"/>
-          <w:szCs w:val="20"/>
-        </w:rPr>
-        <w:t xml:space="preserve"> callback called once a call has been transferred </w:t>
+        <w:t>onCancel</w:t>
+      </w:r>
+      <w:r>
+        <w:rPr>
+          <w:rFonts w:ascii="Verdana" w:hAnsi="Verdana" w:cs="Tahoma"/>
+          <w:color w:val="282828"/>
+          <w:sz w:val="20"/>
+          <w:szCs w:val="20"/>
+        </w:rPr>
+        <w:t>:</w:t>
+      </w:r>
+      <w:r>
+        <w:rPr>
+          <w:rFonts w:ascii="Verdana" w:hAnsi="Verdana" w:cs="Tahoma"/>
+          <w:color w:val="282828"/>
+          <w:sz w:val="20"/>
+          <w:szCs w:val="20"/>
+        </w:rPr>
+        <w:t xml:space="preserve"> Javascript callback called whenever a call gets cancelled/rejected. The cancel details (such as SIP code, message and event) are provided as an object parameter when available.</w:t>
       </w:r>
     </w:p>
     <w:p>
@@ -3020,8 +2385,6 @@
           <w:szCs w:val="20"/>
         </w:rPr>
       </w:pPr>
-      <w:proofErr w:type="spellStart"/>
-      <w:proofErr w:type="gramStart"/>
       <w:r>
         <w:rPr>
           <w:rFonts w:ascii="Verdana" w:hAnsi="Verdana" w:cs="Tahoma"/>
@@ -3031,58 +2394,16 @@
           <w:sz w:val="20"/>
           <w:szCs w:val="20"/>
         </w:rPr>
-        <w:t>on</w:t>
-      </w:r>
-      <w:r>
-        <w:rPr>
-          <w:rFonts w:ascii="Verdana" w:hAnsi="Verdana" w:cs="Tahoma"/>
-          <w:b/>
-          <w:i/>
-          <w:color w:val="282828"/>
-          <w:sz w:val="20"/>
-          <w:szCs w:val="20"/>
-        </w:rPr>
-        <w:t>Notified</w:t>
-      </w:r>
-      <w:proofErr w:type="spellEnd"/>
-      <w:proofErr w:type="gramEnd"/>
-      <w:r>
-        <w:rPr>
-          <w:rFonts w:ascii="Verdana" w:hAnsi="Verdana" w:cs="Tahoma"/>
-          <w:color w:val="282828"/>
-          <w:sz w:val="20"/>
-          <w:szCs w:val="20"/>
-        </w:rPr>
-        <w:t xml:space="preserve">: </w:t>
-      </w:r>
-      <w:proofErr w:type="spellStart"/>
-      <w:r>
-        <w:rPr>
-          <w:rFonts w:ascii="Verdana" w:hAnsi="Verdana" w:cs="Tahoma"/>
-          <w:color w:val="282828"/>
-          <w:sz w:val="20"/>
-          <w:szCs w:val="20"/>
-        </w:rPr>
-        <w:t>Javascript</w:t>
-      </w:r>
-      <w:proofErr w:type="spellEnd"/>
-      <w:r>
-        <w:rPr>
-          <w:rFonts w:ascii="Verdana" w:hAnsi="Verdana" w:cs="Tahoma"/>
-          <w:color w:val="282828"/>
-          <w:sz w:val="20"/>
-          <w:szCs w:val="20"/>
-        </w:rPr>
-        <w:t xml:space="preserve"> callback called </w:t>
-      </w:r>
-      <w:r>
-        <w:rPr>
-          <w:rFonts w:ascii="Verdana" w:hAnsi="Verdana" w:cs="Tahoma"/>
-          <w:color w:val="282828"/>
-          <w:sz w:val="20"/>
-          <w:szCs w:val="20"/>
-        </w:rPr>
-        <w:t>whenever a notification is sent. The notification details are provided as an object parameter. See below for the list of currently existing notifications.</w:t>
+        <w:t>onTransfer</w:t>
+      </w:r>
+      <w:r>
+        <w:rPr>
+          <w:rFonts w:ascii="Verdana" w:hAnsi="Verdana" w:cs="Tahoma"/>
+          <w:color w:val="282828"/>
+          <w:sz w:val="20"/>
+          <w:szCs w:val="20"/>
+        </w:rPr>
+        <w:t xml:space="preserve">: Javascript callback called once a call has been transferred </w:t>
       </w:r>
     </w:p>
     <w:p>
@@ -3100,8 +2421,6 @@
           <w:szCs w:val="20"/>
         </w:rPr>
       </w:pPr>
-      <w:proofErr w:type="spellStart"/>
-      <w:proofErr w:type="gramStart"/>
       <w:r>
         <w:rPr>
           <w:rFonts w:ascii="Verdana" w:hAnsi="Verdana" w:cs="Tahoma"/>
@@ -3122,38 +2441,72 @@
           <w:sz w:val="20"/>
           <w:szCs w:val="20"/>
         </w:rPr>
+        <w:t>Notified</w:t>
+      </w:r>
+      <w:r>
+        <w:rPr>
+          <w:rFonts w:ascii="Verdana" w:hAnsi="Verdana" w:cs="Tahoma"/>
+          <w:color w:val="282828"/>
+          <w:sz w:val="20"/>
+          <w:szCs w:val="20"/>
+        </w:rPr>
+        <w:t xml:space="preserve">: Javascript callback called </w:t>
+      </w:r>
+      <w:r>
+        <w:rPr>
+          <w:rFonts w:ascii="Verdana" w:hAnsi="Verdana" w:cs="Tahoma"/>
+          <w:color w:val="282828"/>
+          <w:sz w:val="20"/>
+          <w:szCs w:val="20"/>
+        </w:rPr>
+        <w:t>whenever a notification is sent. The notification details are provided as an object parameter. See below for the list of currently existing notifications.</w:t>
+      </w:r>
+    </w:p>
+    <w:p>
+      <w:pPr>
+        <w:pStyle w:val="ListParagraph"/>
+        <w:numPr>
+          <w:ilvl w:val="0"/>
+          <w:numId w:val="1"/>
+        </w:numPr>
+        <w:spacing w:line="276" w:lineRule="auto"/>
+        <w:rPr>
+          <w:rFonts w:ascii="Verdana" w:hAnsi="Verdana"/>
+          <w:color w:val="282828"/>
+          <w:sz w:val="20"/>
+          <w:szCs w:val="20"/>
+        </w:rPr>
+      </w:pPr>
+      <w:r>
+        <w:rPr>
+          <w:rFonts w:ascii="Verdana" w:hAnsi="Verdana" w:cs="Tahoma"/>
+          <w:b/>
+          <w:i/>
+          <w:color w:val="282828"/>
+          <w:sz w:val="20"/>
+          <w:szCs w:val="20"/>
+        </w:rPr>
+        <w:t>on</w:t>
+      </w:r>
+      <w:r>
+        <w:rPr>
+          <w:rFonts w:ascii="Verdana" w:hAnsi="Verdana" w:cs="Tahoma"/>
+          <w:b/>
+          <w:i/>
+          <w:color w:val="282828"/>
+          <w:sz w:val="20"/>
+          <w:szCs w:val="20"/>
+        </w:rPr>
         <w:t>Error</w:t>
       </w:r>
-      <w:proofErr w:type="spellEnd"/>
-      <w:proofErr w:type="gramEnd"/>
-      <w:r>
-        <w:rPr>
-          <w:rFonts w:ascii="Verdana" w:hAnsi="Verdana" w:cs="Tahoma"/>
-          <w:color w:val="282828"/>
-          <w:sz w:val="20"/>
-          <w:szCs w:val="20"/>
-        </w:rPr>
-        <w:t xml:space="preserve">: </w:t>
-      </w:r>
-      <w:proofErr w:type="spellStart"/>
-      <w:r>
-        <w:rPr>
-          <w:rFonts w:ascii="Verdana" w:hAnsi="Verdana" w:cs="Tahoma"/>
-          <w:color w:val="282828"/>
-          <w:sz w:val="20"/>
-          <w:szCs w:val="20"/>
-        </w:rPr>
-        <w:t>Javascript</w:t>
-      </w:r>
-      <w:proofErr w:type="spellEnd"/>
-      <w:r>
-        <w:rPr>
-          <w:rFonts w:ascii="Verdana" w:hAnsi="Verdana" w:cs="Tahoma"/>
-          <w:color w:val="282828"/>
-          <w:sz w:val="20"/>
-          <w:szCs w:val="20"/>
-        </w:rPr>
-        <w:t xml:space="preserve"> callback called </w:t>
+      <w:r>
+        <w:rPr>
+          <w:rFonts w:ascii="Verdana" w:hAnsi="Verdana" w:cs="Tahoma"/>
+          <w:color w:val="282828"/>
+          <w:sz w:val="20"/>
+          <w:szCs w:val="20"/>
+        </w:rPr>
+        <w:t xml:space="preserve">: Javascript callback called </w:t>
       </w:r>
       <w:r>
         <w:rPr>
@@ -3258,41 +2611,13 @@
                                 <w:szCs w:val="20"/>
                               </w:rPr>
                             </w:pPr>
-                            <w:proofErr w:type="gramStart"/>
-                            <w:r>
-                              <w:rPr>
-                                <w:rFonts w:ascii="Courier New" w:hAnsi="Courier New" w:cs="Courier New"/>
-                                <w:sz w:val="20"/>
-                                <w:szCs w:val="20"/>
-                              </w:rPr>
-                              <w:t>function</w:t>
-                            </w:r>
-                            <w:proofErr w:type="gramEnd"/>
-                            <w:r>
-                              <w:rPr>
-                                <w:rFonts w:ascii="Courier New" w:hAnsi="Courier New" w:cs="Courier New"/>
-                                <w:sz w:val="20"/>
-                                <w:szCs w:val="20"/>
-                              </w:rPr>
-                              <w:t xml:space="preserve"> </w:t>
-                            </w:r>
-                            <w:proofErr w:type="spellStart"/>
-                            <w:r>
-                              <w:rPr>
-                                <w:rFonts w:ascii="Courier New" w:hAnsi="Courier New" w:cs="Courier New"/>
-                                <w:sz w:val="20"/>
-                                <w:szCs w:val="20"/>
-                              </w:rPr>
-                              <w:t>onIncoming</w:t>
-                            </w:r>
-                            <w:proofErr w:type="spellEnd"/>
-                            <w:r>
-                              <w:rPr>
-                                <w:rFonts w:ascii="Courier New" w:hAnsi="Courier New" w:cs="Courier New"/>
-                                <w:sz w:val="20"/>
-                                <w:szCs w:val="20"/>
-                              </w:rPr>
-                              <w:t>(call) {</w:t>
+                            <w:r>
+                              <w:rPr>
+                                <w:rFonts w:ascii="Courier New" w:hAnsi="Courier New" w:cs="Courier New"/>
+                                <w:sz w:val="20"/>
+                                <w:szCs w:val="20"/>
+                              </w:rPr>
+                              <w:t>function onIncoming(call) {</w:t>
                             </w:r>
                           </w:p>
                           <w:p>
@@ -3304,79 +2629,13 @@
                                 <w:szCs w:val="20"/>
                               </w:rPr>
                             </w:pPr>
-                            <w:proofErr w:type="gramStart"/>
-                            <w:r>
-                              <w:rPr>
-                                <w:rFonts w:ascii="Courier New" w:hAnsi="Courier New" w:cs="Courier New"/>
-                                <w:sz w:val="20"/>
-                                <w:szCs w:val="20"/>
-                              </w:rPr>
-                              <w:t>confirm(</w:t>
-                            </w:r>
-                            <w:proofErr w:type="spellStart"/>
-                            <w:proofErr w:type="gramEnd"/>
-                            <w:r>
-                              <w:rPr>
-                                <w:rFonts w:ascii="Courier New" w:hAnsi="Courier New" w:cs="Courier New"/>
-                                <w:sz w:val="20"/>
-                                <w:szCs w:val="20"/>
-                              </w:rPr>
-                              <w:t>call.callerName</w:t>
-                            </w:r>
-                            <w:proofErr w:type="spellEnd"/>
-                            <w:r>
-                              <w:rPr>
-                                <w:rFonts w:ascii="Courier New" w:hAnsi="Courier New" w:cs="Courier New"/>
-                                <w:sz w:val="20"/>
-                                <w:szCs w:val="20"/>
-                              </w:rPr>
-                              <w:t xml:space="preserve"> + ' is calling you! Pick up the call?') ? </w:t>
-                            </w:r>
-                            <w:proofErr w:type="spellStart"/>
-                            <w:proofErr w:type="gramStart"/>
-                            <w:r>
-                              <w:rPr>
-                                <w:rFonts w:ascii="Courier New" w:hAnsi="Courier New" w:cs="Courier New"/>
-                                <w:sz w:val="20"/>
-                                <w:szCs w:val="20"/>
-                              </w:rPr>
-                              <w:t>call.accept</w:t>
-                            </w:r>
-                            <w:proofErr w:type="spellEnd"/>
-                            <w:r>
-                              <w:rPr>
-                                <w:rFonts w:ascii="Courier New" w:hAnsi="Courier New" w:cs="Courier New"/>
-                                <w:sz w:val="20"/>
-                                <w:szCs w:val="20"/>
-                              </w:rPr>
-                              <w:t>(</w:t>
-                            </w:r>
-                            <w:proofErr w:type="gramEnd"/>
-                            <w:r>
-                              <w:rPr>
-                                <w:rFonts w:ascii="Courier New" w:hAnsi="Courier New" w:cs="Courier New"/>
-                                <w:sz w:val="20"/>
-                                <w:szCs w:val="20"/>
-                              </w:rPr>
-                              <w:t xml:space="preserve">) : </w:t>
-                            </w:r>
-                            <w:proofErr w:type="spellStart"/>
-                            <w:r>
-                              <w:rPr>
-                                <w:rFonts w:ascii="Courier New" w:hAnsi="Courier New" w:cs="Courier New"/>
-                                <w:sz w:val="20"/>
-                                <w:szCs w:val="20"/>
-                              </w:rPr>
-                              <w:t>call.reject</w:t>
-                            </w:r>
-                            <w:proofErr w:type="spellEnd"/>
-                            <w:r>
-                              <w:rPr>
-                                <w:rFonts w:ascii="Courier New" w:hAnsi="Courier New" w:cs="Courier New"/>
-                                <w:sz w:val="20"/>
-                                <w:szCs w:val="20"/>
-                              </w:rPr>
-                              <w:t>();</w:t>
+                            <w:r>
+                              <w:rPr>
+                                <w:rFonts w:ascii="Courier New" w:hAnsi="Courier New" w:cs="Courier New"/>
+                                <w:sz w:val="20"/>
+                                <w:szCs w:val="20"/>
+                              </w:rPr>
+                              <w:t>confirm(call.callerName + ' is calling you! Pick up the call?') ? call.accept() : call.reject();</w:t>
                             </w:r>
                           </w:p>
                           <w:p>
@@ -3416,41 +2675,13 @@
                                 <w:szCs w:val="20"/>
                               </w:rPr>
                             </w:pPr>
-                            <w:proofErr w:type="gramStart"/>
-                            <w:r>
-                              <w:rPr>
-                                <w:rFonts w:ascii="Courier New" w:hAnsi="Courier New" w:cs="Courier New"/>
-                                <w:sz w:val="20"/>
-                                <w:szCs w:val="20"/>
-                              </w:rPr>
-                              <w:t>function</w:t>
-                            </w:r>
-                            <w:proofErr w:type="gramEnd"/>
-                            <w:r>
-                              <w:rPr>
-                                <w:rFonts w:ascii="Courier New" w:hAnsi="Courier New" w:cs="Courier New"/>
-                                <w:sz w:val="20"/>
-                                <w:szCs w:val="20"/>
-                              </w:rPr>
-                              <w:t xml:space="preserve"> </w:t>
-                            </w:r>
-                            <w:proofErr w:type="spellStart"/>
-                            <w:r>
-                              <w:rPr>
-                                <w:rFonts w:ascii="Courier New" w:hAnsi="Courier New" w:cs="Courier New"/>
-                                <w:sz w:val="20"/>
-                                <w:szCs w:val="20"/>
-                              </w:rPr>
-                              <w:t>onHangup</w:t>
-                            </w:r>
-                            <w:proofErr w:type="spellEnd"/>
-                            <w:r>
-                              <w:rPr>
-                                <w:rFonts w:ascii="Courier New" w:hAnsi="Courier New" w:cs="Courier New"/>
-                                <w:sz w:val="20"/>
-                                <w:szCs w:val="20"/>
-                              </w:rPr>
-                              <w:t>() {</w:t>
+                            <w:r>
+                              <w:rPr>
+                                <w:rFonts w:ascii="Courier New" w:hAnsi="Courier New" w:cs="Courier New"/>
+                                <w:sz w:val="20"/>
+                                <w:szCs w:val="20"/>
+                              </w:rPr>
+                              <w:t>function onHangup() {</w:t>
                             </w:r>
                           </w:p>
                           <w:p>
@@ -3462,69 +2693,13 @@
                                 <w:szCs w:val="20"/>
                               </w:rPr>
                             </w:pPr>
-                            <w:proofErr w:type="spellStart"/>
-                            <w:proofErr w:type="gramStart"/>
-                            <w:r>
-                              <w:rPr>
-                                <w:rFonts w:ascii="Courier New" w:hAnsi="Courier New" w:cs="Courier New"/>
-                                <w:sz w:val="20"/>
-                                <w:szCs w:val="20"/>
-                              </w:rPr>
-                              <w:t>document.getElementById</w:t>
-                            </w:r>
-                            <w:proofErr w:type="spellEnd"/>
-                            <w:r>
-                              <w:rPr>
-                                <w:rFonts w:ascii="Courier New" w:hAnsi="Courier New" w:cs="Courier New"/>
-                                <w:sz w:val="20"/>
-                                <w:szCs w:val="20"/>
-                              </w:rPr>
-                              <w:t>(</w:t>
-                            </w:r>
-                            <w:proofErr w:type="gramEnd"/>
-                            <w:r>
-                              <w:rPr>
-                                <w:rFonts w:ascii="Courier New" w:hAnsi="Courier New" w:cs="Courier New"/>
-                                <w:sz w:val="20"/>
-                                <w:szCs w:val="20"/>
-                              </w:rPr>
-                              <w:t>'</w:t>
-                            </w:r>
-                            <w:proofErr w:type="spellStart"/>
-                            <w:r>
-                              <w:rPr>
-                                <w:rFonts w:ascii="Courier New" w:hAnsi="Courier New" w:cs="Courier New"/>
-                                <w:sz w:val="20"/>
-                                <w:szCs w:val="20"/>
-                              </w:rPr>
-                              <w:t>divCalling</w:t>
-                            </w:r>
-                            <w:proofErr w:type="spellEnd"/>
-                            <w:r>
-                              <w:rPr>
-                                <w:rFonts w:ascii="Courier New" w:hAnsi="Courier New" w:cs="Courier New"/>
-                                <w:sz w:val="20"/>
-                                <w:szCs w:val="20"/>
-                              </w:rPr>
-                              <w:t>').</w:t>
-                            </w:r>
-                            <w:proofErr w:type="spellStart"/>
-                            <w:r>
-                              <w:rPr>
-                                <w:rFonts w:ascii="Courier New" w:hAnsi="Courier New" w:cs="Courier New"/>
-                                <w:sz w:val="20"/>
-                                <w:szCs w:val="20"/>
-                              </w:rPr>
-                              <w:t>style.display</w:t>
-                            </w:r>
-                            <w:proofErr w:type="spellEnd"/>
-                            <w:r>
-                              <w:rPr>
-                                <w:rFonts w:ascii="Courier New" w:hAnsi="Courier New" w:cs="Courier New"/>
-                                <w:sz w:val="20"/>
-                                <w:szCs w:val="20"/>
-                              </w:rPr>
-                              <w:t xml:space="preserve"> = "none";</w:t>
+                            <w:r>
+                              <w:rPr>
+                                <w:rFonts w:ascii="Courier New" w:hAnsi="Courier New" w:cs="Courier New"/>
+                                <w:sz w:val="20"/>
+                                <w:szCs w:val="20"/>
+                              </w:rPr>
+                              <w:t>document.getElementById('divCalling').style.display = "none";</w:t>
                             </w:r>
                           </w:p>
                           <w:p>
@@ -3564,27 +2739,14 @@
                                 <w:szCs w:val="20"/>
                               </w:rPr>
                             </w:pPr>
-                            <w:proofErr w:type="spellStart"/>
-                            <w:proofErr w:type="gramStart"/>
-                            <w:r>
-                              <w:rPr>
-                                <w:rFonts w:ascii="Courier New" w:hAnsi="Courier New" w:cs="Courier New"/>
-                                <w:sz w:val="20"/>
-                                <w:szCs w:val="20"/>
-                              </w:rPr>
-                              <w:t>var</w:t>
-                            </w:r>
-                            <w:proofErr w:type="spellEnd"/>
-                            <w:proofErr w:type="gramEnd"/>
-                            <w:r>
-                              <w:rPr>
-                                <w:rFonts w:ascii="Courier New" w:hAnsi="Courier New" w:cs="Courier New"/>
-                                <w:sz w:val="20"/>
-                                <w:szCs w:val="20"/>
-                              </w:rPr>
-                              <w:t xml:space="preserve"> </w:t>
-                            </w:r>
-                            <w:proofErr w:type="spellStart"/>
+                            <w:r>
+                              <w:rPr>
+                                <w:rFonts w:ascii="Courier New" w:hAnsi="Courier New" w:cs="Courier New"/>
+                                <w:sz w:val="20"/>
+                                <w:szCs w:val="20"/>
+                              </w:rPr>
+                              <w:t xml:space="preserve">var </w:t>
+                            </w:r>
                             <w:r>
                               <w:rPr>
                                 <w:rFonts w:ascii="Courier New" w:hAnsi="Courier New" w:cs="Courier New"/>
@@ -3599,16 +2761,7 @@
                                 <w:sz w:val="20"/>
                                 <w:szCs w:val="20"/>
                               </w:rPr>
-                              <w:t>arams</w:t>
-                            </w:r>
-                            <w:proofErr w:type="spellEnd"/>
-                            <w:r>
-                              <w:rPr>
-                                <w:rFonts w:ascii="Courier New" w:hAnsi="Courier New" w:cs="Courier New"/>
-                                <w:sz w:val="20"/>
-                                <w:szCs w:val="20"/>
-                              </w:rPr>
-                              <w:t xml:space="preserve"> = {</w:t>
+                              <w:t>arams = {</w:t>
                             </w:r>
                           </w:p>
                           <w:p>
@@ -3620,25 +2773,13 @@
                                 <w:szCs w:val="20"/>
                               </w:rPr>
                             </w:pPr>
-                            <w:proofErr w:type="spellStart"/>
-                            <w:proofErr w:type="gramStart"/>
-                            <w:r>
-                              <w:rPr>
-                                <w:rFonts w:ascii="Courier New" w:hAnsi="Courier New" w:cs="Courier New"/>
-                                <w:sz w:val="20"/>
-                                <w:szCs w:val="20"/>
-                              </w:rPr>
-                              <w:t>forceRTMP</w:t>
-                            </w:r>
-                            <w:proofErr w:type="spellEnd"/>
-                            <w:proofErr w:type="gramEnd"/>
-                            <w:r>
-                              <w:rPr>
-                                <w:rFonts w:ascii="Courier New" w:hAnsi="Courier New" w:cs="Courier New"/>
-                                <w:sz w:val="20"/>
-                                <w:szCs w:val="20"/>
-                              </w:rPr>
-                              <w:t>: true,</w:t>
+                            <w:r>
+                              <w:rPr>
+                                <w:rFonts w:ascii="Courier New" w:hAnsi="Courier New" w:cs="Courier New"/>
+                                <w:sz w:val="20"/>
+                                <w:szCs w:val="20"/>
+                              </w:rPr>
+                              <w:t>forceRTMP: true,</w:t>
                             </w:r>
                           </w:p>
                           <w:p>
@@ -3673,43 +2814,13 @@
                               </w:rPr>
                               <w:tab/>
                             </w:r>
-                            <w:proofErr w:type="spellStart"/>
-                            <w:proofErr w:type="gramStart"/>
-                            <w:r>
-                              <w:rPr>
-                                <w:rFonts w:ascii="Courier New" w:hAnsi="Courier New" w:cs="Courier New"/>
-                                <w:sz w:val="20"/>
-                                <w:szCs w:val="20"/>
-                              </w:rPr>
-                              <w:t>wsUrl</w:t>
-                            </w:r>
-                            <w:proofErr w:type="spellEnd"/>
-                            <w:proofErr w:type="gramEnd"/>
-                            <w:r>
-                              <w:rPr>
-                                <w:rFonts w:ascii="Courier New" w:hAnsi="Courier New" w:cs="Courier New"/>
-                                <w:sz w:val="20"/>
-                                <w:szCs w:val="20"/>
-                              </w:rPr>
-                              <w:t>: '</w:t>
-                            </w:r>
-                            <w:proofErr w:type="spellStart"/>
-                            <w:r>
-                              <w:rPr>
-                                <w:rFonts w:ascii="Courier New" w:hAnsi="Courier New" w:cs="Courier New"/>
-                                <w:sz w:val="20"/>
-                                <w:szCs w:val="20"/>
-                              </w:rPr>
-                              <w:t>ws</w:t>
-                            </w:r>
-                            <w:proofErr w:type="spellEnd"/>
-                            <w:r>
-                              <w:rPr>
-                                <w:rFonts w:ascii="Courier New" w:hAnsi="Courier New" w:cs="Courier New"/>
-                                <w:sz w:val="20"/>
-                                <w:szCs w:val="20"/>
-                              </w:rPr>
-                              <w:t>://10.26.0.41:8080',</w:t>
+                            <w:r>
+                              <w:rPr>
+                                <w:rFonts w:ascii="Courier New" w:hAnsi="Courier New" w:cs="Courier New"/>
+                                <w:sz w:val="20"/>
+                                <w:szCs w:val="20"/>
+                              </w:rPr>
+                              <w:t>wsUrl: 'ws://10.26.0.41:8080',</w:t>
                             </w:r>
                           </w:p>
                           <w:p>
@@ -3721,43 +2832,13 @@
                                 <w:szCs w:val="20"/>
                               </w:rPr>
                             </w:pPr>
-                            <w:proofErr w:type="spellStart"/>
-                            <w:proofErr w:type="gramStart"/>
-                            <w:r>
-                              <w:rPr>
-                                <w:rFonts w:ascii="Courier New" w:hAnsi="Courier New" w:cs="Courier New"/>
-                                <w:sz w:val="20"/>
-                                <w:szCs w:val="20"/>
-                              </w:rPr>
-                              <w:t>rtmpUrl</w:t>
-                            </w:r>
-                            <w:proofErr w:type="spellEnd"/>
-                            <w:proofErr w:type="gramEnd"/>
-                            <w:r>
-                              <w:rPr>
-                                <w:rFonts w:ascii="Courier New" w:hAnsi="Courier New" w:cs="Courier New"/>
-                                <w:sz w:val="20"/>
-                                <w:szCs w:val="20"/>
-                              </w:rPr>
-                              <w:t>: '</w:t>
-                            </w:r>
-                            <w:proofErr w:type="spellStart"/>
-                            <w:r>
-                              <w:rPr>
-                                <w:rFonts w:ascii="Courier New" w:hAnsi="Courier New" w:cs="Courier New"/>
-                                <w:sz w:val="20"/>
-                                <w:szCs w:val="20"/>
-                              </w:rPr>
-                              <w:t>rtmp</w:t>
-                            </w:r>
-                            <w:proofErr w:type="spellEnd"/>
-                            <w:r>
-                              <w:rPr>
-                                <w:rFonts w:ascii="Courier New" w:hAnsi="Courier New" w:cs="Courier New"/>
-                                <w:sz w:val="20"/>
-                                <w:szCs w:val="20"/>
-                              </w:rPr>
-                              <w:t>://10.26.0.41/sip',</w:t>
+                            <w:r>
+                              <w:rPr>
+                                <w:rFonts w:ascii="Courier New" w:hAnsi="Courier New" w:cs="Courier New"/>
+                                <w:sz w:val="20"/>
+                                <w:szCs w:val="20"/>
+                              </w:rPr>
+                              <w:t>rtmpUrl: 'rtmp://10.26.0.41/sip',</w:t>
                             </w:r>
                           </w:p>
                           <w:p>
@@ -3769,41 +2850,13 @@
                                 <w:szCs w:val="20"/>
                               </w:rPr>
                             </w:pPr>
-                            <w:proofErr w:type="gramStart"/>
-                            <w:r>
-                              <w:rPr>
-                                <w:rFonts w:ascii="Courier New" w:hAnsi="Courier New" w:cs="Courier New"/>
-                                <w:sz w:val="20"/>
-                                <w:szCs w:val="20"/>
-                              </w:rPr>
-                              <w:t>realm</w:t>
-                            </w:r>
-                            <w:proofErr w:type="gramEnd"/>
-                            <w:r>
-                              <w:rPr>
-                                <w:rFonts w:ascii="Courier New" w:hAnsi="Courier New" w:cs="Courier New"/>
-                                <w:sz w:val="20"/>
-                                <w:szCs w:val="20"/>
-                              </w:rPr>
-                              <w:t xml:space="preserve">: </w:t>
-                            </w:r>
-                            <w:proofErr w:type="spellStart"/>
-                            <w:r>
-                              <w:rPr>
-                                <w:rFonts w:ascii="Courier New" w:hAnsi="Courier New" w:cs="Courier New"/>
-                                <w:sz w:val="20"/>
-                                <w:szCs w:val="20"/>
-                              </w:rPr>
-                              <w:t>document.getElementById</w:t>
-                            </w:r>
-                            <w:proofErr w:type="spellEnd"/>
-                            <w:r>
-                              <w:rPr>
-                                <w:rFonts w:ascii="Courier New" w:hAnsi="Courier New" w:cs="Courier New"/>
-                                <w:sz w:val="20"/>
-                                <w:szCs w:val="20"/>
-                              </w:rPr>
-                              <w:t>('realm').value,</w:t>
+                            <w:r>
+                              <w:rPr>
+                                <w:rFonts w:ascii="Courier New" w:hAnsi="Courier New" w:cs="Courier New"/>
+                                <w:sz w:val="20"/>
+                                <w:szCs w:val="20"/>
+                              </w:rPr>
+                              <w:t>realm: document.getElementById('realm').value,</w:t>
                             </w:r>
                           </w:p>
                           <w:p>
@@ -3815,61 +2868,13 @@
                                 <w:szCs w:val="20"/>
                               </w:rPr>
                             </w:pPr>
-                            <w:proofErr w:type="spellStart"/>
-                            <w:proofErr w:type="gramStart"/>
-                            <w:r>
-                              <w:rPr>
-                                <w:rFonts w:ascii="Courier New" w:hAnsi="Courier New" w:cs="Courier New"/>
-                                <w:sz w:val="20"/>
-                                <w:szCs w:val="20"/>
-                              </w:rPr>
-                              <w:t>privateIdentity</w:t>
-                            </w:r>
-                            <w:proofErr w:type="spellEnd"/>
-                            <w:proofErr w:type="gramEnd"/>
-                            <w:r>
-                              <w:rPr>
-                                <w:rFonts w:ascii="Courier New" w:hAnsi="Courier New" w:cs="Courier New"/>
-                                <w:sz w:val="20"/>
-                                <w:szCs w:val="20"/>
-                              </w:rPr>
-                              <w:t xml:space="preserve">: </w:t>
-                            </w:r>
-                            <w:proofErr w:type="spellStart"/>
-                            <w:r>
-                              <w:rPr>
-                                <w:rFonts w:ascii="Courier New" w:hAnsi="Courier New" w:cs="Courier New"/>
-                                <w:sz w:val="20"/>
-                                <w:szCs w:val="20"/>
-                              </w:rPr>
-                              <w:t>document.getElementById</w:t>
-                            </w:r>
-                            <w:proofErr w:type="spellEnd"/>
-                            <w:r>
-                              <w:rPr>
-                                <w:rFonts w:ascii="Courier New" w:hAnsi="Courier New" w:cs="Courier New"/>
-                                <w:sz w:val="20"/>
-                                <w:szCs w:val="20"/>
-                              </w:rPr>
-                              <w:t>('</w:t>
-                            </w:r>
-                            <w:proofErr w:type="spellStart"/>
-                            <w:r>
-                              <w:rPr>
-                                <w:rFonts w:ascii="Courier New" w:hAnsi="Courier New" w:cs="Courier New"/>
-                                <w:sz w:val="20"/>
-                                <w:szCs w:val="20"/>
-                              </w:rPr>
-                              <w:t>privateIdentity</w:t>
-                            </w:r>
-                            <w:proofErr w:type="spellEnd"/>
-                            <w:r>
-                              <w:rPr>
-                                <w:rFonts w:ascii="Courier New" w:hAnsi="Courier New" w:cs="Courier New"/>
-                                <w:sz w:val="20"/>
-                                <w:szCs w:val="20"/>
-                              </w:rPr>
-                              <w:t>').value,</w:t>
+                            <w:r>
+                              <w:rPr>
+                                <w:rFonts w:ascii="Courier New" w:hAnsi="Courier New" w:cs="Courier New"/>
+                                <w:sz w:val="20"/>
+                                <w:szCs w:val="20"/>
+                              </w:rPr>
+                              <w:t>privateIdentity: document.getElementById('privateIdentity').value,</w:t>
                             </w:r>
                           </w:p>
                           <w:p>
@@ -3881,61 +2886,13 @@
                                 <w:szCs w:val="20"/>
                               </w:rPr>
                             </w:pPr>
-                            <w:proofErr w:type="spellStart"/>
-                            <w:proofErr w:type="gramStart"/>
-                            <w:r>
-                              <w:rPr>
-                                <w:rFonts w:ascii="Courier New" w:hAnsi="Courier New" w:cs="Courier New"/>
-                                <w:sz w:val="20"/>
-                                <w:szCs w:val="20"/>
-                              </w:rPr>
-                              <w:t>publicIdentity</w:t>
-                            </w:r>
-                            <w:proofErr w:type="spellEnd"/>
-                            <w:proofErr w:type="gramEnd"/>
-                            <w:r>
-                              <w:rPr>
-                                <w:rFonts w:ascii="Courier New" w:hAnsi="Courier New" w:cs="Courier New"/>
-                                <w:sz w:val="20"/>
-                                <w:szCs w:val="20"/>
-                              </w:rPr>
-                              <w:t xml:space="preserve">: </w:t>
-                            </w:r>
-                            <w:proofErr w:type="spellStart"/>
-                            <w:r>
-                              <w:rPr>
-                                <w:rFonts w:ascii="Courier New" w:hAnsi="Courier New" w:cs="Courier New"/>
-                                <w:sz w:val="20"/>
-                                <w:szCs w:val="20"/>
-                              </w:rPr>
-                              <w:t>document.getElementById</w:t>
-                            </w:r>
-                            <w:proofErr w:type="spellEnd"/>
-                            <w:r>
-                              <w:rPr>
-                                <w:rFonts w:ascii="Courier New" w:hAnsi="Courier New" w:cs="Courier New"/>
-                                <w:sz w:val="20"/>
-                                <w:szCs w:val="20"/>
-                              </w:rPr>
-                              <w:t>('</w:t>
-                            </w:r>
-                            <w:proofErr w:type="spellStart"/>
-                            <w:r>
-                              <w:rPr>
-                                <w:rFonts w:ascii="Courier New" w:hAnsi="Courier New" w:cs="Courier New"/>
-                                <w:sz w:val="20"/>
-                                <w:szCs w:val="20"/>
-                              </w:rPr>
-                              <w:t>publicIdentity</w:t>
-                            </w:r>
-                            <w:proofErr w:type="spellEnd"/>
-                            <w:r>
-                              <w:rPr>
-                                <w:rFonts w:ascii="Courier New" w:hAnsi="Courier New" w:cs="Courier New"/>
-                                <w:sz w:val="20"/>
-                                <w:szCs w:val="20"/>
-                              </w:rPr>
-                              <w:t>').value,</w:t>
+                            <w:r>
+                              <w:rPr>
+                                <w:rFonts w:ascii="Courier New" w:hAnsi="Courier New" w:cs="Courier New"/>
+                                <w:sz w:val="20"/>
+                                <w:szCs w:val="20"/>
+                              </w:rPr>
+                              <w:t>publicIdentity: document.getElementById('publicIdentity').value,</w:t>
                             </w:r>
                           </w:p>
                           <w:p>
@@ -3947,41 +2904,13 @@
                                 <w:szCs w:val="20"/>
                               </w:rPr>
                             </w:pPr>
-                            <w:proofErr w:type="gramStart"/>
-                            <w:r>
-                              <w:rPr>
-                                <w:rFonts w:ascii="Courier New" w:hAnsi="Courier New" w:cs="Courier New"/>
-                                <w:sz w:val="20"/>
-                                <w:szCs w:val="20"/>
-                              </w:rPr>
-                              <w:t>password</w:t>
-                            </w:r>
-                            <w:proofErr w:type="gramEnd"/>
-                            <w:r>
-                              <w:rPr>
-                                <w:rFonts w:ascii="Courier New" w:hAnsi="Courier New" w:cs="Courier New"/>
-                                <w:sz w:val="20"/>
-                                <w:szCs w:val="20"/>
-                              </w:rPr>
-                              <w:t xml:space="preserve">: </w:t>
-                            </w:r>
-                            <w:proofErr w:type="spellStart"/>
-                            <w:r>
-                              <w:rPr>
-                                <w:rFonts w:ascii="Courier New" w:hAnsi="Courier New" w:cs="Courier New"/>
-                                <w:sz w:val="20"/>
-                                <w:szCs w:val="20"/>
-                              </w:rPr>
-                              <w:t>document.getElementById</w:t>
-                            </w:r>
-                            <w:proofErr w:type="spellEnd"/>
-                            <w:r>
-                              <w:rPr>
-                                <w:rFonts w:ascii="Courier New" w:hAnsi="Courier New" w:cs="Courier New"/>
-                                <w:sz w:val="20"/>
-                                <w:szCs w:val="20"/>
-                              </w:rPr>
-                              <w:t>('password').value,</w:t>
+                            <w:r>
+                              <w:rPr>
+                                <w:rFonts w:ascii="Courier New" w:hAnsi="Courier New" w:cs="Courier New"/>
+                                <w:sz w:val="20"/>
+                                <w:szCs w:val="20"/>
+                              </w:rPr>
+                              <w:t>password: document.getElementById('password').value,</w:t>
                             </w:r>
                           </w:p>
                           <w:p>
@@ -3993,25 +2922,13 @@
                                 <w:szCs w:val="20"/>
                               </w:rPr>
                             </w:pPr>
-                            <w:proofErr w:type="spellStart"/>
-                            <w:proofErr w:type="gramStart"/>
-                            <w:r>
-                              <w:rPr>
-                                <w:rFonts w:ascii="Courier New" w:hAnsi="Courier New" w:cs="Courier New"/>
-                                <w:sz w:val="20"/>
-                                <w:szCs w:val="20"/>
-                              </w:rPr>
-                              <w:t>onAccepted</w:t>
-                            </w:r>
-                            <w:proofErr w:type="spellEnd"/>
-                            <w:proofErr w:type="gramEnd"/>
-                            <w:r>
-                              <w:rPr>
-                                <w:rFonts w:ascii="Courier New" w:hAnsi="Courier New" w:cs="Courier New"/>
-                                <w:sz w:val="20"/>
-                                <w:szCs w:val="20"/>
-                              </w:rPr>
-                              <w:t xml:space="preserve">: </w:t>
+                            <w:r>
+                              <w:rPr>
+                                <w:rFonts w:ascii="Courier New" w:hAnsi="Courier New" w:cs="Courier New"/>
+                                <w:sz w:val="20"/>
+                                <w:szCs w:val="20"/>
+                              </w:rPr>
+                              <w:t xml:space="preserve">onAccepted: </w:t>
                             </w:r>
                             <w:r>
                               <w:rPr>
@@ -4039,25 +2956,13 @@
                                 <w:szCs w:val="20"/>
                               </w:rPr>
                             </w:pPr>
-                            <w:proofErr w:type="spellStart"/>
-                            <w:proofErr w:type="gramStart"/>
-                            <w:r>
-                              <w:rPr>
-                                <w:rFonts w:ascii="Courier New" w:hAnsi="Courier New" w:cs="Courier New"/>
-                                <w:sz w:val="20"/>
-                                <w:szCs w:val="20"/>
-                              </w:rPr>
-                              <w:t>onConnected</w:t>
-                            </w:r>
-                            <w:proofErr w:type="spellEnd"/>
-                            <w:proofErr w:type="gramEnd"/>
-                            <w:r>
-                              <w:rPr>
-                                <w:rFonts w:ascii="Courier New" w:hAnsi="Courier New" w:cs="Courier New"/>
-                                <w:sz w:val="20"/>
-                                <w:szCs w:val="20"/>
-                              </w:rPr>
-                              <w:t xml:space="preserve">: </w:t>
+                            <w:r>
+                              <w:rPr>
+                                <w:rFonts w:ascii="Courier New" w:hAnsi="Courier New" w:cs="Courier New"/>
+                                <w:sz w:val="20"/>
+                                <w:szCs w:val="20"/>
+                              </w:rPr>
+                              <w:t xml:space="preserve">onConnected: </w:t>
                             </w:r>
                             <w:r>
                               <w:rPr>
@@ -4085,8 +2990,14 @@
                                 <w:szCs w:val="20"/>
                               </w:rPr>
                             </w:pPr>
-                            <w:proofErr w:type="spellStart"/>
-                            <w:proofErr w:type="gramStart"/>
+                            <w:r>
+                              <w:rPr>
+                                <w:rFonts w:ascii="Courier New" w:hAnsi="Courier New" w:cs="Courier New"/>
+                                <w:sz w:val="20"/>
+                                <w:szCs w:val="20"/>
+                              </w:rPr>
+                              <w:t xml:space="preserve">onHangup: </w:t>
+                            </w:r>
                             <w:r>
                               <w:rPr>
                                 <w:rFonts w:ascii="Courier New" w:hAnsi="Courier New" w:cs="Courier New"/>
@@ -4095,26 +3006,6 @@
                               </w:rPr>
                               <w:t>onHangup</w:t>
                             </w:r>
-                            <w:proofErr w:type="spellEnd"/>
-                            <w:proofErr w:type="gramEnd"/>
-                            <w:r>
-                              <w:rPr>
-                                <w:rFonts w:ascii="Courier New" w:hAnsi="Courier New" w:cs="Courier New"/>
-                                <w:sz w:val="20"/>
-                                <w:szCs w:val="20"/>
-                              </w:rPr>
-                              <w:t xml:space="preserve">: </w:t>
-                            </w:r>
-                            <w:proofErr w:type="spellStart"/>
-                            <w:r>
-                              <w:rPr>
-                                <w:rFonts w:ascii="Courier New" w:hAnsi="Courier New" w:cs="Courier New"/>
-                                <w:sz w:val="20"/>
-                                <w:szCs w:val="20"/>
-                              </w:rPr>
-                              <w:t>onHangup</w:t>
-                            </w:r>
-                            <w:proofErr w:type="spellEnd"/>
                             <w:r>
                               <w:rPr>
                                 <w:rFonts w:ascii="Courier New" w:hAnsi="Courier New" w:cs="Courier New"/>
@@ -4133,8 +3024,14 @@
                                 <w:szCs w:val="20"/>
                               </w:rPr>
                             </w:pPr>
-                            <w:proofErr w:type="spellStart"/>
-                            <w:proofErr w:type="gramStart"/>
+                            <w:r>
+                              <w:rPr>
+                                <w:rFonts w:ascii="Courier New" w:hAnsi="Courier New" w:cs="Courier New"/>
+                                <w:sz w:val="20"/>
+                                <w:szCs w:val="20"/>
+                              </w:rPr>
+                              <w:t xml:space="preserve">onIncoming: </w:t>
+                            </w:r>
                             <w:r>
                               <w:rPr>
                                 <w:rFonts w:ascii="Courier New" w:hAnsi="Courier New" w:cs="Courier New"/>
@@ -4143,26 +3040,6 @@
                               </w:rPr>
                               <w:t>onIncoming</w:t>
                             </w:r>
-                            <w:proofErr w:type="spellEnd"/>
-                            <w:proofErr w:type="gramEnd"/>
-                            <w:r>
-                              <w:rPr>
-                                <w:rFonts w:ascii="Courier New" w:hAnsi="Courier New" w:cs="Courier New"/>
-                                <w:sz w:val="20"/>
-                                <w:szCs w:val="20"/>
-                              </w:rPr>
-                              <w:t xml:space="preserve">: </w:t>
-                            </w:r>
-                            <w:proofErr w:type="spellStart"/>
-                            <w:r>
-                              <w:rPr>
-                                <w:rFonts w:ascii="Courier New" w:hAnsi="Courier New" w:cs="Courier New"/>
-                                <w:sz w:val="20"/>
-                                <w:szCs w:val="20"/>
-                              </w:rPr>
-                              <w:t>onIncoming</w:t>
-                            </w:r>
-                            <w:proofErr w:type="spellEnd"/>
                             <w:r>
                               <w:rPr>
                                 <w:rFonts w:ascii="Courier New" w:hAnsi="Courier New" w:cs="Courier New"/>
@@ -4181,33 +3058,13 @@
                                 <w:szCs w:val="20"/>
                               </w:rPr>
                             </w:pPr>
-                            <w:proofErr w:type="spellStart"/>
-                            <w:proofErr w:type="gramStart"/>
-                            <w:r>
-                              <w:rPr>
-                                <w:rFonts w:ascii="Courier New" w:hAnsi="Courier New" w:cs="Courier New"/>
-                                <w:sz w:val="20"/>
-                                <w:szCs w:val="20"/>
-                              </w:rPr>
-                              <w:t>onTransfer</w:t>
-                            </w:r>
-                            <w:proofErr w:type="spellEnd"/>
-                            <w:proofErr w:type="gramEnd"/>
-                            <w:r>
-                              <w:rPr>
-                                <w:rFonts w:ascii="Courier New" w:hAnsi="Courier New" w:cs="Courier New"/>
-                                <w:sz w:val="20"/>
-                                <w:szCs w:val="20"/>
-                              </w:rPr>
-                              <w:t xml:space="preserve">: </w:t>
-                            </w:r>
-                            <w:r>
-                              <w:rPr>
-                                <w:rFonts w:ascii="Courier New" w:hAnsi="Courier New" w:cs="Courier New"/>
-                                <w:sz w:val="20"/>
-                                <w:szCs w:val="20"/>
-                              </w:rPr>
-                              <w:t>function() { /*****/ },</w:t>
+                            <w:r>
+                              <w:rPr>
+                                <w:rFonts w:ascii="Courier New" w:hAnsi="Courier New" w:cs="Courier New"/>
+                                <w:sz w:val="20"/>
+                                <w:szCs w:val="20"/>
+                              </w:rPr>
+                              <w:t>onCancel: function(cancelDetails) { /*****/ },</w:t>
                             </w:r>
                           </w:p>
                           <w:p>
@@ -4219,49 +3076,21 @@
                                 <w:szCs w:val="20"/>
                               </w:rPr>
                             </w:pPr>
-                            <w:proofErr w:type="spellStart"/>
-                            <w:proofErr w:type="gramStart"/>
-                            <w:r>
-                              <w:rPr>
-                                <w:rFonts w:ascii="Courier New" w:hAnsi="Courier New" w:cs="Courier New"/>
-                                <w:sz w:val="20"/>
-                                <w:szCs w:val="20"/>
-                              </w:rPr>
-                              <w:t>on</w:t>
-                            </w:r>
-                            <w:r>
-                              <w:rPr>
-                                <w:rFonts w:ascii="Courier New" w:hAnsi="Courier New" w:cs="Courier New"/>
-                                <w:sz w:val="20"/>
-                                <w:szCs w:val="20"/>
-                              </w:rPr>
-                              <w:t>Notified</w:t>
-                            </w:r>
-                            <w:proofErr w:type="spellEnd"/>
-                            <w:proofErr w:type="gramEnd"/>
-                            <w:r>
-                              <w:rPr>
-                                <w:rFonts w:ascii="Courier New" w:hAnsi="Courier New" w:cs="Courier New"/>
-                                <w:sz w:val="20"/>
-                                <w:szCs w:val="20"/>
-                              </w:rPr>
-                              <w:t>: function(</w:t>
-                            </w:r>
-                            <w:r>
-                              <w:rPr>
-                                <w:rFonts w:ascii="Courier New" w:hAnsi="Courier New" w:cs="Courier New"/>
-                                <w:sz w:val="20"/>
-                                <w:szCs w:val="20"/>
-                              </w:rPr>
-                              <w:t>notification</w:t>
-                            </w:r>
-                            <w:r>
-                              <w:rPr>
-                                <w:rFonts w:ascii="Courier New" w:hAnsi="Courier New" w:cs="Courier New"/>
-                                <w:sz w:val="20"/>
-                                <w:szCs w:val="20"/>
-                              </w:rPr>
-                              <w:t>) { /*****/ },</w:t>
+                            <w:r>
+                              <w:rPr>
+                                <w:rFonts w:ascii="Courier New" w:hAnsi="Courier New" w:cs="Courier New"/>
+                                <w:sz w:val="20"/>
+                                <w:szCs w:val="20"/>
+                              </w:rPr>
+                              <w:t xml:space="preserve">onTransfer: </w:t>
+                            </w:r>
+                            <w:r>
+                              <w:rPr>
+                                <w:rFonts w:ascii="Courier New" w:hAnsi="Courier New" w:cs="Courier New"/>
+                                <w:sz w:val="20"/>
+                                <w:szCs w:val="20"/>
+                              </w:rPr>
+                              <w:t>function() { /*****/ },</w:t>
                             </w:r>
                           </w:p>
                           <w:p>
@@ -4273,8 +3102,6 @@
                                 <w:szCs w:val="20"/>
                               </w:rPr>
                             </w:pPr>
-                            <w:proofErr w:type="spellStart"/>
-                            <w:proofErr w:type="gramStart"/>
                             <w:r>
                               <w:rPr>
                                 <w:rFonts w:ascii="Courier New" w:hAnsi="Courier New" w:cs="Courier New"/>
@@ -4289,10 +3116,58 @@
                                 <w:sz w:val="20"/>
                                 <w:szCs w:val="20"/>
                               </w:rPr>
+                              <w:t>Notified</w:t>
+                            </w:r>
+                            <w:r>
+                              <w:rPr>
+                                <w:rFonts w:ascii="Courier New" w:hAnsi="Courier New" w:cs="Courier New"/>
+                                <w:sz w:val="20"/>
+                                <w:szCs w:val="20"/>
+                              </w:rPr>
+                              <w:t>: function(</w:t>
+                            </w:r>
+                            <w:r>
+                              <w:rPr>
+                                <w:rFonts w:ascii="Courier New" w:hAnsi="Courier New" w:cs="Courier New"/>
+                                <w:sz w:val="20"/>
+                                <w:szCs w:val="20"/>
+                              </w:rPr>
+                              <w:t>notification</w:t>
+                            </w:r>
+                            <w:r>
+                              <w:rPr>
+                                <w:rFonts w:ascii="Courier New" w:hAnsi="Courier New" w:cs="Courier New"/>
+                                <w:sz w:val="20"/>
+                                <w:szCs w:val="20"/>
+                              </w:rPr>
+                              <w:t>) { /*****/ },</w:t>
+                            </w:r>
+                          </w:p>
+                          <w:p>
+                            <w:pPr>
+                              <w:ind w:left="720" w:firstLine="720"/>
+                              <w:rPr>
+                                <w:rFonts w:ascii="Courier New" w:hAnsi="Courier New" w:cs="Courier New"/>
+                                <w:sz w:val="20"/>
+                                <w:szCs w:val="20"/>
+                              </w:rPr>
+                            </w:pPr>
+                            <w:r>
+                              <w:rPr>
+                                <w:rFonts w:ascii="Courier New" w:hAnsi="Courier New" w:cs="Courier New"/>
+                                <w:sz w:val="20"/>
+                                <w:szCs w:val="20"/>
+                              </w:rPr>
+                              <w:t>on</w:t>
+                            </w:r>
+                            <w:r>
+                              <w:rPr>
+                                <w:rFonts w:ascii="Courier New" w:hAnsi="Courier New" w:cs="Courier New"/>
+                                <w:sz w:val="20"/>
+                                <w:szCs w:val="20"/>
+                              </w:rPr>
                               <w:t>Error</w:t>
                             </w:r>
-                            <w:proofErr w:type="spellEnd"/>
-                            <w:proofErr w:type="gramEnd"/>
                             <w:r>
                               <w:rPr>
                                 <w:rFonts w:ascii="Courier New" w:hAnsi="Courier New" w:cs="Courier New"/>
@@ -4335,15 +3210,8 @@
                               </w:rPr>
                               <w:t>};</w:t>
                             </w:r>
-                          </w:p>
-                          <w:p>
-                            <w:pPr>
-                              <w:rPr>
-                                <w:rFonts w:ascii="Courier New" w:hAnsi="Courier New" w:cs="Courier New"/>
-                                <w:sz w:val="20"/>
-                                <w:szCs w:val="20"/>
-                              </w:rPr>
-                            </w:pPr>
+                            <w:bookmarkStart w:id="0" w:name="_GoBack"/>
+                            <w:bookmarkEnd w:id="0"/>
                           </w:p>
                           <w:p>
                             <w:pPr>
@@ -4354,8 +3222,6 @@
                                 <w:szCs w:val="20"/>
                               </w:rPr>
                             </w:pPr>
-                            <w:proofErr w:type="spellStart"/>
-                            <w:proofErr w:type="gramStart"/>
                             <w:r>
                               <w:rPr>
                                 <w:rFonts w:ascii="Courier New" w:hAnsi="Courier New" w:cs="Courier New"/>
@@ -4372,7 +3238,6 @@
                               </w:rPr>
                               <w:t>register</w:t>
                             </w:r>
-                            <w:proofErr w:type="spellEnd"/>
                             <w:r>
                               <w:rPr>
                                 <w:rFonts w:ascii="Courier New" w:hAnsi="Courier New" w:cs="Courier New"/>
@@ -4381,8 +3246,6 @@
                               </w:rPr>
                               <w:t>(</w:t>
                             </w:r>
-                            <w:proofErr w:type="spellStart"/>
-                            <w:proofErr w:type="gramEnd"/>
                             <w:r>
                               <w:rPr>
                                 <w:rFonts w:ascii="Courier New" w:hAnsi="Courier New" w:cs="Courier New"/>
@@ -4391,7 +3254,6 @@
                               </w:rPr>
                               <w:t>registerParams</w:t>
                             </w:r>
-                            <w:proofErr w:type="spellEnd"/>
                             <w:r>
                               <w:rPr>
                                 <w:rFonts w:ascii="Courier New" w:hAnsi="Courier New" w:cs="Courier New"/>
@@ -4420,7 +3282,11 @@
           </mc:Choice>
           <mc:Fallback>
             <w:pict>
-              <v:shape w14:anchorId="29BE2FD3" id="_x0000_s1028" type="#_x0000_t202" style="position:absolute;margin-left:9pt;margin-top:15.85pt;width:528.75pt;height:110.55pt;z-index:251673600;visibility:visible;mso-wrap-style:square;mso-width-percent:0;mso-height-percent:200;mso-wrap-distance-left:9pt;mso-wrap-distance-top:0;mso-wrap-distance-right:9pt;mso-wrap-distance-bottom:0;mso-position-horizontal:absolute;mso-position-horizontal-relative:text;mso-position-vertical:absolute;mso-position-vertical-relative:text;mso-width-percent:0;mso-height-percent:200;mso-width-relative:margin;mso-height-relative:margin;v-text-anchor:top" o:gfxdata="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" fillcolor="white [3201]" strokecolor="#f79646 [3209]" strokeweight="2pt">
+              <v:shapetype w14:anchorId="29BE2FD3" id="_x0000_t202" coordsize="21600,21600" o:spt="202" path="m,l,21600r21600,l21600,xe">
+                <v:stroke joinstyle="miter"/>
+                <v:path gradientshapeok="t" o:connecttype="rect"/>
+              </v:shapetype>
+              <v:shape id="_x0000_s1028" type="#_x0000_t202" style="position:absolute;margin-left:9pt;margin-top:15.85pt;width:528.75pt;height:110.55pt;z-index:251673600;visibility:visible;mso-wrap-style:square;mso-width-percent:0;mso-height-percent:200;mso-wrap-distance-left:9pt;mso-wrap-distance-top:0;mso-wrap-distance-right:9pt;mso-wrap-distance-bottom:0;mso-position-horizontal:absolute;mso-position-horizontal-relative:text;mso-position-vertical:absolute;mso-position-vertical-relative:text;mso-width-percent:0;mso-height-percent:200;mso-width-relative:margin;mso-height-relative:margin;v-text-anchor:top" o:gfxdata="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" fillcolor="white [3201]" strokecolor="#f79646 [3209]" strokeweight="2pt">
                 <v:textbox style="mso-fit-shape-to-text:t">
                   <w:txbxContent>
                     <w:p>
@@ -4432,41 +3298,13 @@
                           <w:szCs w:val="20"/>
                         </w:rPr>
                       </w:pPr>
-                      <w:proofErr w:type="gramStart"/>
-                      <w:r>
-                        <w:rPr>
-                          <w:rFonts w:ascii="Courier New" w:hAnsi="Courier New" w:cs="Courier New"/>
-                          <w:sz w:val="20"/>
-                          <w:szCs w:val="20"/>
-                        </w:rPr>
-                        <w:t>function</w:t>
-                      </w:r>
-                      <w:proofErr w:type="gramEnd"/>
-                      <w:r>
-                        <w:rPr>
-                          <w:rFonts w:ascii="Courier New" w:hAnsi="Courier New" w:cs="Courier New"/>
-                          <w:sz w:val="20"/>
-                          <w:szCs w:val="20"/>
-                        </w:rPr>
-                        <w:t xml:space="preserve"> </w:t>
-                      </w:r>
-                      <w:proofErr w:type="spellStart"/>
-                      <w:r>
-                        <w:rPr>
-                          <w:rFonts w:ascii="Courier New" w:hAnsi="Courier New" w:cs="Courier New"/>
-                          <w:sz w:val="20"/>
-                          <w:szCs w:val="20"/>
-                        </w:rPr>
-                        <w:t>onIncoming</w:t>
-                      </w:r>
-                      <w:proofErr w:type="spellEnd"/>
-                      <w:r>
-                        <w:rPr>
-                          <w:rFonts w:ascii="Courier New" w:hAnsi="Courier New" w:cs="Courier New"/>
-                          <w:sz w:val="20"/>
-                          <w:szCs w:val="20"/>
-                        </w:rPr>
-                        <w:t>(call) {</w:t>
+                      <w:r>
+                        <w:rPr>
+                          <w:rFonts w:ascii="Courier New" w:hAnsi="Courier New" w:cs="Courier New"/>
+                          <w:sz w:val="20"/>
+                          <w:szCs w:val="20"/>
+                        </w:rPr>
+                        <w:t>function onIncoming(call) {</w:t>
                       </w:r>
                     </w:p>
                     <w:p>
@@ -4478,79 +3316,13 @@
                           <w:szCs w:val="20"/>
                         </w:rPr>
                       </w:pPr>
-                      <w:proofErr w:type="gramStart"/>
-                      <w:r>
-                        <w:rPr>
-                          <w:rFonts w:ascii="Courier New" w:hAnsi="Courier New" w:cs="Courier New"/>
-                          <w:sz w:val="20"/>
-                          <w:szCs w:val="20"/>
-                        </w:rPr>
-                        <w:t>confirm(</w:t>
-                      </w:r>
-                      <w:proofErr w:type="spellStart"/>
-                      <w:proofErr w:type="gramEnd"/>
-                      <w:r>
-                        <w:rPr>
-                          <w:rFonts w:ascii="Courier New" w:hAnsi="Courier New" w:cs="Courier New"/>
-                          <w:sz w:val="20"/>
-                          <w:szCs w:val="20"/>
-                        </w:rPr>
-                        <w:t>call.callerName</w:t>
-                      </w:r>
-                      <w:proofErr w:type="spellEnd"/>
-                      <w:r>
-                        <w:rPr>
-                          <w:rFonts w:ascii="Courier New" w:hAnsi="Courier New" w:cs="Courier New"/>
-                          <w:sz w:val="20"/>
-                          <w:szCs w:val="20"/>
-                        </w:rPr>
-                        <w:t xml:space="preserve"> + ' is calling you! Pick up the call?') ? </w:t>
-                      </w:r>
-                      <w:proofErr w:type="spellStart"/>
-                      <w:proofErr w:type="gramStart"/>
-                      <w:r>
-                        <w:rPr>
-                          <w:rFonts w:ascii="Courier New" w:hAnsi="Courier New" w:cs="Courier New"/>
-                          <w:sz w:val="20"/>
-                          <w:szCs w:val="20"/>
-                        </w:rPr>
-                        <w:t>call.accept</w:t>
-                      </w:r>
-                      <w:proofErr w:type="spellEnd"/>
-                      <w:r>
-                        <w:rPr>
-                          <w:rFonts w:ascii="Courier New" w:hAnsi="Courier New" w:cs="Courier New"/>
-                          <w:sz w:val="20"/>
-                          <w:szCs w:val="20"/>
-                        </w:rPr>
-                        <w:t>(</w:t>
-                      </w:r>
-                      <w:proofErr w:type="gramEnd"/>
-                      <w:r>
-                        <w:rPr>
-                          <w:rFonts w:ascii="Courier New" w:hAnsi="Courier New" w:cs="Courier New"/>
-                          <w:sz w:val="20"/>
-                          <w:szCs w:val="20"/>
-                        </w:rPr>
-                        <w:t xml:space="preserve">) : </w:t>
-                      </w:r>
-                      <w:proofErr w:type="spellStart"/>
-                      <w:r>
-                        <w:rPr>
-                          <w:rFonts w:ascii="Courier New" w:hAnsi="Courier New" w:cs="Courier New"/>
-                          <w:sz w:val="20"/>
-                          <w:szCs w:val="20"/>
-                        </w:rPr>
-                        <w:t>call.reject</w:t>
-                      </w:r>
-                      <w:proofErr w:type="spellEnd"/>
-                      <w:r>
-                        <w:rPr>
-                          <w:rFonts w:ascii="Courier New" w:hAnsi="Courier New" w:cs="Courier New"/>
-                          <w:sz w:val="20"/>
-                          <w:szCs w:val="20"/>
-                        </w:rPr>
-                        <w:t>();</w:t>
+                      <w:r>
+                        <w:rPr>
+                          <w:rFonts w:ascii="Courier New" w:hAnsi="Courier New" w:cs="Courier New"/>
+                          <w:sz w:val="20"/>
+                          <w:szCs w:val="20"/>
+                        </w:rPr>
+                        <w:t>confirm(call.callerName + ' is calling you! Pick up the call?') ? call.accept() : call.reject();</w:t>
                       </w:r>
                     </w:p>
                     <w:p>
@@ -4590,41 +3362,13 @@
                           <w:szCs w:val="20"/>
                         </w:rPr>
                       </w:pPr>
-                      <w:proofErr w:type="gramStart"/>
-                      <w:r>
-                        <w:rPr>
-                          <w:rFonts w:ascii="Courier New" w:hAnsi="Courier New" w:cs="Courier New"/>
-                          <w:sz w:val="20"/>
-                          <w:szCs w:val="20"/>
-                        </w:rPr>
-                        <w:t>function</w:t>
-                      </w:r>
-                      <w:proofErr w:type="gramEnd"/>
-                      <w:r>
-                        <w:rPr>
-                          <w:rFonts w:ascii="Courier New" w:hAnsi="Courier New" w:cs="Courier New"/>
-                          <w:sz w:val="20"/>
-                          <w:szCs w:val="20"/>
-                        </w:rPr>
-                        <w:t xml:space="preserve"> </w:t>
-                      </w:r>
-                      <w:proofErr w:type="spellStart"/>
-                      <w:r>
-                        <w:rPr>
-                          <w:rFonts w:ascii="Courier New" w:hAnsi="Courier New" w:cs="Courier New"/>
-                          <w:sz w:val="20"/>
-                          <w:szCs w:val="20"/>
-                        </w:rPr>
-                        <w:t>onHangup</w:t>
-                      </w:r>
-                      <w:proofErr w:type="spellEnd"/>
-                      <w:r>
-                        <w:rPr>
-                          <w:rFonts w:ascii="Courier New" w:hAnsi="Courier New" w:cs="Courier New"/>
-                          <w:sz w:val="20"/>
-                          <w:szCs w:val="20"/>
-                        </w:rPr>
-                        <w:t>() {</w:t>
+                      <w:r>
+                        <w:rPr>
+                          <w:rFonts w:ascii="Courier New" w:hAnsi="Courier New" w:cs="Courier New"/>
+                          <w:sz w:val="20"/>
+                          <w:szCs w:val="20"/>
+                        </w:rPr>
+                        <w:t>function onHangup() {</w:t>
                       </w:r>
                     </w:p>
                     <w:p>
@@ -4636,69 +3380,13 @@
                           <w:szCs w:val="20"/>
                         </w:rPr>
                       </w:pPr>
-                      <w:proofErr w:type="spellStart"/>
-                      <w:proofErr w:type="gramStart"/>
-                      <w:r>
-                        <w:rPr>
-                          <w:rFonts w:ascii="Courier New" w:hAnsi="Courier New" w:cs="Courier New"/>
-                          <w:sz w:val="20"/>
-                          <w:szCs w:val="20"/>
-                        </w:rPr>
-                        <w:t>document.getElementById</w:t>
-                      </w:r>
-                      <w:proofErr w:type="spellEnd"/>
-                      <w:r>
-                        <w:rPr>
-                          <w:rFonts w:ascii="Courier New" w:hAnsi="Courier New" w:cs="Courier New"/>
-                          <w:sz w:val="20"/>
-                          <w:szCs w:val="20"/>
-                        </w:rPr>
-                        <w:t>(</w:t>
-                      </w:r>
-                      <w:proofErr w:type="gramEnd"/>
-                      <w:r>
-                        <w:rPr>
-                          <w:rFonts w:ascii="Courier New" w:hAnsi="Courier New" w:cs="Courier New"/>
-                          <w:sz w:val="20"/>
-                          <w:szCs w:val="20"/>
-                        </w:rPr>
-                        <w:t>'</w:t>
-                      </w:r>
-                      <w:proofErr w:type="spellStart"/>
-                      <w:r>
-                        <w:rPr>
-                          <w:rFonts w:ascii="Courier New" w:hAnsi="Courier New" w:cs="Courier New"/>
-                          <w:sz w:val="20"/>
-                          <w:szCs w:val="20"/>
-                        </w:rPr>
-                        <w:t>divCalling</w:t>
-                      </w:r>
-                      <w:proofErr w:type="spellEnd"/>
-                      <w:r>
-                        <w:rPr>
-                          <w:rFonts w:ascii="Courier New" w:hAnsi="Courier New" w:cs="Courier New"/>
-                          <w:sz w:val="20"/>
-                          <w:szCs w:val="20"/>
-                        </w:rPr>
-                        <w:t>').</w:t>
-                      </w:r>
-                      <w:proofErr w:type="spellStart"/>
-                      <w:r>
-                        <w:rPr>
-                          <w:rFonts w:ascii="Courier New" w:hAnsi="Courier New" w:cs="Courier New"/>
-                          <w:sz w:val="20"/>
-                          <w:szCs w:val="20"/>
-                        </w:rPr>
-                        <w:t>style.display</w:t>
-                      </w:r>
-                      <w:proofErr w:type="spellEnd"/>
-                      <w:r>
-                        <w:rPr>
-                          <w:rFonts w:ascii="Courier New" w:hAnsi="Courier New" w:cs="Courier New"/>
-                          <w:sz w:val="20"/>
-                          <w:szCs w:val="20"/>
-                        </w:rPr>
-                        <w:t xml:space="preserve"> = "none";</w:t>
+                      <w:r>
+                        <w:rPr>
+                          <w:rFonts w:ascii="Courier New" w:hAnsi="Courier New" w:cs="Courier New"/>
+                          <w:sz w:val="20"/>
+                          <w:szCs w:val="20"/>
+                        </w:rPr>
+                        <w:t>document.getElementById('divCalling').style.display = "none";</w:t>
                       </w:r>
                     </w:p>
                     <w:p>
@@ -4738,27 +3426,14 @@
                           <w:szCs w:val="20"/>
                         </w:rPr>
                       </w:pPr>
-                      <w:proofErr w:type="spellStart"/>
-                      <w:proofErr w:type="gramStart"/>
-                      <w:r>
-                        <w:rPr>
-                          <w:rFonts w:ascii="Courier New" w:hAnsi="Courier New" w:cs="Courier New"/>
-                          <w:sz w:val="20"/>
-                          <w:szCs w:val="20"/>
-                        </w:rPr>
-                        <w:t>var</w:t>
-                      </w:r>
-                      <w:proofErr w:type="spellEnd"/>
-                      <w:proofErr w:type="gramEnd"/>
-                      <w:r>
-                        <w:rPr>
-                          <w:rFonts w:ascii="Courier New" w:hAnsi="Courier New" w:cs="Courier New"/>
-                          <w:sz w:val="20"/>
-                          <w:szCs w:val="20"/>
-                        </w:rPr>
-                        <w:t xml:space="preserve"> </w:t>
-                      </w:r>
-                      <w:proofErr w:type="spellStart"/>
+                      <w:r>
+                        <w:rPr>
+                          <w:rFonts w:ascii="Courier New" w:hAnsi="Courier New" w:cs="Courier New"/>
+                          <w:sz w:val="20"/>
+                          <w:szCs w:val="20"/>
+                        </w:rPr>
+                        <w:t xml:space="preserve">var </w:t>
+                      </w:r>
                       <w:r>
                         <w:rPr>
                           <w:rFonts w:ascii="Courier New" w:hAnsi="Courier New" w:cs="Courier New"/>
@@ -4773,16 +3448,7 @@
                           <w:sz w:val="20"/>
                           <w:szCs w:val="20"/>
                         </w:rPr>
-                        <w:t>arams</w:t>
-                      </w:r>
-                      <w:proofErr w:type="spellEnd"/>
-                      <w:r>
-                        <w:rPr>
-                          <w:rFonts w:ascii="Courier New" w:hAnsi="Courier New" w:cs="Courier New"/>
-                          <w:sz w:val="20"/>
-                          <w:szCs w:val="20"/>
-                        </w:rPr>
-                        <w:t xml:space="preserve"> = {</w:t>
+                        <w:t>arams = {</w:t>
                       </w:r>
                     </w:p>
                     <w:p>
@@ -4794,25 +3460,13 @@
                           <w:szCs w:val="20"/>
                         </w:rPr>
                       </w:pPr>
-                      <w:proofErr w:type="spellStart"/>
-                      <w:proofErr w:type="gramStart"/>
-                      <w:r>
-                        <w:rPr>
-                          <w:rFonts w:ascii="Courier New" w:hAnsi="Courier New" w:cs="Courier New"/>
-                          <w:sz w:val="20"/>
-                          <w:szCs w:val="20"/>
-                        </w:rPr>
-                        <w:t>forceRTMP</w:t>
-                      </w:r>
-                      <w:proofErr w:type="spellEnd"/>
-                      <w:proofErr w:type="gramEnd"/>
-                      <w:r>
-                        <w:rPr>
-                          <w:rFonts w:ascii="Courier New" w:hAnsi="Courier New" w:cs="Courier New"/>
-                          <w:sz w:val="20"/>
-                          <w:szCs w:val="20"/>
-                        </w:rPr>
-                        <w:t>: true,</w:t>
+                      <w:r>
+                        <w:rPr>
+                          <w:rFonts w:ascii="Courier New" w:hAnsi="Courier New" w:cs="Courier New"/>
+                          <w:sz w:val="20"/>
+                          <w:szCs w:val="20"/>
+                        </w:rPr>
+                        <w:t>forceRTMP: true,</w:t>
                       </w:r>
                     </w:p>
                     <w:p>
@@ -4847,43 +3501,13 @@
                         </w:rPr>
                         <w:tab/>
                       </w:r>
-                      <w:proofErr w:type="spellStart"/>
-                      <w:proofErr w:type="gramStart"/>
-                      <w:r>
-                        <w:rPr>
-                          <w:rFonts w:ascii="Courier New" w:hAnsi="Courier New" w:cs="Courier New"/>
-                          <w:sz w:val="20"/>
-                          <w:szCs w:val="20"/>
-                        </w:rPr>
-                        <w:t>wsUrl</w:t>
-                      </w:r>
-                      <w:proofErr w:type="spellEnd"/>
-                      <w:proofErr w:type="gramEnd"/>
-                      <w:r>
-                        <w:rPr>
-                          <w:rFonts w:ascii="Courier New" w:hAnsi="Courier New" w:cs="Courier New"/>
-                          <w:sz w:val="20"/>
-                          <w:szCs w:val="20"/>
-                        </w:rPr>
-                        <w:t>: '</w:t>
-                      </w:r>
-                      <w:proofErr w:type="spellStart"/>
-                      <w:r>
-                        <w:rPr>
-                          <w:rFonts w:ascii="Courier New" w:hAnsi="Courier New" w:cs="Courier New"/>
-                          <w:sz w:val="20"/>
-                          <w:szCs w:val="20"/>
-                        </w:rPr>
-                        <w:t>ws</w:t>
-                      </w:r>
-                      <w:proofErr w:type="spellEnd"/>
-                      <w:r>
-                        <w:rPr>
-                          <w:rFonts w:ascii="Courier New" w:hAnsi="Courier New" w:cs="Courier New"/>
-                          <w:sz w:val="20"/>
-                          <w:szCs w:val="20"/>
-                        </w:rPr>
-                        <w:t>://10.26.0.41:8080',</w:t>
+                      <w:r>
+                        <w:rPr>
+                          <w:rFonts w:ascii="Courier New" w:hAnsi="Courier New" w:cs="Courier New"/>
+                          <w:sz w:val="20"/>
+                          <w:szCs w:val="20"/>
+                        </w:rPr>
+                        <w:t>wsUrl: 'ws://10.26.0.41:8080',</w:t>
                       </w:r>
                     </w:p>
                     <w:p>
@@ -4895,43 +3519,13 @@
                           <w:szCs w:val="20"/>
                         </w:rPr>
                       </w:pPr>
-                      <w:proofErr w:type="spellStart"/>
-                      <w:proofErr w:type="gramStart"/>
-                      <w:r>
-                        <w:rPr>
-                          <w:rFonts w:ascii="Courier New" w:hAnsi="Courier New" w:cs="Courier New"/>
-                          <w:sz w:val="20"/>
-                          <w:szCs w:val="20"/>
-                        </w:rPr>
-                        <w:t>rtmpUrl</w:t>
-                      </w:r>
-                      <w:proofErr w:type="spellEnd"/>
-                      <w:proofErr w:type="gramEnd"/>
-                      <w:r>
-                        <w:rPr>
-                          <w:rFonts w:ascii="Courier New" w:hAnsi="Courier New" w:cs="Courier New"/>
-                          <w:sz w:val="20"/>
-                          <w:szCs w:val="20"/>
-                        </w:rPr>
-                        <w:t>: '</w:t>
-                      </w:r>
-                      <w:proofErr w:type="spellStart"/>
-                      <w:r>
-                        <w:rPr>
-                          <w:rFonts w:ascii="Courier New" w:hAnsi="Courier New" w:cs="Courier New"/>
-                          <w:sz w:val="20"/>
-                          <w:szCs w:val="20"/>
-                        </w:rPr>
-                        <w:t>rtmp</w:t>
-                      </w:r>
-                      <w:proofErr w:type="spellEnd"/>
-                      <w:r>
-                        <w:rPr>
-                          <w:rFonts w:ascii="Courier New" w:hAnsi="Courier New" w:cs="Courier New"/>
-                          <w:sz w:val="20"/>
-                          <w:szCs w:val="20"/>
-                        </w:rPr>
-                        <w:t>://10.26.0.41/sip',</w:t>
+                      <w:r>
+                        <w:rPr>
+                          <w:rFonts w:ascii="Courier New" w:hAnsi="Courier New" w:cs="Courier New"/>
+                          <w:sz w:val="20"/>
+                          <w:szCs w:val="20"/>
+                        </w:rPr>
+                        <w:t>rtmpUrl: 'rtmp://10.26.0.41/sip',</w:t>
                       </w:r>
                     </w:p>
                     <w:p>
@@ -4943,41 +3537,13 @@
                           <w:szCs w:val="20"/>
                         </w:rPr>
                       </w:pPr>
-                      <w:proofErr w:type="gramStart"/>
-                      <w:r>
-                        <w:rPr>
-                          <w:rFonts w:ascii="Courier New" w:hAnsi="Courier New" w:cs="Courier New"/>
-                          <w:sz w:val="20"/>
-                          <w:szCs w:val="20"/>
-                        </w:rPr>
-                        <w:t>realm</w:t>
-                      </w:r>
-                      <w:proofErr w:type="gramEnd"/>
-                      <w:r>
-                        <w:rPr>
-                          <w:rFonts w:ascii="Courier New" w:hAnsi="Courier New" w:cs="Courier New"/>
-                          <w:sz w:val="20"/>
-                          <w:szCs w:val="20"/>
-                        </w:rPr>
-                        <w:t xml:space="preserve">: </w:t>
-                      </w:r>
-                      <w:proofErr w:type="spellStart"/>
-                      <w:r>
-                        <w:rPr>
-                          <w:rFonts w:ascii="Courier New" w:hAnsi="Courier New" w:cs="Courier New"/>
-                          <w:sz w:val="20"/>
-                          <w:szCs w:val="20"/>
-                        </w:rPr>
-                        <w:t>document.getElementById</w:t>
-                      </w:r>
-                      <w:proofErr w:type="spellEnd"/>
-                      <w:r>
-                        <w:rPr>
-                          <w:rFonts w:ascii="Courier New" w:hAnsi="Courier New" w:cs="Courier New"/>
-                          <w:sz w:val="20"/>
-                          <w:szCs w:val="20"/>
-                        </w:rPr>
-                        <w:t>('realm').value,</w:t>
+                      <w:r>
+                        <w:rPr>
+                          <w:rFonts w:ascii="Courier New" w:hAnsi="Courier New" w:cs="Courier New"/>
+                          <w:sz w:val="20"/>
+                          <w:szCs w:val="20"/>
+                        </w:rPr>
+                        <w:t>realm: document.getElementById('realm').value,</w:t>
                       </w:r>
                     </w:p>
                     <w:p>
@@ -4989,61 +3555,13 @@
                           <w:szCs w:val="20"/>
                         </w:rPr>
                       </w:pPr>
-                      <w:proofErr w:type="spellStart"/>
-                      <w:proofErr w:type="gramStart"/>
-                      <w:r>
-                        <w:rPr>
-                          <w:rFonts w:ascii="Courier New" w:hAnsi="Courier New" w:cs="Courier New"/>
-                          <w:sz w:val="20"/>
-                          <w:szCs w:val="20"/>
-                        </w:rPr>
-                        <w:t>privateIdentity</w:t>
-                      </w:r>
-                      <w:proofErr w:type="spellEnd"/>
-                      <w:proofErr w:type="gramEnd"/>
-                      <w:r>
-                        <w:rPr>
-                          <w:rFonts w:ascii="Courier New" w:hAnsi="Courier New" w:cs="Courier New"/>
-                          <w:sz w:val="20"/>
-                          <w:szCs w:val="20"/>
-                        </w:rPr>
-                        <w:t xml:space="preserve">: </w:t>
-                      </w:r>
-                      <w:proofErr w:type="spellStart"/>
-                      <w:r>
-                        <w:rPr>
-                          <w:rFonts w:ascii="Courier New" w:hAnsi="Courier New" w:cs="Courier New"/>
-                          <w:sz w:val="20"/>
-                          <w:szCs w:val="20"/>
-                        </w:rPr>
-                        <w:t>document.getElementById</w:t>
-                      </w:r>
-                      <w:proofErr w:type="spellEnd"/>
-                      <w:r>
-                        <w:rPr>
-                          <w:rFonts w:ascii="Courier New" w:hAnsi="Courier New" w:cs="Courier New"/>
-                          <w:sz w:val="20"/>
-                          <w:szCs w:val="20"/>
-                        </w:rPr>
-                        <w:t>('</w:t>
-                      </w:r>
-                      <w:proofErr w:type="spellStart"/>
-                      <w:r>
-                        <w:rPr>
-                          <w:rFonts w:ascii="Courier New" w:hAnsi="Courier New" w:cs="Courier New"/>
-                          <w:sz w:val="20"/>
-                          <w:szCs w:val="20"/>
-                        </w:rPr>
-                        <w:t>privateIdentity</w:t>
-                      </w:r>
-                      <w:proofErr w:type="spellEnd"/>
-                      <w:r>
-                        <w:rPr>
-                          <w:rFonts w:ascii="Courier New" w:hAnsi="Courier New" w:cs="Courier New"/>
-                          <w:sz w:val="20"/>
-                          <w:szCs w:val="20"/>
-                        </w:rPr>
-                        <w:t>').value,</w:t>
+                      <w:r>
+                        <w:rPr>
+                          <w:rFonts w:ascii="Courier New" w:hAnsi="Courier New" w:cs="Courier New"/>
+                          <w:sz w:val="20"/>
+                          <w:szCs w:val="20"/>
+                        </w:rPr>
+                        <w:t>privateIdentity: document.getElementById('privateIdentity').value,</w:t>
                       </w:r>
                     </w:p>
                     <w:p>
@@ -5055,61 +3573,13 @@
                           <w:szCs w:val="20"/>
                         </w:rPr>
                       </w:pPr>
-                      <w:proofErr w:type="spellStart"/>
-                      <w:proofErr w:type="gramStart"/>
-                      <w:r>
-                        <w:rPr>
-                          <w:rFonts w:ascii="Courier New" w:hAnsi="Courier New" w:cs="Courier New"/>
-                          <w:sz w:val="20"/>
-                          <w:szCs w:val="20"/>
-                        </w:rPr>
-                        <w:t>publicIdentity</w:t>
-                      </w:r>
-                      <w:proofErr w:type="spellEnd"/>
-                      <w:proofErr w:type="gramEnd"/>
-                      <w:r>
-                        <w:rPr>
-                          <w:rFonts w:ascii="Courier New" w:hAnsi="Courier New" w:cs="Courier New"/>
-                          <w:sz w:val="20"/>
-                          <w:szCs w:val="20"/>
-                        </w:rPr>
-                        <w:t xml:space="preserve">: </w:t>
-                      </w:r>
-                      <w:proofErr w:type="spellStart"/>
-                      <w:r>
-                        <w:rPr>
-                          <w:rFonts w:ascii="Courier New" w:hAnsi="Courier New" w:cs="Courier New"/>
-                          <w:sz w:val="20"/>
-                          <w:szCs w:val="20"/>
-                        </w:rPr>
-                        <w:t>document.getElementById</w:t>
-                      </w:r>
-                      <w:proofErr w:type="spellEnd"/>
-                      <w:r>
-                        <w:rPr>
-                          <w:rFonts w:ascii="Courier New" w:hAnsi="Courier New" w:cs="Courier New"/>
-                          <w:sz w:val="20"/>
-                          <w:szCs w:val="20"/>
-                        </w:rPr>
-                        <w:t>('</w:t>
-                      </w:r>
-                      <w:proofErr w:type="spellStart"/>
-                      <w:r>
-                        <w:rPr>
-                          <w:rFonts w:ascii="Courier New" w:hAnsi="Courier New" w:cs="Courier New"/>
-                          <w:sz w:val="20"/>
-                          <w:szCs w:val="20"/>
-                        </w:rPr>
-                        <w:t>publicIdentity</w:t>
-                      </w:r>
-                      <w:proofErr w:type="spellEnd"/>
-                      <w:r>
-                        <w:rPr>
-                          <w:rFonts w:ascii="Courier New" w:hAnsi="Courier New" w:cs="Courier New"/>
-                          <w:sz w:val="20"/>
-                          <w:szCs w:val="20"/>
-                        </w:rPr>
-                        <w:t>').value,</w:t>
+                      <w:r>
+                        <w:rPr>
+                          <w:rFonts w:ascii="Courier New" w:hAnsi="Courier New" w:cs="Courier New"/>
+                          <w:sz w:val="20"/>
+                          <w:szCs w:val="20"/>
+                        </w:rPr>
+                        <w:t>publicIdentity: document.getElementById('publicIdentity').value,</w:t>
                       </w:r>
                     </w:p>
                     <w:p>
@@ -5121,41 +3591,13 @@
                           <w:szCs w:val="20"/>
                         </w:rPr>
                       </w:pPr>
-                      <w:proofErr w:type="gramStart"/>
-                      <w:r>
-                        <w:rPr>
-                          <w:rFonts w:ascii="Courier New" w:hAnsi="Courier New" w:cs="Courier New"/>
-                          <w:sz w:val="20"/>
-                          <w:szCs w:val="20"/>
-                        </w:rPr>
-                        <w:t>password</w:t>
-                      </w:r>
-                      <w:proofErr w:type="gramEnd"/>
-                      <w:r>
-                        <w:rPr>
-                          <w:rFonts w:ascii="Courier New" w:hAnsi="Courier New" w:cs="Courier New"/>
-                          <w:sz w:val="20"/>
-                          <w:szCs w:val="20"/>
-                        </w:rPr>
-                        <w:t xml:space="preserve">: </w:t>
-                      </w:r>
-                      <w:proofErr w:type="spellStart"/>
-                      <w:r>
-                        <w:rPr>
-                          <w:rFonts w:ascii="Courier New" w:hAnsi="Courier New" w:cs="Courier New"/>
-                          <w:sz w:val="20"/>
-                          <w:szCs w:val="20"/>
-                        </w:rPr>
-                        <w:t>document.getElementById</w:t>
-                      </w:r>
-                      <w:proofErr w:type="spellEnd"/>
-                      <w:r>
-                        <w:rPr>
-                          <w:rFonts w:ascii="Courier New" w:hAnsi="Courier New" w:cs="Courier New"/>
-                          <w:sz w:val="20"/>
-                          <w:szCs w:val="20"/>
-                        </w:rPr>
-                        <w:t>('password').value,</w:t>
+                      <w:r>
+                        <w:rPr>
+                          <w:rFonts w:ascii="Courier New" w:hAnsi="Courier New" w:cs="Courier New"/>
+                          <w:sz w:val="20"/>
+                          <w:szCs w:val="20"/>
+                        </w:rPr>
+                        <w:t>password: document.getElementById('password').value,</w:t>
                       </w:r>
                     </w:p>
                     <w:p>
@@ -5167,25 +3609,13 @@
                           <w:szCs w:val="20"/>
                         </w:rPr>
                       </w:pPr>
-                      <w:proofErr w:type="spellStart"/>
-                      <w:proofErr w:type="gramStart"/>
-                      <w:r>
-                        <w:rPr>
-                          <w:rFonts w:ascii="Courier New" w:hAnsi="Courier New" w:cs="Courier New"/>
-                          <w:sz w:val="20"/>
-                          <w:szCs w:val="20"/>
-                        </w:rPr>
-                        <w:t>onAccepted</w:t>
-                      </w:r>
-                      <w:proofErr w:type="spellEnd"/>
-                      <w:proofErr w:type="gramEnd"/>
-                      <w:r>
-                        <w:rPr>
-                          <w:rFonts w:ascii="Courier New" w:hAnsi="Courier New" w:cs="Courier New"/>
-                          <w:sz w:val="20"/>
-                          <w:szCs w:val="20"/>
-                        </w:rPr>
-                        <w:t xml:space="preserve">: </w:t>
+                      <w:r>
+                        <w:rPr>
+                          <w:rFonts w:ascii="Courier New" w:hAnsi="Courier New" w:cs="Courier New"/>
+                          <w:sz w:val="20"/>
+                          <w:szCs w:val="20"/>
+                        </w:rPr>
+                        <w:t xml:space="preserve">onAccepted: </w:t>
                       </w:r>
                       <w:r>
                         <w:rPr>
@@ -5213,25 +3643,13 @@
                           <w:szCs w:val="20"/>
                         </w:rPr>
                       </w:pPr>
-                      <w:proofErr w:type="spellStart"/>
-                      <w:proofErr w:type="gramStart"/>
-                      <w:r>
-                        <w:rPr>
-                          <w:rFonts w:ascii="Courier New" w:hAnsi="Courier New" w:cs="Courier New"/>
-                          <w:sz w:val="20"/>
-                          <w:szCs w:val="20"/>
-                        </w:rPr>
-                        <w:t>onConnected</w:t>
-                      </w:r>
-                      <w:proofErr w:type="spellEnd"/>
-                      <w:proofErr w:type="gramEnd"/>
-                      <w:r>
-                        <w:rPr>
-                          <w:rFonts w:ascii="Courier New" w:hAnsi="Courier New" w:cs="Courier New"/>
-                          <w:sz w:val="20"/>
-                          <w:szCs w:val="20"/>
-                        </w:rPr>
-                        <w:t xml:space="preserve">: </w:t>
+                      <w:r>
+                        <w:rPr>
+                          <w:rFonts w:ascii="Courier New" w:hAnsi="Courier New" w:cs="Courier New"/>
+                          <w:sz w:val="20"/>
+                          <w:szCs w:val="20"/>
+                        </w:rPr>
+                        <w:t xml:space="preserve">onConnected: </w:t>
                       </w:r>
                       <w:r>
                         <w:rPr>
@@ -5259,8 +3677,14 @@
                           <w:szCs w:val="20"/>
                         </w:rPr>
                       </w:pPr>
-                      <w:proofErr w:type="spellStart"/>
-                      <w:proofErr w:type="gramStart"/>
+                      <w:r>
+                        <w:rPr>
+                          <w:rFonts w:ascii="Courier New" w:hAnsi="Courier New" w:cs="Courier New"/>
+                          <w:sz w:val="20"/>
+                          <w:szCs w:val="20"/>
+                        </w:rPr>
+                        <w:t xml:space="preserve">onHangup: </w:t>
+                      </w:r>
                       <w:r>
                         <w:rPr>
                           <w:rFonts w:ascii="Courier New" w:hAnsi="Courier New" w:cs="Courier New"/>
@@ -5269,26 +3693,6 @@
                         </w:rPr>
                         <w:t>onHangup</w:t>
                       </w:r>
-                      <w:proofErr w:type="spellEnd"/>
-                      <w:proofErr w:type="gramEnd"/>
-                      <w:r>
-                        <w:rPr>
-                          <w:rFonts w:ascii="Courier New" w:hAnsi="Courier New" w:cs="Courier New"/>
-                          <w:sz w:val="20"/>
-                          <w:szCs w:val="20"/>
-                        </w:rPr>
-                        <w:t xml:space="preserve">: </w:t>
-                      </w:r>
-                      <w:proofErr w:type="spellStart"/>
-                      <w:r>
-                        <w:rPr>
-                          <w:rFonts w:ascii="Courier New" w:hAnsi="Courier New" w:cs="Courier New"/>
-                          <w:sz w:val="20"/>
-                          <w:szCs w:val="20"/>
-                        </w:rPr>
-                        <w:t>onHangup</w:t>
-                      </w:r>
-                      <w:proofErr w:type="spellEnd"/>
                       <w:r>
                         <w:rPr>
                           <w:rFonts w:ascii="Courier New" w:hAnsi="Courier New" w:cs="Courier New"/>
@@ -5307,8 +3711,14 @@
                           <w:szCs w:val="20"/>
                         </w:rPr>
                       </w:pPr>
-                      <w:proofErr w:type="spellStart"/>
-                      <w:proofErr w:type="gramStart"/>
+                      <w:r>
+                        <w:rPr>
+                          <w:rFonts w:ascii="Courier New" w:hAnsi="Courier New" w:cs="Courier New"/>
+                          <w:sz w:val="20"/>
+                          <w:szCs w:val="20"/>
+                        </w:rPr>
+                        <w:t xml:space="preserve">onIncoming: </w:t>
+                      </w:r>
                       <w:r>
                         <w:rPr>
                           <w:rFonts w:ascii="Courier New" w:hAnsi="Courier New" w:cs="Courier New"/>
@@ -5317,26 +3727,6 @@
                         </w:rPr>
                         <w:t>onIncoming</w:t>
                       </w:r>
-                      <w:proofErr w:type="spellEnd"/>
-                      <w:proofErr w:type="gramEnd"/>
-                      <w:r>
-                        <w:rPr>
-                          <w:rFonts w:ascii="Courier New" w:hAnsi="Courier New" w:cs="Courier New"/>
-                          <w:sz w:val="20"/>
-                          <w:szCs w:val="20"/>
-                        </w:rPr>
-                        <w:t xml:space="preserve">: </w:t>
-                      </w:r>
-                      <w:proofErr w:type="spellStart"/>
-                      <w:r>
-                        <w:rPr>
-                          <w:rFonts w:ascii="Courier New" w:hAnsi="Courier New" w:cs="Courier New"/>
-                          <w:sz w:val="20"/>
-                          <w:szCs w:val="20"/>
-                        </w:rPr>
-                        <w:t>onIncoming</w:t>
-                      </w:r>
-                      <w:proofErr w:type="spellEnd"/>
                       <w:r>
                         <w:rPr>
                           <w:rFonts w:ascii="Courier New" w:hAnsi="Courier New" w:cs="Courier New"/>
@@ -5355,33 +3745,13 @@
                           <w:szCs w:val="20"/>
                         </w:rPr>
                       </w:pPr>
-                      <w:proofErr w:type="spellStart"/>
-                      <w:proofErr w:type="gramStart"/>
-                      <w:r>
-                        <w:rPr>
-                          <w:rFonts w:ascii="Courier New" w:hAnsi="Courier New" w:cs="Courier New"/>
-                          <w:sz w:val="20"/>
-                          <w:szCs w:val="20"/>
-                        </w:rPr>
-                        <w:t>onTransfer</w:t>
-                      </w:r>
-                      <w:proofErr w:type="spellEnd"/>
-                      <w:proofErr w:type="gramEnd"/>
-                      <w:r>
-                        <w:rPr>
-                          <w:rFonts w:ascii="Courier New" w:hAnsi="Courier New" w:cs="Courier New"/>
-                          <w:sz w:val="20"/>
-                          <w:szCs w:val="20"/>
-                        </w:rPr>
-                        <w:t xml:space="preserve">: </w:t>
-                      </w:r>
-                      <w:r>
-                        <w:rPr>
-                          <w:rFonts w:ascii="Courier New" w:hAnsi="Courier New" w:cs="Courier New"/>
-                          <w:sz w:val="20"/>
-                          <w:szCs w:val="20"/>
-                        </w:rPr>
-                        <w:t>function() { /*****/ },</w:t>
+                      <w:r>
+                        <w:rPr>
+                          <w:rFonts w:ascii="Courier New" w:hAnsi="Courier New" w:cs="Courier New"/>
+                          <w:sz w:val="20"/>
+                          <w:szCs w:val="20"/>
+                        </w:rPr>
+                        <w:t>onCancel: function(cancelDetails) { /*****/ },</w:t>
                       </w:r>
                     </w:p>
                     <w:p>
@@ -5393,49 +3763,21 @@
                           <w:szCs w:val="20"/>
                         </w:rPr>
                       </w:pPr>
-                      <w:proofErr w:type="spellStart"/>
-                      <w:proofErr w:type="gramStart"/>
-                      <w:r>
-                        <w:rPr>
-                          <w:rFonts w:ascii="Courier New" w:hAnsi="Courier New" w:cs="Courier New"/>
-                          <w:sz w:val="20"/>
-                          <w:szCs w:val="20"/>
-                        </w:rPr>
-                        <w:t>on</w:t>
-                      </w:r>
-                      <w:r>
-                        <w:rPr>
-                          <w:rFonts w:ascii="Courier New" w:hAnsi="Courier New" w:cs="Courier New"/>
-                          <w:sz w:val="20"/>
-                          <w:szCs w:val="20"/>
-                        </w:rPr>
-                        <w:t>Notified</w:t>
-                      </w:r>
-                      <w:proofErr w:type="spellEnd"/>
-                      <w:proofErr w:type="gramEnd"/>
-                      <w:r>
-                        <w:rPr>
-                          <w:rFonts w:ascii="Courier New" w:hAnsi="Courier New" w:cs="Courier New"/>
-                          <w:sz w:val="20"/>
-                          <w:szCs w:val="20"/>
-                        </w:rPr>
-                        <w:t>: function(</w:t>
-                      </w:r>
-                      <w:r>
-                        <w:rPr>
-                          <w:rFonts w:ascii="Courier New" w:hAnsi="Courier New" w:cs="Courier New"/>
-                          <w:sz w:val="20"/>
-                          <w:szCs w:val="20"/>
-                        </w:rPr>
-                        <w:t>notification</w:t>
-                      </w:r>
-                      <w:r>
-                        <w:rPr>
-                          <w:rFonts w:ascii="Courier New" w:hAnsi="Courier New" w:cs="Courier New"/>
-                          <w:sz w:val="20"/>
-                          <w:szCs w:val="20"/>
-                        </w:rPr>
-                        <w:t>) { /*****/ },</w:t>
+                      <w:r>
+                        <w:rPr>
+                          <w:rFonts w:ascii="Courier New" w:hAnsi="Courier New" w:cs="Courier New"/>
+                          <w:sz w:val="20"/>
+                          <w:szCs w:val="20"/>
+                        </w:rPr>
+                        <w:t xml:space="preserve">onTransfer: </w:t>
+                      </w:r>
+                      <w:r>
+                        <w:rPr>
+                          <w:rFonts w:ascii="Courier New" w:hAnsi="Courier New" w:cs="Courier New"/>
+                          <w:sz w:val="20"/>
+                          <w:szCs w:val="20"/>
+                        </w:rPr>
+                        <w:t>function() { /*****/ },</w:t>
                       </w:r>
                     </w:p>
                     <w:p>
@@ -5447,8 +3789,6 @@
                           <w:szCs w:val="20"/>
                         </w:rPr>
                       </w:pPr>
-                      <w:proofErr w:type="spellStart"/>
-                      <w:proofErr w:type="gramStart"/>
                       <w:r>
                         <w:rPr>
                           <w:rFonts w:ascii="Courier New" w:hAnsi="Courier New" w:cs="Courier New"/>
@@ -5463,10 +3803,58 @@
                           <w:sz w:val="20"/>
                           <w:szCs w:val="20"/>
                         </w:rPr>
+                        <w:t>Notified</w:t>
+                      </w:r>
+                      <w:r>
+                        <w:rPr>
+                          <w:rFonts w:ascii="Courier New" w:hAnsi="Courier New" w:cs="Courier New"/>
+                          <w:sz w:val="20"/>
+                          <w:szCs w:val="20"/>
+                        </w:rPr>
+                        <w:t>: function(</w:t>
+                      </w:r>
+                      <w:r>
+                        <w:rPr>
+                          <w:rFonts w:ascii="Courier New" w:hAnsi="Courier New" w:cs="Courier New"/>
+                          <w:sz w:val="20"/>
+                          <w:szCs w:val="20"/>
+                        </w:rPr>
+                        <w:t>notification</w:t>
+                      </w:r>
+                      <w:r>
+                        <w:rPr>
+                          <w:rFonts w:ascii="Courier New" w:hAnsi="Courier New" w:cs="Courier New"/>
+                          <w:sz w:val="20"/>
+                          <w:szCs w:val="20"/>
+                        </w:rPr>
+                        <w:t>) { /*****/ },</w:t>
+                      </w:r>
+                    </w:p>
+                    <w:p>
+                      <w:pPr>
+                        <w:ind w:left="720" w:firstLine="720"/>
+                        <w:rPr>
+                          <w:rFonts w:ascii="Courier New" w:hAnsi="Courier New" w:cs="Courier New"/>
+                          <w:sz w:val="20"/>
+                          <w:szCs w:val="20"/>
+                        </w:rPr>
+                      </w:pPr>
+                      <w:r>
+                        <w:rPr>
+                          <w:rFonts w:ascii="Courier New" w:hAnsi="Courier New" w:cs="Courier New"/>
+                          <w:sz w:val="20"/>
+                          <w:szCs w:val="20"/>
+                        </w:rPr>
+                        <w:t>on</w:t>
+                      </w:r>
+                      <w:r>
+                        <w:rPr>
+                          <w:rFonts w:ascii="Courier New" w:hAnsi="Courier New" w:cs="Courier New"/>
+                          <w:sz w:val="20"/>
+                          <w:szCs w:val="20"/>
+                        </w:rPr>
                         <w:t>Error</w:t>
                       </w:r>
-                      <w:proofErr w:type="spellEnd"/>
-                      <w:proofErr w:type="gramEnd"/>
                       <w:r>
                         <w:rPr>
                           <w:rFonts w:ascii="Courier New" w:hAnsi="Courier New" w:cs="Courier New"/>
@@ -5509,15 +3897,8 @@
                         </w:rPr>
                         <w:t>};</w:t>
                       </w:r>
-                    </w:p>
-                    <w:p>
-                      <w:pPr>
-                        <w:rPr>
-                          <w:rFonts w:ascii="Courier New" w:hAnsi="Courier New" w:cs="Courier New"/>
-                          <w:sz w:val="20"/>
-                          <w:szCs w:val="20"/>
-                        </w:rPr>
-                      </w:pPr>
+                      <w:bookmarkStart w:id="1" w:name="_GoBack"/>
+                      <w:bookmarkEnd w:id="1"/>
                     </w:p>
                     <w:p>
                       <w:pPr>
@@ -5528,8 +3909,6 @@
                           <w:szCs w:val="20"/>
                         </w:rPr>
                       </w:pPr>
-                      <w:proofErr w:type="spellStart"/>
-                      <w:proofErr w:type="gramStart"/>
                       <w:r>
                         <w:rPr>
                           <w:rFonts w:ascii="Courier New" w:hAnsi="Courier New" w:cs="Courier New"/>
@@ -5546,7 +3925,6 @@
                         </w:rPr>
                         <w:t>register</w:t>
                       </w:r>
-                      <w:proofErr w:type="spellEnd"/>
                       <w:r>
                         <w:rPr>
                           <w:rFonts w:ascii="Courier New" w:hAnsi="Courier New" w:cs="Courier New"/>
@@ -5555,8 +3933,6 @@
                         </w:rPr>
                         <w:t>(</w:t>
                       </w:r>
-                      <w:proofErr w:type="spellStart"/>
-                      <w:proofErr w:type="gramEnd"/>
                       <w:r>
                         <w:rPr>
                           <w:rFonts w:ascii="Courier New" w:hAnsi="Courier New" w:cs="Courier New"/>
@@ -5565,7 +3941,6 @@
                         </w:rPr>
                         <w:t>registerParams</w:t>
                       </w:r>
-                      <w:proofErr w:type="spellEnd"/>
                       <w:r>
                         <w:rPr>
                           <w:rFonts w:ascii="Courier New" w:hAnsi="Courier New" w:cs="Courier New"/>
@@ -5660,7 +4035,6 @@
           <w:sz w:val="20"/>
           <w:szCs w:val="20"/>
         </w:rPr>
-        <w:lastRenderedPageBreak/>
         <w:t>In Example 2</w:t>
       </w:r>
       <w:r>
@@ -5755,47 +4129,7 @@
           <w:sz w:val="20"/>
           <w:szCs w:val="20"/>
         </w:rPr>
-        <w:t xml:space="preserve">Below is the complete list of notifications and errors that you can handle in the </w:t>
-      </w:r>
-      <w:proofErr w:type="spellStart"/>
-      <w:r>
-        <w:rPr>
-          <w:rFonts w:ascii="Verdana" w:hAnsi="Verdana"/>
-          <w:color w:val="282828"/>
-          <w:sz w:val="20"/>
-          <w:szCs w:val="20"/>
-        </w:rPr>
-        <w:t>onNotified</w:t>
-      </w:r>
-      <w:proofErr w:type="spellEnd"/>
-      <w:r>
-        <w:rPr>
-          <w:rFonts w:ascii="Verdana" w:hAnsi="Verdana"/>
-          <w:color w:val="282828"/>
-          <w:sz w:val="20"/>
-          <w:szCs w:val="20"/>
-        </w:rPr>
-        <w:t xml:space="preserve"> and </w:t>
-      </w:r>
-      <w:proofErr w:type="spellStart"/>
-      <w:r>
-        <w:rPr>
-          <w:rFonts w:ascii="Verdana" w:hAnsi="Verdana"/>
-          <w:color w:val="282828"/>
-          <w:sz w:val="20"/>
-          <w:szCs w:val="20"/>
-        </w:rPr>
-        <w:t>onError</w:t>
-      </w:r>
-      <w:proofErr w:type="spellEnd"/>
-      <w:r>
-        <w:rPr>
-          <w:rFonts w:ascii="Verdana" w:hAnsi="Verdana"/>
-          <w:color w:val="282828"/>
-          <w:sz w:val="20"/>
-          <w:szCs w:val="20"/>
-        </w:rPr>
-        <w:t xml:space="preserve"> callbacks.</w:t>
+        <w:t>Below is the complete list of notifications and errors that you can handle in the onNotified and onError callbacks.</w:t>
       </w:r>
       <w:r>
         <w:rPr>
@@ -6020,7 +4354,6 @@
                 <w:szCs w:val="20"/>
               </w:rPr>
             </w:pPr>
-            <w:proofErr w:type="spellStart"/>
             <w:r>
               <w:rPr>
                 <w:rFonts w:ascii="Verdana" w:hAnsi="Verdana"/>
@@ -6030,7 +4363,6 @@
               </w:rPr>
               <w:t>Occurence</w:t>
             </w:r>
-            <w:proofErr w:type="spellEnd"/>
           </w:p>
         </w:tc>
         <w:tc>
@@ -6167,7 +4499,6 @@
                 <w:szCs w:val="20"/>
               </w:rPr>
             </w:pPr>
-            <w:proofErr w:type="spellStart"/>
             <w:r>
               <w:rPr>
                 <w:rFonts w:ascii="Verdana" w:hAnsi="Verdana"/>
@@ -6179,7 +4510,6 @@
               </w:rPr>
               <w:t>WebRTC</w:t>
             </w:r>
-            <w:proofErr w:type="spellEnd"/>
           </w:p>
         </w:tc>
         <w:tc>
@@ -6245,7 +4575,6 @@
                 <w:szCs w:val="16"/>
               </w:rPr>
             </w:pPr>
-            <w:proofErr w:type="spellStart"/>
             <w:r>
               <w:rPr>
                 <w:rFonts w:ascii="Verdana" w:hAnsi="Verdana"/>
@@ -6256,7 +4585,6 @@
               </w:rPr>
               <w:t>server_not_reachable</w:t>
             </w:r>
-            <w:proofErr w:type="spellEnd"/>
           </w:p>
         </w:tc>
         <w:tc>
@@ -6846,7 +5174,6 @@
                 <w:szCs w:val="16"/>
               </w:rPr>
             </w:pPr>
-            <w:proofErr w:type="spellStart"/>
             <w:r>
               <w:rPr>
                 <w:rFonts w:ascii="Verdana" w:hAnsi="Verdana"/>
@@ -6857,7 +5184,6 @@
               </w:rPr>
               <w:t>overriding_registration</w:t>
             </w:r>
-            <w:proofErr w:type="spellEnd"/>
           </w:p>
         </w:tc>
         <w:tc>
@@ -7013,7 +5339,6 @@
                 <w:szCs w:val="16"/>
               </w:rPr>
             </w:pPr>
-            <w:proofErr w:type="spellStart"/>
             <w:r>
               <w:rPr>
                 <w:rFonts w:ascii="Verdana" w:hAnsi="Verdana"/>
@@ -7024,7 +5349,6 @@
               </w:rPr>
               <w:t>replaced_registration</w:t>
             </w:r>
-            <w:proofErr w:type="spellEnd"/>
           </w:p>
         </w:tc>
         <w:tc>
@@ -7170,7 +5494,6 @@
                 <w:szCs w:val="16"/>
               </w:rPr>
             </w:pPr>
-            <w:proofErr w:type="spellStart"/>
             <w:r>
               <w:rPr>
                 <w:rFonts w:ascii="Verdana" w:hAnsi="Verdana"/>
@@ -7181,7 +5504,6 @@
               </w:rPr>
               <w:t>voicemail_notification</w:t>
             </w:r>
-            <w:proofErr w:type="spellEnd"/>
           </w:p>
         </w:tc>
         <w:tc>
@@ -7328,7 +5650,6 @@
                 <w:szCs w:val="16"/>
               </w:rPr>
             </w:pPr>
-            <w:proofErr w:type="spellStart"/>
             <w:r>
               <w:rPr>
                 <w:rFonts w:ascii="Verdana" w:hAnsi="Verdana"/>
@@ -7339,7 +5660,6 @@
               </w:rPr>
               <w:t>unknown_notification</w:t>
             </w:r>
-            <w:proofErr w:type="spellEnd"/>
           </w:p>
         </w:tc>
         <w:tc>
@@ -7433,8 +5753,6 @@
               </w:rPr>
               <w:t>x</w:t>
             </w:r>
-            <w:bookmarkStart w:id="0" w:name="_GoBack"/>
-            <w:bookmarkEnd w:id="0"/>
           </w:p>
         </w:tc>
         <w:tc>
@@ -7639,7 +5957,6 @@
           <w:szCs w:val="20"/>
         </w:rPr>
       </w:pPr>
-      <w:proofErr w:type="spellStart"/>
       <w:r>
         <w:rPr>
           <w:rFonts w:ascii="Verdana" w:hAnsi="Verdana"/>
@@ -7651,7 +5968,6 @@
         </w:rPr>
         <w:t>init</w:t>
       </w:r>
-      <w:proofErr w:type="spellEnd"/>
       <w:r>
         <w:rPr>
           <w:rFonts w:ascii="Verdana" w:hAnsi="Verdana"/>
@@ -7740,37 +6056,7 @@
           <w:sz w:val="20"/>
           <w:szCs w:val="20"/>
         </w:rPr>
-        <w:t>: takes a SIP URL as the only parameter, and will try to call the following address (</w:t>
-      </w:r>
-      <w:proofErr w:type="spellStart"/>
-      <w:r>
-        <w:rPr>
-          <w:rFonts w:ascii="Verdana" w:hAnsi="Verdana"/>
-          <w:color w:val="282828"/>
-          <w:sz w:val="20"/>
-          <w:szCs w:val="20"/>
-        </w:rPr>
-        <w:t>eg</w:t>
-      </w:r>
-      <w:proofErr w:type="spellEnd"/>
-      <w:r>
-        <w:rPr>
-          <w:rFonts w:ascii="Verdana" w:hAnsi="Verdana"/>
-          <w:color w:val="282828"/>
-          <w:sz w:val="20"/>
-          <w:szCs w:val="20"/>
-        </w:rPr>
-        <w:t xml:space="preserve">: </w:t>
-      </w:r>
-      <w:proofErr w:type="spellStart"/>
-      <w:r>
-        <w:rPr>
-          <w:rFonts w:ascii="Verdana" w:hAnsi="Verdana"/>
-          <w:color w:val="282828"/>
-          <w:sz w:val="20"/>
-          <w:szCs w:val="20"/>
-        </w:rPr>
-        <w:t>kazoo.</w:t>
+        <w:t>: takes a SIP URL as the only parameter, and will try to call the following address (eg: kazoo.</w:t>
       </w:r>
       <w:r>
         <w:rPr>
@@ -7781,7 +6067,6 @@
         </w:rPr>
         <w:t>connect</w:t>
       </w:r>
-      <w:proofErr w:type="spellEnd"/>
       <w:r>
         <w:rPr>
           <w:rFonts w:ascii="Verdana" w:hAnsi="Verdana"/>
@@ -7816,8 +6101,6 @@
           <w:szCs w:val="20"/>
         </w:rPr>
       </w:pPr>
-      <w:proofErr w:type="spellStart"/>
-      <w:proofErr w:type="gramStart"/>
       <w:r>
         <w:rPr>
           <w:rFonts w:ascii="Verdana" w:hAnsi="Verdana"/>
@@ -7829,85 +6112,23 @@
         </w:rPr>
         <w:t>hangup</w:t>
       </w:r>
-      <w:proofErr w:type="spellEnd"/>
-      <w:proofErr w:type="gramEnd"/>
-      <w:r>
-        <w:rPr>
-          <w:rFonts w:ascii="Verdana" w:hAnsi="Verdana"/>
-          <w:color w:val="282828"/>
-          <w:sz w:val="20"/>
-          <w:szCs w:val="20"/>
-        </w:rPr>
-        <w:t xml:space="preserve">: no arguments needed, will </w:t>
-      </w:r>
-      <w:proofErr w:type="spellStart"/>
-      <w:r>
-        <w:rPr>
-          <w:rFonts w:ascii="Verdana" w:hAnsi="Verdana"/>
-          <w:color w:val="282828"/>
-          <w:sz w:val="20"/>
-          <w:szCs w:val="20"/>
-        </w:rPr>
-        <w:t>hangup</w:t>
-      </w:r>
-      <w:proofErr w:type="spellEnd"/>
-      <w:r>
-        <w:rPr>
-          <w:rFonts w:ascii="Verdana" w:hAnsi="Verdana"/>
-          <w:color w:val="282828"/>
-          <w:sz w:val="20"/>
-          <w:szCs w:val="20"/>
-        </w:rPr>
-        <w:t xml:space="preserve"> the current call.</w:t>
-      </w:r>
-      <w:r>
-        <w:rPr>
-          <w:rFonts w:ascii="Verdana" w:hAnsi="Verdana"/>
-          <w:color w:val="282828"/>
-          <w:sz w:val="20"/>
-          <w:szCs w:val="20"/>
-        </w:rPr>
-        <w:t xml:space="preserve"> (</w:t>
-      </w:r>
-      <w:proofErr w:type="spellStart"/>
-      <w:r>
-        <w:rPr>
-          <w:rFonts w:ascii="Verdana" w:hAnsi="Verdana"/>
-          <w:color w:val="282828"/>
-          <w:sz w:val="20"/>
-          <w:szCs w:val="20"/>
-        </w:rPr>
-        <w:t>eg</w:t>
-      </w:r>
-      <w:proofErr w:type="spellEnd"/>
-      <w:r>
-        <w:rPr>
-          <w:rFonts w:ascii="Verdana" w:hAnsi="Verdana"/>
-          <w:color w:val="282828"/>
-          <w:sz w:val="20"/>
-          <w:szCs w:val="20"/>
-        </w:rPr>
-        <w:t xml:space="preserve">: </w:t>
-      </w:r>
-      <w:proofErr w:type="spellStart"/>
-      <w:r>
-        <w:rPr>
-          <w:rFonts w:ascii="Verdana" w:hAnsi="Verdana"/>
-          <w:color w:val="282828"/>
-          <w:sz w:val="20"/>
-          <w:szCs w:val="20"/>
-        </w:rPr>
-        <w:t>kazoo.hangup</w:t>
-      </w:r>
-      <w:proofErr w:type="spellEnd"/>
-      <w:r>
-        <w:rPr>
-          <w:rFonts w:ascii="Verdana" w:hAnsi="Verdana"/>
-          <w:color w:val="282828"/>
-          <w:sz w:val="20"/>
-          <w:szCs w:val="20"/>
-        </w:rPr>
-        <w:t>());</w:t>
+      <w:r>
+        <w:rPr>
+          <w:rFonts w:ascii="Verdana" w:hAnsi="Verdana"/>
+          <w:color w:val="282828"/>
+          <w:sz w:val="20"/>
+          <w:szCs w:val="20"/>
+        </w:rPr>
+        <w:t>: no arguments needed, will hangup the current call.</w:t>
+      </w:r>
+      <w:r>
+        <w:rPr>
+          <w:rFonts w:ascii="Verdana" w:hAnsi="Verdana"/>
+          <w:color w:val="282828"/>
+          <w:sz w:val="20"/>
+          <w:szCs w:val="20"/>
+        </w:rPr>
+        <w:t xml:space="preserve"> (eg: kazoo.hangup());</w:t>
       </w:r>
     </w:p>
     <w:p>
@@ -7925,7 +6146,6 @@
           <w:szCs w:val="20"/>
         </w:rPr>
       </w:pPr>
-      <w:proofErr w:type="spellStart"/>
       <w:r>
         <w:rPr>
           <w:rFonts w:ascii="Verdana" w:hAnsi="Verdana"/>
@@ -7937,7 +6157,6 @@
         </w:rPr>
         <w:t>sendDTMF</w:t>
       </w:r>
-      <w:proofErr w:type="spellEnd"/>
       <w:r>
         <w:rPr>
           <w:rFonts w:ascii="Verdana" w:hAnsi="Verdana"/>
@@ -7972,47 +6191,7 @@
           <w:sz w:val="20"/>
           <w:szCs w:val="20"/>
         </w:rPr>
-        <w:t xml:space="preserve"> and send it as a DTMF to the platform (</w:t>
-      </w:r>
-      <w:proofErr w:type="spellStart"/>
-      <w:r>
-        <w:rPr>
-          <w:rFonts w:ascii="Verdana" w:hAnsi="Verdana"/>
-          <w:color w:val="282828"/>
-          <w:sz w:val="20"/>
-          <w:szCs w:val="20"/>
-        </w:rPr>
-        <w:t>eg</w:t>
-      </w:r>
-      <w:proofErr w:type="spellEnd"/>
-      <w:r>
-        <w:rPr>
-          <w:rFonts w:ascii="Verdana" w:hAnsi="Verdana"/>
-          <w:color w:val="282828"/>
-          <w:sz w:val="20"/>
-          <w:szCs w:val="20"/>
-        </w:rPr>
-        <w:t xml:space="preserve">: </w:t>
-      </w:r>
-      <w:proofErr w:type="spellStart"/>
-      <w:r>
-        <w:rPr>
-          <w:rFonts w:ascii="Verdana" w:hAnsi="Verdana"/>
-          <w:color w:val="282828"/>
-          <w:sz w:val="20"/>
-          <w:szCs w:val="20"/>
-        </w:rPr>
-        <w:t>kazoo.sendDTMF</w:t>
-      </w:r>
-      <w:proofErr w:type="spellEnd"/>
-      <w:r>
-        <w:rPr>
-          <w:rFonts w:ascii="Verdana" w:hAnsi="Verdana"/>
-          <w:color w:val="282828"/>
-          <w:sz w:val="20"/>
-          <w:szCs w:val="20"/>
-        </w:rPr>
-        <w:t>(‘2’));</w:t>
+        <w:t xml:space="preserve"> and send it as a DTMF to the platform (eg: kazoo.sendDTMF(‘2’));</w:t>
       </w:r>
     </w:p>
     <w:p>
@@ -8048,47 +6227,7 @@
           <w:sz w:val="20"/>
           <w:szCs w:val="20"/>
         </w:rPr>
-        <w:t>: Will unregister the browser from the platform (</w:t>
-      </w:r>
-      <w:proofErr w:type="spellStart"/>
-      <w:r>
-        <w:rPr>
-          <w:rFonts w:ascii="Verdana" w:hAnsi="Verdana"/>
-          <w:color w:val="282828"/>
-          <w:sz w:val="20"/>
-          <w:szCs w:val="20"/>
-        </w:rPr>
-        <w:t>eg</w:t>
-      </w:r>
-      <w:proofErr w:type="spellEnd"/>
-      <w:r>
-        <w:rPr>
-          <w:rFonts w:ascii="Verdana" w:hAnsi="Verdana"/>
-          <w:color w:val="282828"/>
-          <w:sz w:val="20"/>
-          <w:szCs w:val="20"/>
-        </w:rPr>
-        <w:t xml:space="preserve">: </w:t>
-      </w:r>
-      <w:proofErr w:type="spellStart"/>
-      <w:r>
-        <w:rPr>
-          <w:rFonts w:ascii="Verdana" w:hAnsi="Verdana"/>
-          <w:color w:val="282828"/>
-          <w:sz w:val="20"/>
-          <w:szCs w:val="20"/>
-        </w:rPr>
-        <w:t>kazoo.logout</w:t>
-      </w:r>
-      <w:proofErr w:type="spellEnd"/>
-      <w:r>
-        <w:rPr>
-          <w:rFonts w:ascii="Verdana" w:hAnsi="Verdana"/>
-          <w:color w:val="282828"/>
-          <w:sz w:val="20"/>
-          <w:szCs w:val="20"/>
-        </w:rPr>
-        <w:t>());</w:t>
+        <w:t>: Will unregister the browser from the platform (eg: kazoo.logout());</w:t>
       </w:r>
     </w:p>
     <w:p>
@@ -8106,7 +6245,6 @@
           <w:szCs w:val="20"/>
         </w:rPr>
       </w:pPr>
-      <w:proofErr w:type="gramStart"/>
       <w:r>
         <w:rPr>
           <w:rFonts w:ascii="Verdana" w:hAnsi="Verdana"/>
@@ -8118,55 +6256,14 @@
         </w:rPr>
         <w:t>transfer</w:t>
       </w:r>
-      <w:proofErr w:type="gramEnd"/>
-      <w:r>
-        <w:rPr>
-          <w:rFonts w:ascii="Verdana" w:hAnsi="Verdana"/>
-          <w:color w:val="282828"/>
-          <w:sz w:val="20"/>
-          <w:szCs w:val="20"/>
-        </w:rPr>
-        <w:t>: takes a SIP URL as the only parameter, and will try to call the following address (</w:t>
-      </w:r>
-      <w:proofErr w:type="spellStart"/>
-      <w:r>
-        <w:rPr>
-          <w:rFonts w:ascii="Verdana" w:hAnsi="Verdana"/>
-          <w:color w:val="282828"/>
-          <w:sz w:val="20"/>
-          <w:szCs w:val="20"/>
-        </w:rPr>
-        <w:t>eg</w:t>
-      </w:r>
-      <w:proofErr w:type="spellEnd"/>
-      <w:r>
-        <w:rPr>
-          <w:rFonts w:ascii="Verdana" w:hAnsi="Verdana"/>
-          <w:color w:val="282828"/>
-          <w:sz w:val="20"/>
-          <w:szCs w:val="20"/>
-        </w:rPr>
-        <w:t xml:space="preserve">: </w:t>
-      </w:r>
-      <w:proofErr w:type="spellStart"/>
-      <w:r>
-        <w:rPr>
-          <w:rFonts w:ascii="Verdana" w:hAnsi="Verdana"/>
-          <w:color w:val="282828"/>
-          <w:sz w:val="20"/>
-          <w:szCs w:val="20"/>
-        </w:rPr>
-        <w:t>kazoo.transfer</w:t>
-      </w:r>
-      <w:proofErr w:type="spellEnd"/>
-      <w:r>
-        <w:rPr>
-          <w:rFonts w:ascii="Verdana" w:hAnsi="Verdana"/>
-          <w:color w:val="282828"/>
-          <w:sz w:val="20"/>
-          <w:szCs w:val="20"/>
-        </w:rPr>
-        <w:t>(‘sip</w:t>
+      <w:r>
+        <w:rPr>
+          <w:rFonts w:ascii="Verdana" w:hAnsi="Verdana"/>
+          <w:color w:val="282828"/>
+          <w:sz w:val="20"/>
+          <w:szCs w:val="20"/>
+        </w:rPr>
+        <w:t>: takes a SIP URL as the only parameter, and will try to call the following address (eg: kazoo.transfer(‘sip</w:t>
       </w:r>
       <w:r>
         <w:rPr>
@@ -8193,8 +6290,6 @@
           <w:szCs w:val="20"/>
         </w:rPr>
       </w:pPr>
-      <w:proofErr w:type="spellStart"/>
-      <w:proofErr w:type="gramStart"/>
       <w:r>
         <w:rPr>
           <w:rFonts w:ascii="Verdana" w:hAnsi="Verdana"/>
@@ -8206,8 +6301,6 @@
         </w:rPr>
         <w:t>muteMicrophone</w:t>
       </w:r>
-      <w:proofErr w:type="spellEnd"/>
-      <w:proofErr w:type="gramEnd"/>
       <w:r>
         <w:rPr>
           <w:rFonts w:ascii="Verdana" w:hAnsi="Verdana"/>
@@ -8224,27 +6317,7 @@
           <w:sz w:val="20"/>
           <w:szCs w:val="20"/>
         </w:rPr>
-        <w:t xml:space="preserve"> takes a </w:t>
-      </w:r>
-      <w:proofErr w:type="spellStart"/>
-      <w:r>
-        <w:rPr>
-          <w:rFonts w:ascii="Verdana" w:hAnsi="Verdana"/>
-          <w:color w:val="282828"/>
-          <w:sz w:val="20"/>
-          <w:szCs w:val="20"/>
-        </w:rPr>
-        <w:t>boolean</w:t>
-      </w:r>
-      <w:proofErr w:type="spellEnd"/>
-      <w:r>
-        <w:rPr>
-          <w:rFonts w:ascii="Verdana" w:hAnsi="Verdana"/>
-          <w:color w:val="282828"/>
-          <w:sz w:val="20"/>
-          <w:szCs w:val="20"/>
-        </w:rPr>
-        <w:t xml:space="preserve"> as a parameter</w:t>
+        <w:t xml:space="preserve"> takes a boolean as a parameter</w:t>
       </w:r>
       <w:r>
         <w:rPr>
@@ -8291,27 +6364,7 @@
           <w:sz w:val="20"/>
           <w:szCs w:val="20"/>
         </w:rPr>
-        <w:t xml:space="preserve"> to unmute), as well as two callbacks for success and error (e.g. </w:t>
-      </w:r>
-      <w:proofErr w:type="spellStart"/>
-      <w:r>
-        <w:rPr>
-          <w:rFonts w:ascii="Verdana" w:hAnsi="Verdana"/>
-          <w:color w:val="282828"/>
-          <w:sz w:val="20"/>
-          <w:szCs w:val="20"/>
-        </w:rPr>
-        <w:t>kazoo.muteMicrophone</w:t>
-      </w:r>
-      <w:proofErr w:type="spellEnd"/>
-      <w:r>
-        <w:rPr>
-          <w:rFonts w:ascii="Verdana" w:hAnsi="Verdana"/>
-          <w:color w:val="282828"/>
-          <w:sz w:val="20"/>
-          <w:szCs w:val="20"/>
-        </w:rPr>
-        <w:t>(true, success, error); ).</w:t>
+        <w:t xml:space="preserve"> to unmute), as well as two callbacks for success and error (e.g. kazoo.muteMicrophone(true, success, error); ).</w:t>
       </w:r>
     </w:p>
     <w:p>
@@ -9658,7 +7711,7 @@
 </file>
 
 <file path=customXml/itemProps1.xml><?xml version="1.0" encoding="utf-8"?>
-<ds:datastoreItem xmlns:ds="http://schemas.openxmlformats.org/officeDocument/2006/customXml" ds:itemID="{55CF6260-7E75-46B4-A97B-823209E722B3}">
+<ds:datastoreItem xmlns:ds="http://schemas.openxmlformats.org/officeDocument/2006/customXml" ds:itemID="{84738B45-7060-45F3-B82C-934E5B4437AF}">
   <ds:schemaRefs>
     <ds:schemaRef ds:uri="http://schemas.openxmlformats.org/officeDocument/2006/bibliography"/>
   </ds:schemaRefs>

</xml_diff>